<commit_message>
CP-17131: Update XenCert documentation for Dundee
Signed-off-by: Chandrika Srinivasan <chandrika.srinivasan@citrix.com>
</commit_message>
<xml_diff>
--- a/XenCert/XenCert_Guide.docx
+++ b/XenCert/XenCert_Guide.docx
@@ -1,6 +1,6 @@
 
 <file path=word/document.xml><?xml version="1.0" encoding="utf-8"?>
-<w:document xmlns:wpc="http://schemas.microsoft.com/office/word/2010/wordprocessingCanvas" xmlns:mc="http://schemas.openxmlformats.org/markup-compatibility/2006" xmlns:o="urn:schemas-microsoft-com:office:office" xmlns:r="http://schemas.openxmlformats.org/officeDocument/2006/relationships" xmlns:m="http://schemas.openxmlformats.org/officeDocument/2006/math" xmlns:v="urn:schemas-microsoft-com:vml" xmlns:wp14="http://schemas.microsoft.com/office/word/2010/wordprocessingDrawing" xmlns:wp="http://schemas.openxmlformats.org/drawingml/2006/wordprocessingDrawing" xmlns:w10="urn:schemas-microsoft-com:office:word" xmlns:w="http://schemas.openxmlformats.org/wordprocessingml/2006/main" xmlns:w14="http://schemas.microsoft.com/office/word/2010/wordml" xmlns:wpg="http://schemas.microsoft.com/office/word/2010/wordprocessingGroup" xmlns:wpi="http://schemas.microsoft.com/office/word/2010/wordprocessingInk" xmlns:wne="http://schemas.microsoft.com/office/word/2006/wordml" xmlns:wps="http://schemas.microsoft.com/office/word/2010/wordprocessingShape" mc:Ignorable="w14 wp14">
+<w:document xmlns:wpc="http://schemas.microsoft.com/office/word/2010/wordprocessingCanvas" xmlns:mc="http://schemas.openxmlformats.org/markup-compatibility/2006" xmlns:o="urn:schemas-microsoft-com:office:office" xmlns:r="http://schemas.openxmlformats.org/officeDocument/2006/relationships" xmlns:m="http://schemas.openxmlformats.org/officeDocument/2006/math" xmlns:v="urn:schemas-microsoft-com:vml" xmlns:wp14="http://schemas.microsoft.com/office/word/2010/wordprocessingDrawing" xmlns:wp="http://schemas.openxmlformats.org/drawingml/2006/wordprocessingDrawing" xmlns:w10="urn:schemas-microsoft-com:office:word" xmlns:w="http://schemas.openxmlformats.org/wordprocessingml/2006/main" xmlns:w14="http://schemas.microsoft.com/office/word/2010/wordml" xmlns:w15="http://schemas.microsoft.com/office/word/2012/wordml" xmlns:wpg="http://schemas.microsoft.com/office/word/2010/wordprocessingGroup" xmlns:wpi="http://schemas.microsoft.com/office/word/2010/wordprocessingInk" xmlns:wne="http://schemas.microsoft.com/office/word/2006/wordml" xmlns:wps="http://schemas.microsoft.com/office/word/2010/wordprocessingShape" mc:Ignorable="w14 w15 wp14">
   <w:body>
     <w:p>
       <w:pPr>
@@ -311,270 +311,595 @@
         </w:rPr>
       </w:pPr>
       <w:r>
-        <w:pict>
-          <v:rect id="_x0000_s1026" style="position:absolute;margin-left:135.2pt;margin-top:1.6pt;width:309.6pt;height:43.4pt;z-index:251657728;mso-wrap-distance-left:9pt;mso-wrap-distance-top:0;mso-wrap-distance-right:9pt;mso-wrap-distance-bottom:0" strokeweight="0">
-            <v:textbox inset="0,0,0,0">
-              <w:txbxContent>
-                <w:tbl>
-                  <w:tblPr>
-                    <w:tblW w:w="0" w:type="auto"/>
-                    <w:tblInd w:w="93" w:type="dxa"/>
-                    <w:tblBorders>
-                      <w:top w:val="single" w:sz="4" w:space="0" w:color="EAEAEA"/>
-                      <w:left w:val="single" w:sz="4" w:space="0" w:color="EAEAEA"/>
-                      <w:bottom w:val="single" w:sz="4" w:space="0" w:color="EAEAEA"/>
-                      <w:right w:val="single" w:sz="4" w:space="0" w:color="EAEAEA"/>
-                      <w:insideH w:val="single" w:sz="4" w:space="0" w:color="EAEAEA"/>
-                      <w:insideV w:val="single" w:sz="4" w:space="0" w:color="EAEAEA"/>
-                    </w:tblBorders>
-                    <w:tblCellMar>
-                      <w:left w:w="88" w:type="dxa"/>
-                    </w:tblCellMar>
-                    <w:tblLook w:val="04A0" w:firstRow="1" w:lastRow="0" w:firstColumn="1" w:lastColumn="0" w:noHBand="0" w:noVBand="1"/>
-                  </w:tblPr>
-                  <w:tblGrid>
-                    <w:gridCol w:w="2588"/>
-                    <w:gridCol w:w="3600"/>
-                  </w:tblGrid>
-                  <w:tr>
-                    <w:tc>
-                      <w:tcPr>
-                        <w:tcW w:w="2588" w:type="dxa"/>
-                        <w:tcBorders>
+        <w:rPr>
+          <w:noProof/>
+          <w:lang w:val="en-GB" w:eastAsia="en-GB" w:bidi="ar-SA"/>
+        </w:rPr>
+        <mc:AlternateContent>
+          <mc:Choice Requires="wps">
+            <w:drawing>
+              <wp:anchor distT="0" distB="0" distL="114300" distR="114300" simplePos="0" relativeHeight="251657728" behindDoc="0" locked="0" layoutInCell="1" allowOverlap="1">
+                <wp:simplePos x="0" y="0"/>
+                <wp:positionH relativeFrom="column">
+                  <wp:posOffset>1717040</wp:posOffset>
+                </wp:positionH>
+                <wp:positionV relativeFrom="paragraph">
+                  <wp:posOffset>20320</wp:posOffset>
+                </wp:positionV>
+                <wp:extent cx="3931920" cy="551180"/>
+                <wp:effectExtent l="12065" t="6350" r="8890" b="13970"/>
+                <wp:wrapSquare wrapText="bothSides"/>
+                <wp:docPr id="2" name="Rectangle 2"/>
+                <wp:cNvGraphicFramePr>
+                  <a:graphicFrameLocks xmlns:a="http://schemas.openxmlformats.org/drawingml/2006/main"/>
+                </wp:cNvGraphicFramePr>
+                <a:graphic xmlns:a="http://schemas.openxmlformats.org/drawingml/2006/main">
+                  <a:graphicData uri="http://schemas.microsoft.com/office/word/2010/wordprocessingShape">
+                    <wps:wsp>
+                      <wps:cNvSpPr>
+                        <a:spLocks noChangeArrowheads="1"/>
+                      </wps:cNvSpPr>
+                      <wps:spPr bwMode="auto">
+                        <a:xfrm>
+                          <a:off x="0" y="0"/>
+                          <a:ext cx="3931920" cy="551180"/>
+                        </a:xfrm>
+                        <a:prstGeom prst="rect">
+                          <a:avLst/>
+                        </a:prstGeom>
+                        <a:solidFill>
+                          <a:srgbClr val="FFFFFF"/>
+                        </a:solidFill>
+                        <a:ln w="0">
+                          <a:solidFill>
+                            <a:srgbClr val="000000"/>
+                          </a:solidFill>
+                          <a:miter lim="800000"/>
+                          <a:headEnd/>
+                          <a:tailEnd/>
+                        </a:ln>
+                      </wps:spPr>
+                      <wps:txbx>
+                        <w:txbxContent>
+                          <w:tbl>
+                            <w:tblPr>
+                              <w:tblW w:w="0" w:type="auto"/>
+                              <w:tblInd w:w="93" w:type="dxa"/>
+                              <w:tblBorders>
+                                <w:top w:val="single" w:sz="4" w:space="0" w:color="EAEAEA"/>
+                                <w:left w:val="single" w:sz="4" w:space="0" w:color="EAEAEA"/>
+                                <w:bottom w:val="single" w:sz="4" w:space="0" w:color="EAEAEA"/>
+                                <w:right w:val="single" w:sz="4" w:space="0" w:color="EAEAEA"/>
+                                <w:insideH w:val="single" w:sz="4" w:space="0" w:color="EAEAEA"/>
+                                <w:insideV w:val="single" w:sz="4" w:space="0" w:color="EAEAEA"/>
+                              </w:tblBorders>
+                              <w:tblCellMar>
+                                <w:left w:w="88" w:type="dxa"/>
+                              </w:tblCellMar>
+                              <w:tblLook w:val="04A0" w:firstRow="1" w:lastRow="0" w:firstColumn="1" w:lastColumn="0" w:noHBand="0" w:noVBand="1"/>
+                            </w:tblPr>
+                            <w:tblGrid>
+                              <w:gridCol w:w="2552"/>
+                              <w:gridCol w:w="3537"/>
+                            </w:tblGrid>
+                            <w:tr>
+                              <w:tc>
+                                <w:tcPr>
+                                  <w:tcW w:w="2588" w:type="dxa"/>
+                                  <w:tcBorders>
+                                    <w:top w:val="single" w:sz="4" w:space="0" w:color="EAEAEA"/>
+                                    <w:left w:val="single" w:sz="4" w:space="0" w:color="EAEAEA"/>
+                                    <w:bottom w:val="single" w:sz="4" w:space="0" w:color="EAEAEA"/>
+                                    <w:right w:val="single" w:sz="4" w:space="0" w:color="EAEAEA"/>
+                                  </w:tcBorders>
+                                  <w:shd w:val="clear" w:color="auto" w:fill="FFFFFF"/>
+                                  <w:tcMar>
+                                    <w:left w:w="88" w:type="dxa"/>
+                                  </w:tcMar>
+                                </w:tcPr>
+                                <w:p>
+                                  <w:pPr>
+                                    <w:pStyle w:val="TextBodyIndent"/>
+                                    <w:spacing w:before="0"/>
+                                    <w:jc w:val="right"/>
+                                    <w:rPr>
+                                      <w:sz w:val="24"/>
+                                      <w:szCs w:val="24"/>
+                                    </w:rPr>
+                                  </w:pPr>
+                                  <w:proofErr w:type="spellStart"/>
+                                  <w:r>
+                                    <w:rPr>
+                                      <w:sz w:val="24"/>
+                                      <w:szCs w:val="24"/>
+                                    </w:rPr>
+                                    <w:t>XenServer</w:t>
+                                  </w:r>
+                                  <w:proofErr w:type="spellEnd"/>
+                                  <w:r>
+                                    <w:rPr>
+                                      <w:sz w:val="24"/>
+                                      <w:szCs w:val="24"/>
+                                    </w:rPr>
+                                    <w:t xml:space="preserve"> version:</w:t>
+                                  </w:r>
+                                </w:p>
+                              </w:tc>
+                              <w:tc>
+                                <w:tcPr>
+                                  <w:tcW w:w="3600" w:type="dxa"/>
+                                  <w:tcBorders>
+                                    <w:top w:val="single" w:sz="4" w:space="0" w:color="EAEAEA"/>
+                                    <w:left w:val="single" w:sz="4" w:space="0" w:color="EAEAEA"/>
+                                    <w:bottom w:val="single" w:sz="4" w:space="0" w:color="EAEAEA"/>
+                                    <w:right w:val="single" w:sz="4" w:space="0" w:color="EAEAEA"/>
+                                  </w:tcBorders>
+                                  <w:shd w:val="clear" w:color="auto" w:fill="FFFFFF"/>
+                                  <w:tcMar>
+                                    <w:left w:w="88" w:type="dxa"/>
+                                  </w:tcMar>
+                                </w:tcPr>
+                                <w:p>
+                                  <w:pPr>
+                                    <w:pStyle w:val="TextBodyIndent"/>
+                                    <w:spacing w:before="0"/>
+                                    <w:jc w:val="right"/>
+                                    <w:rPr>
+                                      <w:sz w:val="24"/>
+                                      <w:szCs w:val="24"/>
+                                    </w:rPr>
+                                  </w:pPr>
+                                  <w:r>
+                                    <w:rPr>
+                                      <w:sz w:val="24"/>
+                                      <w:szCs w:val="24"/>
+                                    </w:rPr>
+                                    <w:t xml:space="preserve">7.0 </w:t>
+                                  </w:r>
+                                </w:p>
+                              </w:tc>
+                            </w:tr>
+                            <w:tr>
+                              <w:tc>
+                                <w:tcPr>
+                                  <w:tcW w:w="2588" w:type="dxa"/>
+                                  <w:tcBorders>
+                                    <w:top w:val="single" w:sz="4" w:space="0" w:color="EAEAEA"/>
+                                    <w:left w:val="single" w:sz="4" w:space="0" w:color="EAEAEA"/>
+                                    <w:bottom w:val="single" w:sz="4" w:space="0" w:color="EAEAEA"/>
+                                    <w:right w:val="single" w:sz="4" w:space="0" w:color="EAEAEA"/>
+                                  </w:tcBorders>
+                                  <w:shd w:val="clear" w:color="auto" w:fill="FFFFFF"/>
+                                  <w:tcMar>
+                                    <w:left w:w="88" w:type="dxa"/>
+                                  </w:tcMar>
+                                </w:tcPr>
+                                <w:p>
+                                  <w:pPr>
+                                    <w:pStyle w:val="TextBodyIndent"/>
+                                    <w:spacing w:before="0"/>
+                                    <w:jc w:val="right"/>
+                                    <w:rPr>
+                                      <w:sz w:val="24"/>
+                                      <w:szCs w:val="24"/>
+                                    </w:rPr>
+                                  </w:pPr>
+                                  <w:proofErr w:type="spellStart"/>
+                                  <w:r>
+                                    <w:rPr>
+                                      <w:sz w:val="24"/>
+                                      <w:szCs w:val="24"/>
+                                    </w:rPr>
+                                    <w:t>XenCert</w:t>
+                                  </w:r>
+                                  <w:proofErr w:type="spellEnd"/>
+                                  <w:r>
+                                    <w:rPr>
+                                      <w:sz w:val="24"/>
+                                      <w:szCs w:val="24"/>
+                                    </w:rPr>
+                                    <w:t xml:space="preserve"> Version:</w:t>
+                                  </w:r>
+                                </w:p>
+                              </w:tc>
+                              <w:tc>
+                                <w:tcPr>
+                                  <w:tcW w:w="3600" w:type="dxa"/>
+                                  <w:tcBorders>
+                                    <w:top w:val="single" w:sz="4" w:space="0" w:color="EAEAEA"/>
+                                    <w:left w:val="single" w:sz="4" w:space="0" w:color="EAEAEA"/>
+                                    <w:bottom w:val="single" w:sz="4" w:space="0" w:color="EAEAEA"/>
+                                    <w:right w:val="single" w:sz="4" w:space="0" w:color="EAEAEA"/>
+                                  </w:tcBorders>
+                                  <w:shd w:val="clear" w:color="auto" w:fill="FFFFFF"/>
+                                  <w:tcMar>
+                                    <w:left w:w="88" w:type="dxa"/>
+                                  </w:tcMar>
+                                </w:tcPr>
+                                <w:p>
+                                  <w:pPr>
+                                    <w:pStyle w:val="TextBodyIndent"/>
+                                    <w:spacing w:before="0"/>
+                                    <w:jc w:val="right"/>
+                                    <w:rPr>
+                                      <w:sz w:val="24"/>
+                                      <w:szCs w:val="24"/>
+                                    </w:rPr>
+                                  </w:pPr>
+                                  <w:r>
+                                    <w:rPr>
+                                      <w:sz w:val="24"/>
+                                      <w:szCs w:val="24"/>
+                                    </w:rPr>
+                                    <w:t>2.6</w:t>
+                                  </w:r>
+                                </w:p>
+                              </w:tc>
+                            </w:tr>
+                            <w:tr>
+                              <w:tc>
+                                <w:tcPr>
+                                  <w:tcW w:w="2588" w:type="dxa"/>
+                                  <w:tcBorders>
+                                    <w:top w:val="single" w:sz="4" w:space="0" w:color="EAEAEA"/>
+                                    <w:left w:val="single" w:sz="4" w:space="0" w:color="EAEAEA"/>
+                                    <w:bottom w:val="single" w:sz="4" w:space="0" w:color="EAEAEA"/>
+                                    <w:right w:val="single" w:sz="4" w:space="0" w:color="EAEAEA"/>
+                                  </w:tcBorders>
+                                  <w:shd w:val="clear" w:color="auto" w:fill="FFFFFF"/>
+                                  <w:tcMar>
+                                    <w:left w:w="88" w:type="dxa"/>
+                                  </w:tcMar>
+                                </w:tcPr>
+                                <w:p>
+                                  <w:pPr>
+                                    <w:pStyle w:val="TextBodyIndent"/>
+                                    <w:spacing w:before="0"/>
+                                    <w:jc w:val="right"/>
+                                    <w:rPr>
+                                      <w:sz w:val="24"/>
+                                      <w:szCs w:val="24"/>
+                                    </w:rPr>
+                                  </w:pPr>
+                                  <w:bookmarkStart w:id="0" w:name="__UnoMark__2529_1354098372"/>
+                                  <w:bookmarkStart w:id="1" w:name="__UnoMark__2528_1354098372"/>
+                                  <w:bookmarkEnd w:id="0"/>
+                                  <w:bookmarkEnd w:id="1"/>
+                                  <w:r>
+                                    <w:rPr>
+                                      <w:sz w:val="24"/>
+                                      <w:szCs w:val="24"/>
+                                    </w:rPr>
+                                    <w:t>Last Updated On:</w:t>
+                                  </w:r>
+                                </w:p>
+                              </w:tc>
+                              <w:tc>
+                                <w:tcPr>
+                                  <w:tcW w:w="3600" w:type="dxa"/>
+                                  <w:tcBorders>
+                                    <w:top w:val="single" w:sz="4" w:space="0" w:color="EAEAEA"/>
+                                    <w:left w:val="single" w:sz="4" w:space="0" w:color="EAEAEA"/>
+                                    <w:bottom w:val="single" w:sz="4" w:space="0" w:color="EAEAEA"/>
+                                    <w:right w:val="single" w:sz="4" w:space="0" w:color="EAEAEA"/>
+                                  </w:tcBorders>
+                                  <w:shd w:val="clear" w:color="auto" w:fill="FFFFFF"/>
+                                  <w:tcMar>
+                                    <w:left w:w="88" w:type="dxa"/>
+                                  </w:tcMar>
+                                </w:tcPr>
+                                <w:p>
+                                  <w:pPr>
+                                    <w:pStyle w:val="TextBodyIndent"/>
+                                    <w:spacing w:before="0"/>
+                                    <w:jc w:val="right"/>
+                                    <w:rPr>
+                                      <w:sz w:val="24"/>
+                                      <w:szCs w:val="24"/>
+                                    </w:rPr>
+                                  </w:pPr>
+                                  <w:bookmarkStart w:id="2" w:name="__UnoMark__2530_1354098372"/>
+                                  <w:bookmarkEnd w:id="2"/>
+                                  <w:r>
+                                    <w:rPr>
+                                      <w:sz w:val="24"/>
+                                      <w:szCs w:val="24"/>
+                                    </w:rPr>
+                                    <w:t>29/04/2016</w:t>
+                                  </w:r>
+                                </w:p>
+                              </w:tc>
+                            </w:tr>
+                          </w:tbl>
+                          <w:p>
+                            <w:pPr>
+                              <w:pStyle w:val="FrameContents"/>
+                            </w:pPr>
+                          </w:p>
+                        </w:txbxContent>
+                      </wps:txbx>
+                      <wps:bodyPr rot="0" vert="horz" wrap="square" lIns="0" tIns="0" rIns="0" bIns="0" anchor="t" anchorCtr="0" upright="1">
+                        <a:noAutofit/>
+                      </wps:bodyPr>
+                    </wps:wsp>
+                  </a:graphicData>
+                </a:graphic>
+                <wp14:sizeRelH relativeFrom="page">
+                  <wp14:pctWidth>0</wp14:pctWidth>
+                </wp14:sizeRelH>
+                <wp14:sizeRelV relativeFrom="page">
+                  <wp14:pctHeight>0</wp14:pctHeight>
+                </wp14:sizeRelV>
+              </wp:anchor>
+            </w:drawing>
+          </mc:Choice>
+          <mc:Fallback>
+            <w:pict>
+              <v:rect id="Rectangle 2" o:spid="_x0000_s1026" style="position:absolute;margin-left:135.2pt;margin-top:1.6pt;width:309.6pt;height:43.4pt;z-index:251657728;visibility:visible;mso-wrap-style:square;mso-width-percent:0;mso-height-percent:0;mso-wrap-distance-left:9pt;mso-wrap-distance-top:0;mso-wrap-distance-right:9pt;mso-wrap-distance-bottom:0;mso-position-horizontal:absolute;mso-position-horizontal-relative:text;mso-position-vertical:absolute;mso-position-vertical-relative:text;mso-width-percent:0;mso-height-percent:0;mso-width-relative:page;mso-height-relative:page;v-text-anchor:top" o:gfxdata="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" strokeweight="0">
+                <v:textbox inset="0,0,0,0">
+                  <w:txbxContent>
+                    <w:tbl>
+                      <w:tblPr>
+                        <w:tblW w:w="0" w:type="auto"/>
+                        <w:tblInd w:w="93" w:type="dxa"/>
+                        <w:tblBorders>
                           <w:top w:val="single" w:sz="4" w:space="0" w:color="EAEAEA"/>
                           <w:left w:val="single" w:sz="4" w:space="0" w:color="EAEAEA"/>
                           <w:bottom w:val="single" w:sz="4" w:space="0" w:color="EAEAEA"/>
                           <w:right w:val="single" w:sz="4" w:space="0" w:color="EAEAEA"/>
-                        </w:tcBorders>
-                        <w:shd w:val="clear" w:color="auto" w:fill="FFFFFF"/>
-                        <w:tcMar>
+                          <w:insideH w:val="single" w:sz="4" w:space="0" w:color="EAEAEA"/>
+                          <w:insideV w:val="single" w:sz="4" w:space="0" w:color="EAEAEA"/>
+                        </w:tblBorders>
+                        <w:tblCellMar>
                           <w:left w:w="88" w:type="dxa"/>
-                        </w:tcMar>
-                      </w:tcPr>
-                      <w:p>
-                        <w:pPr>
-                          <w:pStyle w:val="TextBodyIndent"/>
-                          <w:spacing w:before="0"/>
-                          <w:jc w:val="right"/>
-                          <w:rPr>
-                            <w:sz w:val="24"/>
-                            <w:szCs w:val="24"/>
-                          </w:rPr>
-                        </w:pPr>
-                        <w:proofErr w:type="spellStart"/>
-                        <w:r>
-                          <w:rPr>
-                            <w:sz w:val="24"/>
-                            <w:szCs w:val="24"/>
-                          </w:rPr>
-                          <w:t>XenServer</w:t>
-                        </w:r>
-                        <w:proofErr w:type="spellEnd"/>
-                        <w:r>
-                          <w:rPr>
-                            <w:sz w:val="24"/>
-                            <w:szCs w:val="24"/>
-                          </w:rPr>
-                          <w:t xml:space="preserve"> version:</w:t>
-                        </w:r>
-                      </w:p>
-                    </w:tc>
-                    <w:tc>
-                      <w:tcPr>
-                        <w:tcW w:w="3600" w:type="dxa"/>
-                        <w:tcBorders>
-                          <w:top w:val="single" w:sz="4" w:space="0" w:color="EAEAEA"/>
-                          <w:left w:val="single" w:sz="4" w:space="0" w:color="EAEAEA"/>
-                          <w:bottom w:val="single" w:sz="4" w:space="0" w:color="EAEAEA"/>
-                          <w:right w:val="single" w:sz="4" w:space="0" w:color="EAEAEA"/>
-                        </w:tcBorders>
-                        <w:shd w:val="clear" w:color="auto" w:fill="FFFFFF"/>
-                        <w:tcMar>
-                          <w:left w:w="88" w:type="dxa"/>
-                        </w:tcMar>
-                      </w:tcPr>
-                      <w:p>
-                        <w:pPr>
-                          <w:pStyle w:val="TextBodyIndent"/>
-                          <w:spacing w:before="0"/>
-                          <w:jc w:val="right"/>
-                          <w:rPr>
-                            <w:sz w:val="24"/>
-                            <w:szCs w:val="24"/>
-                          </w:rPr>
-                        </w:pPr>
-                        <w:r>
-                          <w:rPr>
-                            <w:sz w:val="24"/>
-                            <w:szCs w:val="24"/>
-                          </w:rPr>
-                          <w:t xml:space="preserve">7.0 </w:t>
-                        </w:r>
-                      </w:p>
-                    </w:tc>
-                  </w:tr>
-                  <w:tr>
-                    <w:tc>
-                      <w:tcPr>
-                        <w:tcW w:w="2588" w:type="dxa"/>
-                        <w:tcBorders>
-                          <w:top w:val="single" w:sz="4" w:space="0" w:color="EAEAEA"/>
-                          <w:left w:val="single" w:sz="4" w:space="0" w:color="EAEAEA"/>
-                          <w:bottom w:val="single" w:sz="4" w:space="0" w:color="EAEAEA"/>
-                          <w:right w:val="single" w:sz="4" w:space="0" w:color="EAEAEA"/>
-                        </w:tcBorders>
-                        <w:shd w:val="clear" w:color="auto" w:fill="FFFFFF"/>
-                        <w:tcMar>
-                          <w:left w:w="88" w:type="dxa"/>
-                        </w:tcMar>
-                      </w:tcPr>
-                      <w:p>
-                        <w:pPr>
-                          <w:pStyle w:val="TextBodyIndent"/>
-                          <w:spacing w:before="0"/>
-                          <w:jc w:val="right"/>
-                          <w:rPr>
-                            <w:sz w:val="24"/>
-                            <w:szCs w:val="24"/>
-                          </w:rPr>
-                        </w:pPr>
-                        <w:proofErr w:type="spellStart"/>
-                        <w:r>
-                          <w:rPr>
-                            <w:sz w:val="24"/>
-                            <w:szCs w:val="24"/>
-                          </w:rPr>
-                          <w:t>XenCert</w:t>
-                        </w:r>
-                        <w:proofErr w:type="spellEnd"/>
-                        <w:r>
-                          <w:rPr>
-                            <w:sz w:val="24"/>
-                            <w:szCs w:val="24"/>
-                          </w:rPr>
-                          <w:t xml:space="preserve"> Version:</w:t>
-                        </w:r>
-                      </w:p>
-                    </w:tc>
-                    <w:tc>
-                      <w:tcPr>
-                        <w:tcW w:w="3600" w:type="dxa"/>
-                        <w:tcBorders>
-                          <w:top w:val="single" w:sz="4" w:space="0" w:color="EAEAEA"/>
-                          <w:left w:val="single" w:sz="4" w:space="0" w:color="EAEAEA"/>
-                          <w:bottom w:val="single" w:sz="4" w:space="0" w:color="EAEAEA"/>
-                          <w:right w:val="single" w:sz="4" w:space="0" w:color="EAEAEA"/>
-                        </w:tcBorders>
-                        <w:shd w:val="clear" w:color="auto" w:fill="FFFFFF"/>
-                        <w:tcMar>
-                          <w:left w:w="88" w:type="dxa"/>
-                        </w:tcMar>
-                      </w:tcPr>
-                      <w:p>
-                        <w:pPr>
-                          <w:pStyle w:val="TextBodyIndent"/>
-                          <w:spacing w:before="0"/>
-                          <w:jc w:val="right"/>
-                          <w:rPr>
-                            <w:sz w:val="24"/>
-                            <w:szCs w:val="24"/>
-                          </w:rPr>
-                        </w:pPr>
-                        <w:r>
-                          <w:rPr>
-                            <w:sz w:val="24"/>
-                            <w:szCs w:val="24"/>
-                          </w:rPr>
-                          <w:t>2.6</w:t>
-                        </w:r>
-                      </w:p>
-                    </w:tc>
-                  </w:tr>
-                  <w:tr>
-                    <w:tc>
-                      <w:tcPr>
-                        <w:tcW w:w="2588" w:type="dxa"/>
-                        <w:tcBorders>
-                          <w:top w:val="single" w:sz="4" w:space="0" w:color="EAEAEA"/>
-                          <w:left w:val="single" w:sz="4" w:space="0" w:color="EAEAEA"/>
-                          <w:bottom w:val="single" w:sz="4" w:space="0" w:color="EAEAEA"/>
-                          <w:right w:val="single" w:sz="4" w:space="0" w:color="EAEAEA"/>
-                        </w:tcBorders>
-                        <w:shd w:val="clear" w:color="auto" w:fill="FFFFFF"/>
-                        <w:tcMar>
-                          <w:left w:w="88" w:type="dxa"/>
-                        </w:tcMar>
-                      </w:tcPr>
-                      <w:p>
-                        <w:pPr>
-                          <w:pStyle w:val="TextBodyIndent"/>
-                          <w:spacing w:before="0"/>
-                          <w:jc w:val="right"/>
-                          <w:rPr>
-                            <w:sz w:val="24"/>
-                            <w:szCs w:val="24"/>
-                          </w:rPr>
-                        </w:pPr>
-                        <w:bookmarkStart w:id="0" w:name="__UnoMark__2529_1354098372"/>
-                        <w:bookmarkStart w:id="1" w:name="__UnoMark__2528_1354098372"/>
-                        <w:bookmarkEnd w:id="0"/>
-                        <w:bookmarkEnd w:id="1"/>
-                        <w:r>
-                          <w:rPr>
-                            <w:sz w:val="24"/>
-                            <w:szCs w:val="24"/>
-                          </w:rPr>
-                          <w:t>Last Updated On:</w:t>
-                        </w:r>
-                      </w:p>
-                    </w:tc>
-                    <w:tc>
-                      <w:tcPr>
-                        <w:tcW w:w="3600" w:type="dxa"/>
-                        <w:tcBorders>
-                          <w:top w:val="single" w:sz="4" w:space="0" w:color="EAEAEA"/>
-                          <w:left w:val="single" w:sz="4" w:space="0" w:color="EAEAEA"/>
-                          <w:bottom w:val="single" w:sz="4" w:space="0" w:color="EAEAEA"/>
-                          <w:right w:val="single" w:sz="4" w:space="0" w:color="EAEAEA"/>
-                        </w:tcBorders>
-                        <w:shd w:val="clear" w:color="auto" w:fill="FFFFFF"/>
-                        <w:tcMar>
-                          <w:left w:w="88" w:type="dxa"/>
-                        </w:tcMar>
-                      </w:tcPr>
-                      <w:p>
-                        <w:pPr>
-                          <w:pStyle w:val="TextBodyIndent"/>
-                          <w:spacing w:before="0"/>
-                          <w:jc w:val="right"/>
-                          <w:rPr>
-                            <w:sz w:val="24"/>
-                            <w:szCs w:val="24"/>
-                          </w:rPr>
-                        </w:pPr>
-                        <w:bookmarkStart w:id="2" w:name="__UnoMark__2530_1354098372"/>
-                        <w:bookmarkEnd w:id="2"/>
-                        <w:r>
-                          <w:rPr>
-                            <w:sz w:val="24"/>
-                            <w:szCs w:val="24"/>
-                          </w:rPr>
-                          <w:t>03/03/2015</w:t>
-                        </w:r>
-                      </w:p>
-                    </w:tc>
-                  </w:tr>
-                </w:tbl>
-                <w:p>
-                  <w:pPr>
-                    <w:pStyle w:val="FrameContents"/>
-                  </w:pPr>
-                </w:p>
-              </w:txbxContent>
-            </v:textbox>
-            <w10:wrap type="square"/>
-          </v:rect>
-        </w:pict>
+                        </w:tblCellMar>
+                        <w:tblLook w:val="04A0" w:firstRow="1" w:lastRow="0" w:firstColumn="1" w:lastColumn="0" w:noHBand="0" w:noVBand="1"/>
+                      </w:tblPr>
+                      <w:tblGrid>
+                        <w:gridCol w:w="2552"/>
+                        <w:gridCol w:w="3537"/>
+                      </w:tblGrid>
+                      <w:tr>
+                        <w:tc>
+                          <w:tcPr>
+                            <w:tcW w:w="2588" w:type="dxa"/>
+                            <w:tcBorders>
+                              <w:top w:val="single" w:sz="4" w:space="0" w:color="EAEAEA"/>
+                              <w:left w:val="single" w:sz="4" w:space="0" w:color="EAEAEA"/>
+                              <w:bottom w:val="single" w:sz="4" w:space="0" w:color="EAEAEA"/>
+                              <w:right w:val="single" w:sz="4" w:space="0" w:color="EAEAEA"/>
+                            </w:tcBorders>
+                            <w:shd w:val="clear" w:color="auto" w:fill="FFFFFF"/>
+                            <w:tcMar>
+                              <w:left w:w="88" w:type="dxa"/>
+                            </w:tcMar>
+                          </w:tcPr>
+                          <w:p>
+                            <w:pPr>
+                              <w:pStyle w:val="TextBodyIndent"/>
+                              <w:spacing w:before="0"/>
+                              <w:jc w:val="right"/>
+                              <w:rPr>
+                                <w:sz w:val="24"/>
+                                <w:szCs w:val="24"/>
+                              </w:rPr>
+                            </w:pPr>
+                            <w:proofErr w:type="spellStart"/>
+                            <w:r>
+                              <w:rPr>
+                                <w:sz w:val="24"/>
+                                <w:szCs w:val="24"/>
+                              </w:rPr>
+                              <w:t>XenServer</w:t>
+                            </w:r>
+                            <w:proofErr w:type="spellEnd"/>
+                            <w:r>
+                              <w:rPr>
+                                <w:sz w:val="24"/>
+                                <w:szCs w:val="24"/>
+                              </w:rPr>
+                              <w:t xml:space="preserve"> version:</w:t>
+                            </w:r>
+                          </w:p>
+                        </w:tc>
+                        <w:tc>
+                          <w:tcPr>
+                            <w:tcW w:w="3600" w:type="dxa"/>
+                            <w:tcBorders>
+                              <w:top w:val="single" w:sz="4" w:space="0" w:color="EAEAEA"/>
+                              <w:left w:val="single" w:sz="4" w:space="0" w:color="EAEAEA"/>
+                              <w:bottom w:val="single" w:sz="4" w:space="0" w:color="EAEAEA"/>
+                              <w:right w:val="single" w:sz="4" w:space="0" w:color="EAEAEA"/>
+                            </w:tcBorders>
+                            <w:shd w:val="clear" w:color="auto" w:fill="FFFFFF"/>
+                            <w:tcMar>
+                              <w:left w:w="88" w:type="dxa"/>
+                            </w:tcMar>
+                          </w:tcPr>
+                          <w:p>
+                            <w:pPr>
+                              <w:pStyle w:val="TextBodyIndent"/>
+                              <w:spacing w:before="0"/>
+                              <w:jc w:val="right"/>
+                              <w:rPr>
+                                <w:sz w:val="24"/>
+                                <w:szCs w:val="24"/>
+                              </w:rPr>
+                            </w:pPr>
+                            <w:r>
+                              <w:rPr>
+                                <w:sz w:val="24"/>
+                                <w:szCs w:val="24"/>
+                              </w:rPr>
+                              <w:t xml:space="preserve">7.0 </w:t>
+                            </w:r>
+                          </w:p>
+                        </w:tc>
+                      </w:tr>
+                      <w:tr>
+                        <w:tc>
+                          <w:tcPr>
+                            <w:tcW w:w="2588" w:type="dxa"/>
+                            <w:tcBorders>
+                              <w:top w:val="single" w:sz="4" w:space="0" w:color="EAEAEA"/>
+                              <w:left w:val="single" w:sz="4" w:space="0" w:color="EAEAEA"/>
+                              <w:bottom w:val="single" w:sz="4" w:space="0" w:color="EAEAEA"/>
+                              <w:right w:val="single" w:sz="4" w:space="0" w:color="EAEAEA"/>
+                            </w:tcBorders>
+                            <w:shd w:val="clear" w:color="auto" w:fill="FFFFFF"/>
+                            <w:tcMar>
+                              <w:left w:w="88" w:type="dxa"/>
+                            </w:tcMar>
+                          </w:tcPr>
+                          <w:p>
+                            <w:pPr>
+                              <w:pStyle w:val="TextBodyIndent"/>
+                              <w:spacing w:before="0"/>
+                              <w:jc w:val="right"/>
+                              <w:rPr>
+                                <w:sz w:val="24"/>
+                                <w:szCs w:val="24"/>
+                              </w:rPr>
+                            </w:pPr>
+                            <w:proofErr w:type="spellStart"/>
+                            <w:r>
+                              <w:rPr>
+                                <w:sz w:val="24"/>
+                                <w:szCs w:val="24"/>
+                              </w:rPr>
+                              <w:t>XenCert</w:t>
+                            </w:r>
+                            <w:proofErr w:type="spellEnd"/>
+                            <w:r>
+                              <w:rPr>
+                                <w:sz w:val="24"/>
+                                <w:szCs w:val="24"/>
+                              </w:rPr>
+                              <w:t xml:space="preserve"> Version:</w:t>
+                            </w:r>
+                          </w:p>
+                        </w:tc>
+                        <w:tc>
+                          <w:tcPr>
+                            <w:tcW w:w="3600" w:type="dxa"/>
+                            <w:tcBorders>
+                              <w:top w:val="single" w:sz="4" w:space="0" w:color="EAEAEA"/>
+                              <w:left w:val="single" w:sz="4" w:space="0" w:color="EAEAEA"/>
+                              <w:bottom w:val="single" w:sz="4" w:space="0" w:color="EAEAEA"/>
+                              <w:right w:val="single" w:sz="4" w:space="0" w:color="EAEAEA"/>
+                            </w:tcBorders>
+                            <w:shd w:val="clear" w:color="auto" w:fill="FFFFFF"/>
+                            <w:tcMar>
+                              <w:left w:w="88" w:type="dxa"/>
+                            </w:tcMar>
+                          </w:tcPr>
+                          <w:p>
+                            <w:pPr>
+                              <w:pStyle w:val="TextBodyIndent"/>
+                              <w:spacing w:before="0"/>
+                              <w:jc w:val="right"/>
+                              <w:rPr>
+                                <w:sz w:val="24"/>
+                                <w:szCs w:val="24"/>
+                              </w:rPr>
+                            </w:pPr>
+                            <w:r>
+                              <w:rPr>
+                                <w:sz w:val="24"/>
+                                <w:szCs w:val="24"/>
+                              </w:rPr>
+                              <w:t>2.6</w:t>
+                            </w:r>
+                          </w:p>
+                        </w:tc>
+                      </w:tr>
+                      <w:tr>
+                        <w:tc>
+                          <w:tcPr>
+                            <w:tcW w:w="2588" w:type="dxa"/>
+                            <w:tcBorders>
+                              <w:top w:val="single" w:sz="4" w:space="0" w:color="EAEAEA"/>
+                              <w:left w:val="single" w:sz="4" w:space="0" w:color="EAEAEA"/>
+                              <w:bottom w:val="single" w:sz="4" w:space="0" w:color="EAEAEA"/>
+                              <w:right w:val="single" w:sz="4" w:space="0" w:color="EAEAEA"/>
+                            </w:tcBorders>
+                            <w:shd w:val="clear" w:color="auto" w:fill="FFFFFF"/>
+                            <w:tcMar>
+                              <w:left w:w="88" w:type="dxa"/>
+                            </w:tcMar>
+                          </w:tcPr>
+                          <w:p>
+                            <w:pPr>
+                              <w:pStyle w:val="TextBodyIndent"/>
+                              <w:spacing w:before="0"/>
+                              <w:jc w:val="right"/>
+                              <w:rPr>
+                                <w:sz w:val="24"/>
+                                <w:szCs w:val="24"/>
+                              </w:rPr>
+                            </w:pPr>
+                            <w:bookmarkStart w:id="3" w:name="__UnoMark__2529_1354098372"/>
+                            <w:bookmarkStart w:id="4" w:name="__UnoMark__2528_1354098372"/>
+                            <w:bookmarkEnd w:id="3"/>
+                            <w:bookmarkEnd w:id="4"/>
+                            <w:r>
+                              <w:rPr>
+                                <w:sz w:val="24"/>
+                                <w:szCs w:val="24"/>
+                              </w:rPr>
+                              <w:t>Last Updated On:</w:t>
+                            </w:r>
+                          </w:p>
+                        </w:tc>
+                        <w:tc>
+                          <w:tcPr>
+                            <w:tcW w:w="3600" w:type="dxa"/>
+                            <w:tcBorders>
+                              <w:top w:val="single" w:sz="4" w:space="0" w:color="EAEAEA"/>
+                              <w:left w:val="single" w:sz="4" w:space="0" w:color="EAEAEA"/>
+                              <w:bottom w:val="single" w:sz="4" w:space="0" w:color="EAEAEA"/>
+                              <w:right w:val="single" w:sz="4" w:space="0" w:color="EAEAEA"/>
+                            </w:tcBorders>
+                            <w:shd w:val="clear" w:color="auto" w:fill="FFFFFF"/>
+                            <w:tcMar>
+                              <w:left w:w="88" w:type="dxa"/>
+                            </w:tcMar>
+                          </w:tcPr>
+                          <w:p>
+                            <w:pPr>
+                              <w:pStyle w:val="TextBodyIndent"/>
+                              <w:spacing w:before="0"/>
+                              <w:jc w:val="right"/>
+                              <w:rPr>
+                                <w:sz w:val="24"/>
+                                <w:szCs w:val="24"/>
+                              </w:rPr>
+                            </w:pPr>
+                            <w:bookmarkStart w:id="5" w:name="__UnoMark__2530_1354098372"/>
+                            <w:bookmarkEnd w:id="5"/>
+                            <w:r>
+                              <w:rPr>
+                                <w:sz w:val="24"/>
+                                <w:szCs w:val="24"/>
+                              </w:rPr>
+                              <w:t>29/04/2016</w:t>
+                            </w:r>
+                          </w:p>
+                        </w:tc>
+                      </w:tr>
+                    </w:tbl>
+                    <w:p>
+                      <w:pPr>
+                        <w:pStyle w:val="FrameContents"/>
+                      </w:pPr>
+                    </w:p>
+                  </w:txbxContent>
+                </v:textbox>
+                <w10:wrap type="square"/>
+              </v:rect>
+            </w:pict>
+          </mc:Fallback>
+        </mc:AlternateContent>
       </w:r>
     </w:p>
     <w:p>
@@ -903,15 +1228,7 @@
         <w:rPr>
           <w:noProof/>
         </w:rPr>
-        <w:t>Running XenCert against various stor</w:t>
-      </w:r>
-      <w:bookmarkStart w:id="3" w:name="_GoBack"/>
-      <w:bookmarkEnd w:id="3"/>
-      <w:r>
-        <w:rPr>
-          <w:noProof/>
-        </w:rPr>
-        <w:t>age types</w:t>
+        <w:t>Running XenCert against various storage types</w:t>
       </w:r>
       <w:r>
         <w:rPr>
@@ -1171,7 +1488,21 @@
           <w:rFonts w:cs="Arial"/>
           <w:noProof/>
         </w:rPr>
-        <w:t>Executing CIFS tests</w:t>
+        <w:t xml:space="preserve">Executing </w:t>
+      </w:r>
+      <w:r>
+        <w:rPr>
+          <w:rFonts w:cs="Arial"/>
+          <w:noProof/>
+        </w:rPr>
+        <w:t>SMB</w:t>
+      </w:r>
+      <w:r>
+        <w:rPr>
+          <w:rFonts w:cs="Arial"/>
+          <w:noProof/>
+        </w:rPr>
+        <w:t xml:space="preserve"> tests</w:t>
       </w:r>
       <w:r>
         <w:rPr>
@@ -2265,7 +2596,7 @@
           <w:rFonts w:cs="Arial"/>
           <w:noProof/>
         </w:rPr>
-        <w:t>blockunblockHBAport.sh.brocade</w:t>
+        <w:t>blockunblockHBAport-brocade.sh</w:t>
       </w:r>
       <w:r>
         <w:rPr>
@@ -2330,7 +2661,7 @@
           <w:rFonts w:cs="Arial"/>
           <w:noProof/>
         </w:rPr>
-        <w:t>blockunblockHBAport.sh.qlogic</w:t>
+        <w:t>blockunblockHBAport-qlogic.sh</w:t>
       </w:r>
       <w:r>
         <w:rPr>
@@ -2395,7 +2726,7 @@
           <w:rFonts w:cs="Arial"/>
           <w:noProof/>
         </w:rPr>
-        <w:t>blockunblockHBAport.sh.cisco</w:t>
+        <w:t>blockunblockHBAport-cisco.sh</w:t>
       </w:r>
       <w:r>
         <w:rPr>
@@ -2947,8 +3278,8 @@
           <w:szCs w:val="20"/>
         </w:rPr>
       </w:pPr>
-      <w:bookmarkStart w:id="4" w:name="_Toc261341858"/>
-      <w:bookmarkEnd w:id="4"/>
+      <w:bookmarkStart w:id="6" w:name="_Toc261341858"/>
+      <w:bookmarkEnd w:id="6"/>
       <w:r>
         <w:rPr>
           <w:rFonts w:ascii="Arial" w:hAnsi="Arial" w:cs="Arial"/>
@@ -3012,8 +3343,8 @@
           <w:szCs w:val="28"/>
         </w:rPr>
       </w:pPr>
-      <w:bookmarkStart w:id="5" w:name="_Toc2613418581"/>
-      <w:bookmarkEnd w:id="5"/>
+      <w:bookmarkStart w:id="7" w:name="_Toc2613418581"/>
+      <w:bookmarkEnd w:id="7"/>
       <w:r>
         <w:rPr>
           <w:rFonts w:ascii="Trebuchet MS" w:hAnsi="Trebuchet MS"/>
@@ -3276,9 +3607,8 @@
           <w:sz w:val="20"/>
           <w:szCs w:val="20"/>
         </w:rPr>
-        <w:t xml:space="preserve"> failover tests at least 2 paths must be </w:t>
-      </w:r>
-      <w:proofErr w:type="gramStart"/>
+        <w:t xml:space="preserve"> failover tests at least 2 paths must b</w:t>
+      </w:r>
       <w:r>
         <w:rPr>
           <w:rFonts w:ascii="Arial" w:hAnsi="Arial" w:cs="Arial"/>
@@ -3286,9 +3616,17 @@
           <w:sz w:val="20"/>
           <w:szCs w:val="20"/>
         </w:rPr>
-        <w:t>available .</w:t>
-      </w:r>
-      <w:proofErr w:type="gramEnd"/>
+        <w:t>e available</w:t>
+      </w:r>
+      <w:r>
+        <w:rPr>
+          <w:rFonts w:ascii="Arial" w:hAnsi="Arial" w:cs="Arial"/>
+          <w:color w:val="000000"/>
+          <w:sz w:val="20"/>
+          <w:szCs w:val="20"/>
+        </w:rPr>
+        <w:t>.</w:t>
+      </w:r>
     </w:p>
     <w:p>
       <w:pPr>
@@ -3370,13 +3708,13 @@
       <w:pPr>
         <w:pStyle w:val="Heading1"/>
       </w:pPr>
-      <w:bookmarkStart w:id="6" w:name="_Toc210958929"/>
-      <w:bookmarkStart w:id="7" w:name="_Toc413163078"/>
-      <w:bookmarkEnd w:id="6"/>
+      <w:bookmarkStart w:id="8" w:name="_Toc210958929"/>
+      <w:bookmarkStart w:id="9" w:name="_Toc413163078"/>
+      <w:bookmarkEnd w:id="8"/>
       <w:r>
         <w:t>Installation</w:t>
       </w:r>
-      <w:bookmarkEnd w:id="7"/>
+      <w:bookmarkEnd w:id="9"/>
     </w:p>
     <w:p>
       <w:pPr>
@@ -3635,8 +3973,28 @@
           <w:szCs w:val="20"/>
           <w:lang w:bidi="ar-SA"/>
         </w:rPr>
+        <w:t>XenCertCommon.py</w:t>
+      </w:r>
+    </w:p>
+    <w:p>
+      <w:pPr>
+        <w:ind w:left="720"/>
+        <w:rPr>
+          <w:rFonts w:ascii="Arial" w:hAnsi="Arial" w:cs="Arial"/>
+          <w:sz w:val="20"/>
+          <w:szCs w:val="20"/>
+          <w:lang w:bidi="ar-SA"/>
+        </w:rPr>
+      </w:pPr>
+      <w:r>
+        <w:rPr>
+          <w:rFonts w:ascii="Arial" w:hAnsi="Arial" w:cs="Arial"/>
+          <w:sz w:val="20"/>
+          <w:szCs w:val="20"/>
+          <w:lang w:bidi="ar-SA"/>
+        </w:rPr>
         <w:lastRenderedPageBreak/>
-        <w:t>XenCertCommon.py</w:t>
+        <w:t>StorageHandler.py</w:t>
       </w:r>
     </w:p>
     <w:p>
@@ -3656,7 +4014,7 @@
           <w:szCs w:val="20"/>
           <w:lang w:bidi="ar-SA"/>
         </w:rPr>
-        <w:t>StorageHandler.py</w:t>
+        <w:t>StorageHandlerUtil.py</w:t>
       </w:r>
     </w:p>
     <w:p>
@@ -3669,15 +4027,19 @@
           <w:lang w:bidi="ar-SA"/>
         </w:rPr>
       </w:pPr>
-      <w:r>
-        <w:rPr>
-          <w:rFonts w:ascii="Arial" w:hAnsi="Arial" w:cs="Arial"/>
-          <w:sz w:val="20"/>
-          <w:szCs w:val="20"/>
-          <w:lang w:bidi="ar-SA"/>
-        </w:rPr>
-        <w:t>StorageHandlerUtil.py</w:t>
-      </w:r>
+      <w:proofErr w:type="spellStart"/>
+      <w:proofErr w:type="gramStart"/>
+      <w:r>
+        <w:rPr>
+          <w:rFonts w:ascii="Arial" w:hAnsi="Arial" w:cs="Arial"/>
+          <w:sz w:val="20"/>
+          <w:szCs w:val="20"/>
+          <w:lang w:bidi="ar-SA"/>
+        </w:rPr>
+        <w:t>diskdatatest</w:t>
+      </w:r>
+      <w:proofErr w:type="spellEnd"/>
+      <w:proofErr w:type="gramEnd"/>
     </w:p>
     <w:p>
       <w:pPr>
@@ -3698,7 +4060,7 @@
           <w:szCs w:val="20"/>
           <w:lang w:bidi="ar-SA"/>
         </w:rPr>
-        <w:t>diskdatatest</w:t>
+        <w:t>blockunblockpaths</w:t>
       </w:r>
       <w:proofErr w:type="spellEnd"/>
       <w:proofErr w:type="gramEnd"/>
@@ -3722,7 +4084,7 @@
           <w:szCs w:val="20"/>
           <w:lang w:bidi="ar-SA"/>
         </w:rPr>
-        <w:t>blockunblockpaths</w:t>
+        <w:t>blockunblockiscsipaths</w:t>
       </w:r>
       <w:proofErr w:type="spellEnd"/>
       <w:proofErr w:type="gramEnd"/>
@@ -3746,9 +4108,18 @@
           <w:szCs w:val="20"/>
           <w:lang w:bidi="ar-SA"/>
         </w:rPr>
-        <w:t>blockunblockiscsipaths</w:t>
-      </w:r>
-      <w:proofErr w:type="spellEnd"/>
+        <w:t>blockunblockhbapaths</w:t>
+      </w:r>
+      <w:proofErr w:type="spellEnd"/>
+      <w:r>
+        <w:rPr>
+          <w:rFonts w:ascii="Arial" w:hAnsi="Arial" w:cs="Arial"/>
+          <w:sz w:val="20"/>
+          <w:szCs w:val="20"/>
+          <w:lang w:bidi="ar-SA"/>
+        </w:rPr>
+        <w:t>-brocade</w:t>
+      </w:r>
       <w:proofErr w:type="gramEnd"/>
     </w:p>
     <w:p>
@@ -3770,6 +4141,30 @@
           <w:szCs w:val="20"/>
           <w:lang w:bidi="ar-SA"/>
         </w:rPr>
+        <w:t>blockunblockhbapaths-qlogic</w:t>
+      </w:r>
+      <w:proofErr w:type="spellEnd"/>
+      <w:proofErr w:type="gramEnd"/>
+    </w:p>
+    <w:p>
+      <w:pPr>
+        <w:ind w:left="720"/>
+        <w:rPr>
+          <w:rFonts w:ascii="Arial" w:hAnsi="Arial" w:cs="Arial"/>
+          <w:sz w:val="20"/>
+          <w:szCs w:val="20"/>
+          <w:lang w:bidi="ar-SA"/>
+        </w:rPr>
+      </w:pPr>
+      <w:proofErr w:type="spellStart"/>
+      <w:proofErr w:type="gramStart"/>
+      <w:r>
+        <w:rPr>
+          <w:rFonts w:ascii="Arial" w:hAnsi="Arial" w:cs="Arial"/>
+          <w:sz w:val="20"/>
+          <w:szCs w:val="20"/>
+          <w:lang w:bidi="ar-SA"/>
+        </w:rPr>
         <w:t>blockunblockhbapaths</w:t>
       </w:r>
       <w:proofErr w:type="spellEnd"/>
@@ -3780,7 +4175,7 @@
           <w:szCs w:val="20"/>
           <w:lang w:bidi="ar-SA"/>
         </w:rPr>
-        <w:t>-brocade</w:t>
+        <w:t>-cisco</w:t>
       </w:r>
       <w:proofErr w:type="gramEnd"/>
     </w:p>
@@ -3794,7 +4189,6 @@
           <w:lang w:bidi="ar-SA"/>
         </w:rPr>
       </w:pPr>
-      <w:proofErr w:type="spellStart"/>
       <w:proofErr w:type="gramStart"/>
       <w:r>
         <w:rPr>
@@ -3803,9 +4197,8 @@
           <w:szCs w:val="20"/>
           <w:lang w:bidi="ar-SA"/>
         </w:rPr>
-        <w:t>blockunblockhbapaths-qlogic</w:t>
-      </w:r>
-      <w:proofErr w:type="spellEnd"/>
+        <w:t>blockunblockHBAPort-brocade.sh</w:t>
+      </w:r>
       <w:proofErr w:type="gramEnd"/>
     </w:p>
     <w:p>
@@ -3818,7 +4211,6 @@
           <w:lang w:bidi="ar-SA"/>
         </w:rPr>
       </w:pPr>
-      <w:proofErr w:type="spellStart"/>
       <w:proofErr w:type="gramStart"/>
       <w:r>
         <w:rPr>
@@ -3827,17 +4219,7 @@
           <w:szCs w:val="20"/>
           <w:lang w:bidi="ar-SA"/>
         </w:rPr>
-        <w:t>blockunblockhbapaths</w:t>
-      </w:r>
-      <w:proofErr w:type="spellEnd"/>
-      <w:r>
-        <w:rPr>
-          <w:rFonts w:ascii="Arial" w:hAnsi="Arial" w:cs="Arial"/>
-          <w:sz w:val="20"/>
-          <w:szCs w:val="20"/>
-          <w:lang w:bidi="ar-SA"/>
-        </w:rPr>
-        <w:t>-cisco</w:t>
+        <w:t>blockunblockHBAPort-qlogic.sh</w:t>
       </w:r>
       <w:proofErr w:type="gramEnd"/>
     </w:p>
@@ -3851,73 +4233,29 @@
           <w:lang w:bidi="ar-SA"/>
         </w:rPr>
       </w:pPr>
-      <w:proofErr w:type="spellStart"/>
-      <w:r>
-        <w:rPr>
-          <w:rFonts w:ascii="Arial" w:hAnsi="Arial" w:cs="Arial"/>
-          <w:sz w:val="20"/>
-          <w:szCs w:val="20"/>
-          <w:lang w:bidi="ar-SA"/>
-        </w:rPr>
-        <w:t>blockunblockHBAPort.sh.brocade</w:t>
-      </w:r>
-      <w:proofErr w:type="spellEnd"/>
-    </w:p>
-    <w:p>
-      <w:pPr>
-        <w:ind w:left="720"/>
-        <w:rPr>
-          <w:rFonts w:ascii="Arial" w:hAnsi="Arial" w:cs="Arial"/>
-          <w:sz w:val="20"/>
-          <w:szCs w:val="20"/>
-          <w:lang w:bidi="ar-SA"/>
-        </w:rPr>
-      </w:pPr>
-      <w:proofErr w:type="spellStart"/>
-      <w:r>
-        <w:rPr>
-          <w:rFonts w:ascii="Arial" w:hAnsi="Arial" w:cs="Arial"/>
-          <w:sz w:val="20"/>
-          <w:szCs w:val="20"/>
-          <w:lang w:bidi="ar-SA"/>
-        </w:rPr>
-        <w:t>blockunblockHBAPort.sh.qlogic</w:t>
-      </w:r>
-      <w:proofErr w:type="spellEnd"/>
-    </w:p>
-    <w:p>
-      <w:pPr>
-        <w:ind w:left="720"/>
-        <w:rPr>
-          <w:rFonts w:ascii="Arial" w:hAnsi="Arial" w:cs="Arial"/>
-          <w:sz w:val="20"/>
-          <w:szCs w:val="20"/>
-          <w:lang w:bidi="ar-SA"/>
-        </w:rPr>
-      </w:pPr>
-      <w:proofErr w:type="spellStart"/>
-      <w:r>
-        <w:rPr>
-          <w:rFonts w:ascii="Arial" w:hAnsi="Arial" w:cs="Arial"/>
-          <w:sz w:val="20"/>
-          <w:szCs w:val="20"/>
-          <w:lang w:bidi="ar-SA"/>
-        </w:rPr>
-        <w:t>blockunblockHBAPort.sh.cisco</w:t>
-      </w:r>
-      <w:proofErr w:type="spellEnd"/>
+      <w:proofErr w:type="gramStart"/>
+      <w:r>
+        <w:rPr>
+          <w:rFonts w:ascii="Arial" w:hAnsi="Arial" w:cs="Arial"/>
+          <w:sz w:val="20"/>
+          <w:szCs w:val="20"/>
+          <w:lang w:bidi="ar-SA"/>
+        </w:rPr>
+        <w:t>blockunblockHBAPort-cisco.sh</w:t>
+      </w:r>
+      <w:proofErr w:type="gramEnd"/>
     </w:p>
     <w:p>
       <w:pPr>
         <w:pStyle w:val="Heading1"/>
       </w:pPr>
-      <w:bookmarkStart w:id="8" w:name="_Toc210958930"/>
-      <w:bookmarkStart w:id="9" w:name="_Toc413163079"/>
-      <w:bookmarkEnd w:id="8"/>
+      <w:bookmarkStart w:id="10" w:name="_Toc210958930"/>
+      <w:bookmarkStart w:id="11" w:name="_Toc413163079"/>
+      <w:bookmarkEnd w:id="10"/>
       <w:r>
         <w:t>Test Categories</w:t>
       </w:r>
-      <w:bookmarkEnd w:id="9"/>
+      <w:bookmarkEnd w:id="11"/>
     </w:p>
     <w:p>
       <w:pPr>
@@ -4012,25 +4350,7 @@
           <w:sz w:val="20"/>
           <w:szCs w:val="20"/>
         </w:rPr>
-        <w:t xml:space="preserve">: These tests validate the </w:t>
-      </w:r>
-      <w:proofErr w:type="spellStart"/>
-      <w:r>
-        <w:rPr>
-          <w:rFonts w:ascii="Arial" w:hAnsi="Arial" w:cs="Arial"/>
-          <w:sz w:val="20"/>
-          <w:szCs w:val="20"/>
-        </w:rPr>
-        <w:t>Xen</w:t>
-      </w:r>
-      <w:proofErr w:type="spellEnd"/>
-      <w:r>
-        <w:rPr>
-          <w:rFonts w:ascii="Arial" w:hAnsi="Arial" w:cs="Arial"/>
-          <w:sz w:val="20"/>
-          <w:szCs w:val="20"/>
-        </w:rPr>
-        <w:t xml:space="preserve"> API control path for each storage type, issuing repetitive control path operations in succession.</w:t>
+        <w:t>: These tests validate the Xen API control path for each storage type, issuing repetitive control path operations in succession.</w:t>
       </w:r>
     </w:p>
     <w:p>
@@ -4108,25 +4428,7 @@
           <w:sz w:val="20"/>
           <w:szCs w:val="20"/>
         </w:rPr>
-        <w:t xml:space="preserve">: These tests ensure that the </w:t>
-      </w:r>
-      <w:proofErr w:type="gramStart"/>
-      <w:r>
-        <w:rPr>
-          <w:rFonts w:ascii="Arial" w:hAnsi="Arial" w:cs="Arial"/>
-          <w:sz w:val="20"/>
-          <w:szCs w:val="20"/>
-        </w:rPr>
-        <w:t>number of paths for a shared SR are</w:t>
-      </w:r>
-      <w:proofErr w:type="gramEnd"/>
-      <w:r>
-        <w:rPr>
-          <w:rFonts w:ascii="Arial" w:hAnsi="Arial" w:cs="Arial"/>
-          <w:sz w:val="20"/>
-          <w:szCs w:val="20"/>
-        </w:rPr>
-        <w:t xml:space="preserve"> consistent across various hosts in a pool.</w:t>
+        <w:t>: These tests ensure that the number of paths for a shared SR are consistent across various hosts in a pool.</w:t>
       </w:r>
     </w:p>
     <w:p>
@@ -4253,9 +4555,9 @@
       <w:pPr>
         <w:pStyle w:val="Heading1"/>
       </w:pPr>
-      <w:bookmarkStart w:id="10" w:name="_Toc210958931"/>
-      <w:bookmarkStart w:id="11" w:name="_Toc413163080"/>
-      <w:bookmarkEnd w:id="10"/>
+      <w:bookmarkStart w:id="12" w:name="_Toc210958931"/>
+      <w:bookmarkStart w:id="13" w:name="_Toc413163080"/>
+      <w:bookmarkEnd w:id="12"/>
       <w:proofErr w:type="spellStart"/>
       <w:r>
         <w:t>XenCert</w:t>
@@ -4264,7 +4566,7 @@
       <w:r>
         <w:t xml:space="preserve"> usage explained</w:t>
       </w:r>
-      <w:bookmarkEnd w:id="11"/>
+      <w:bookmarkEnd w:id="13"/>
     </w:p>
     <w:p>
       <w:pPr>
@@ -4471,17 +4773,7 @@
           <w:szCs w:val="20"/>
           <w:lang w:bidi="ar-SA"/>
         </w:rPr>
-        <w:t xml:space="preserve"> -c </w:t>
-      </w:r>
-      <w:proofErr w:type="gramStart"/>
-      <w:r>
-        <w:rPr>
-          <w:rFonts w:ascii="Arial" w:hAnsi="Arial" w:cs="Arial"/>
-          <w:sz w:val="20"/>
-          <w:szCs w:val="20"/>
-          <w:lang w:bidi="ar-SA"/>
-        </w:rPr>
-        <w:t>control</w:t>
+        <w:t xml:space="preserve"> -c control</w:t>
       </w:r>
       <w:r>
         <w:rPr>
@@ -4500,46 +4792,26 @@
           <w:lang w:bidi="ar-SA"/>
         </w:rPr>
         <w:tab/>
-        <w:t>[optional] perform</w:t>
-      </w:r>
-      <w:proofErr w:type="gramEnd"/>
-      <w:r>
-        <w:rPr>
-          <w:rFonts w:ascii="Arial" w:hAnsi="Arial" w:cs="Arial"/>
-          <w:sz w:val="20"/>
-          <w:szCs w:val="20"/>
-          <w:lang w:bidi="ar-SA"/>
-        </w:rPr>
-        <w:t xml:space="preserve"> control path tests</w:t>
-      </w:r>
-    </w:p>
-    <w:p>
-      <w:pPr>
-        <w:rPr>
-          <w:rFonts w:ascii="Arial" w:hAnsi="Arial" w:cs="Arial"/>
-          <w:sz w:val="20"/>
-          <w:szCs w:val="20"/>
-          <w:lang w:bidi="ar-SA"/>
-        </w:rPr>
-      </w:pPr>
-      <w:r>
-        <w:rPr>
-          <w:rFonts w:ascii="Arial" w:hAnsi="Arial" w:cs="Arial"/>
-          <w:sz w:val="20"/>
-          <w:szCs w:val="20"/>
-          <w:lang w:bidi="ar-SA"/>
-        </w:rPr>
-        <w:t xml:space="preserve"> -m </w:t>
-      </w:r>
-      <w:proofErr w:type="gramStart"/>
-      <w:r>
-        <w:rPr>
-          <w:rFonts w:ascii="Arial" w:hAnsi="Arial" w:cs="Arial"/>
-          <w:sz w:val="20"/>
-          <w:szCs w:val="20"/>
-          <w:lang w:bidi="ar-SA"/>
-        </w:rPr>
-        <w:t>multipath</w:t>
+        <w:t>[optional] perform control path tests</w:t>
+      </w:r>
+    </w:p>
+    <w:p>
+      <w:pPr>
+        <w:rPr>
+          <w:rFonts w:ascii="Arial" w:hAnsi="Arial" w:cs="Arial"/>
+          <w:sz w:val="20"/>
+          <w:szCs w:val="20"/>
+          <w:lang w:bidi="ar-SA"/>
+        </w:rPr>
+      </w:pPr>
+      <w:r>
+        <w:rPr>
+          <w:rFonts w:ascii="Arial" w:hAnsi="Arial" w:cs="Arial"/>
+          <w:sz w:val="20"/>
+          <w:szCs w:val="20"/>
+          <w:lang w:bidi="ar-SA"/>
+        </w:rPr>
+        <w:t xml:space="preserve"> -m multipath</w:t>
       </w:r>
       <w:r>
         <w:rPr>
@@ -4558,46 +4830,26 @@
           <w:lang w:bidi="ar-SA"/>
         </w:rPr>
         <w:tab/>
-        <w:t>[optional] perform</w:t>
-      </w:r>
-      <w:proofErr w:type="gramEnd"/>
-      <w:r>
-        <w:rPr>
-          <w:rFonts w:ascii="Arial" w:hAnsi="Arial" w:cs="Arial"/>
-          <w:sz w:val="20"/>
-          <w:szCs w:val="20"/>
-          <w:lang w:bidi="ar-SA"/>
-        </w:rPr>
-        <w:t xml:space="preserve"> multipath configuration verification tests</w:t>
-      </w:r>
-    </w:p>
-    <w:p>
-      <w:pPr>
-        <w:rPr>
-          <w:rFonts w:ascii="Arial" w:hAnsi="Arial" w:cs="Arial"/>
-          <w:sz w:val="20"/>
-          <w:szCs w:val="20"/>
-          <w:lang w:bidi="ar-SA"/>
-        </w:rPr>
-      </w:pPr>
-      <w:r>
-        <w:rPr>
-          <w:rFonts w:ascii="Arial" w:hAnsi="Arial" w:cs="Arial"/>
-          <w:sz w:val="20"/>
-          <w:szCs w:val="20"/>
-          <w:lang w:bidi="ar-SA"/>
-        </w:rPr>
-        <w:t xml:space="preserve"> -o </w:t>
-      </w:r>
-      <w:proofErr w:type="gramStart"/>
-      <w:r>
-        <w:rPr>
-          <w:rFonts w:ascii="Arial" w:hAnsi="Arial" w:cs="Arial"/>
-          <w:sz w:val="20"/>
-          <w:szCs w:val="20"/>
-          <w:lang w:bidi="ar-SA"/>
-        </w:rPr>
-        <w:t>pool</w:t>
+        <w:t>[optional] perform multipath configuration verification tests</w:t>
+      </w:r>
+    </w:p>
+    <w:p>
+      <w:pPr>
+        <w:rPr>
+          <w:rFonts w:ascii="Arial" w:hAnsi="Arial" w:cs="Arial"/>
+          <w:sz w:val="20"/>
+          <w:szCs w:val="20"/>
+          <w:lang w:bidi="ar-SA"/>
+        </w:rPr>
+      </w:pPr>
+      <w:r>
+        <w:rPr>
+          <w:rFonts w:ascii="Arial" w:hAnsi="Arial" w:cs="Arial"/>
+          <w:sz w:val="20"/>
+          <w:szCs w:val="20"/>
+          <w:lang w:bidi="ar-SA"/>
+        </w:rPr>
+        <w:t xml:space="preserve"> -o pool</w:t>
       </w:r>
       <w:r>
         <w:rPr>
@@ -4625,17 +4877,7 @@
           <w:lang w:bidi="ar-SA"/>
         </w:rPr>
         <w:tab/>
-        <w:t>[optional] perform</w:t>
-      </w:r>
-      <w:proofErr w:type="gramEnd"/>
-      <w:r>
-        <w:rPr>
-          <w:rFonts w:ascii="Arial" w:hAnsi="Arial" w:cs="Arial"/>
-          <w:sz w:val="20"/>
-          <w:szCs w:val="20"/>
-          <w:lang w:bidi="ar-SA"/>
-        </w:rPr>
-        <w:t xml:space="preserve"> pool verification tests</w:t>
+        <w:t>[optional] perform pool verification tests</w:t>
       </w:r>
     </w:p>
     <w:p>
@@ -4874,6 +5116,7 @@
           <w:szCs w:val="20"/>
           <w:lang w:bidi="ar-SA"/>
         </w:rPr>
+        <w:lastRenderedPageBreak/>
         <w:t xml:space="preserve"> -t target</w:t>
       </w:r>
       <w:r>
@@ -5314,7 +5557,7 @@
           <w:szCs w:val="20"/>
           <w:lang w:bidi="ar-SA"/>
         </w:rPr>
-        <w:t>cifs</w:t>
+        <w:t>smb</w:t>
       </w:r>
       <w:proofErr w:type="spellEnd"/>
       <w:r>
@@ -5372,7 +5615,25 @@
           <w:lang w:bidi="ar-SA"/>
         </w:rPr>
         <w:tab/>
-        <w:t>[required] Full path to share root on CIFS server</w:t>
+        <w:t>[required]</w:t>
+      </w:r>
+      <w:r>
+        <w:rPr>
+          <w:rFonts w:ascii="Arial" w:hAnsi="Arial" w:cs="Arial"/>
+          <w:sz w:val="20"/>
+          <w:szCs w:val="20"/>
+          <w:lang w:bidi="ar-SA"/>
+        </w:rPr>
+        <w:t xml:space="preserve"> Full path to share root on SMB</w:t>
+      </w:r>
+      <w:r>
+        <w:rPr>
+          <w:rFonts w:ascii="Arial" w:hAnsi="Arial" w:cs="Arial"/>
+          <w:sz w:val="20"/>
+          <w:szCs w:val="20"/>
+          <w:lang w:bidi="ar-SA"/>
+        </w:rPr>
+        <w:t xml:space="preserve"> server</w:t>
       </w:r>
     </w:p>
     <w:p>
@@ -5430,7 +5691,16 @@
           <w:szCs w:val="20"/>
           <w:lang w:bidi="ar-SA"/>
         </w:rPr>
-        <w:t xml:space="preserve"> username to be used during CIFS authentication</w:t>
+        <w:t xml:space="preserve"> username to be used during SMB</w:t>
+      </w:r>
+      <w:r>
+        <w:rPr>
+          <w:rFonts w:ascii="Arial" w:hAnsi="Arial" w:cs="Arial"/>
+          <w:sz w:val="20"/>
+          <w:szCs w:val="20"/>
+          <w:lang w:bidi="ar-SA"/>
+        </w:rPr>
+        <w:t xml:space="preserve"> authentication</w:t>
       </w:r>
     </w:p>
     <w:p>
@@ -5488,7 +5758,16 @@
           <w:szCs w:val="20"/>
           <w:lang w:bidi="ar-SA"/>
         </w:rPr>
-        <w:t xml:space="preserve"> password to be used during CIFS authentication</w:t>
+        <w:t xml:space="preserve"> password to be used during SMB</w:t>
+      </w:r>
+      <w:r>
+        <w:rPr>
+          <w:rFonts w:ascii="Arial" w:hAnsi="Arial" w:cs="Arial"/>
+          <w:sz w:val="20"/>
+          <w:szCs w:val="20"/>
+          <w:lang w:bidi="ar-SA"/>
+        </w:rPr>
+        <w:t xml:space="preserve"> authentication</w:t>
       </w:r>
     </w:p>
     <w:p>
@@ -5586,6 +5865,34 @@
         </w:rPr>
         <w:tab/>
         <w:t>[optional] comma separated list of HBAs to test against</w:t>
+      </w:r>
+    </w:p>
+    <w:p>
+      <w:pPr>
+        <w:rPr>
+          <w:rFonts w:ascii="Arial" w:hAnsi="Arial" w:cs="Arial"/>
+          <w:sz w:val="20"/>
+          <w:szCs w:val="20"/>
+          <w:lang w:bidi="ar-SA"/>
+        </w:rPr>
+      </w:pPr>
+      <w:r>
+        <w:rPr>
+          <w:rFonts w:ascii="Arial" w:hAnsi="Arial" w:cs="Arial"/>
+          <w:sz w:val="20"/>
+          <w:szCs w:val="20"/>
+          <w:lang w:bidi="ar-SA"/>
+        </w:rPr>
+        <w:t xml:space="preserve"> -S SCSIIDs                    [required] comma separated list of SCSI </w:t>
+      </w:r>
+      <w:r>
+        <w:rPr>
+          <w:rFonts w:ascii="Arial" w:hAnsi="Arial" w:cs="Arial"/>
+          <w:sz w:val="20"/>
+          <w:szCs w:val="20"/>
+          <w:lang w:bidi="ar-SA"/>
+        </w:rPr>
+        <w:t>IDs to test against</w:t>
       </w:r>
     </w:p>
     <w:p>
@@ -6169,13 +6476,13 @@
       <w:pPr>
         <w:pStyle w:val="Heading1"/>
       </w:pPr>
-      <w:bookmarkStart w:id="12" w:name="_Toc210958932"/>
-      <w:bookmarkStart w:id="13" w:name="_Toc413163081"/>
+      <w:bookmarkStart w:id="14" w:name="_Toc210958932"/>
+      <w:bookmarkStart w:id="15" w:name="_Toc413163081"/>
       <w:r>
         <w:t>Execution time estimates</w:t>
       </w:r>
-      <w:bookmarkEnd w:id="12"/>
-      <w:bookmarkEnd w:id="13"/>
+      <w:bookmarkEnd w:id="14"/>
+      <w:bookmarkEnd w:id="15"/>
       <w:r>
         <w:t xml:space="preserve"> </w:t>
       </w:r>
@@ -6501,9 +6808,9 @@
       <w:pPr>
         <w:pStyle w:val="Heading1"/>
       </w:pPr>
-      <w:bookmarkStart w:id="14" w:name="_Toc210958933"/>
-      <w:bookmarkStart w:id="15" w:name="_Toc413163082"/>
-      <w:bookmarkEnd w:id="14"/>
+      <w:bookmarkStart w:id="16" w:name="_Toc210958933"/>
+      <w:bookmarkStart w:id="17" w:name="_Toc413163082"/>
+      <w:bookmarkEnd w:id="16"/>
       <w:r>
         <w:t xml:space="preserve">Running </w:t>
       </w:r>
@@ -6515,7 +6822,7 @@
       <w:r>
         <w:t xml:space="preserve"> against various storage types</w:t>
       </w:r>
-      <w:bookmarkEnd w:id="15"/>
+      <w:bookmarkEnd w:id="17"/>
     </w:p>
     <w:p>
       <w:pPr>
@@ -6524,16 +6831,16 @@
           <w:rFonts w:cs="Arial"/>
         </w:rPr>
       </w:pPr>
-      <w:bookmarkStart w:id="16" w:name="_Toc210958934"/>
-      <w:bookmarkStart w:id="17" w:name="_Toc413163083"/>
-      <w:bookmarkEnd w:id="16"/>
+      <w:bookmarkStart w:id="18" w:name="_Toc210958934"/>
+      <w:bookmarkStart w:id="19" w:name="_Toc413163083"/>
+      <w:bookmarkEnd w:id="18"/>
       <w:r>
         <w:rPr>
           <w:rFonts w:cs="Arial"/>
         </w:rPr>
         <w:t>Executing LVM over iSCSI tests</w:t>
       </w:r>
-      <w:bookmarkEnd w:id="17"/>
+      <w:bookmarkEnd w:id="19"/>
     </w:p>
     <w:p>
       <w:pPr>
@@ -7153,7 +7460,7 @@
         </w:rPr>
         <w:t xml:space="preserve">Update the verification form fields </w:t>
       </w:r>
-      <w:bookmarkStart w:id="18" w:name="__DdeLink__2541_1622412008"/>
+      <w:bookmarkStart w:id="20" w:name="__DdeLink__2541_1622412008"/>
       <w:r>
         <w:rPr>
           <w:rFonts w:ascii="Arial" w:hAnsi="Arial" w:cs="Arial"/>
@@ -7208,7 +7515,7 @@
         </w:rPr>
         <w:t xml:space="preserve"> (alternate multipath configuration - optional))</w:t>
       </w:r>
-      <w:bookmarkEnd w:id="18"/>
+      <w:bookmarkEnd w:id="20"/>
       <w:r>
         <w:rPr>
           <w:rFonts w:ascii="Arial" w:hAnsi="Arial" w:cs="Arial"/>
@@ -7245,16 +7552,16 @@
           <w:rFonts w:cs="Arial"/>
         </w:rPr>
       </w:pPr>
-      <w:bookmarkStart w:id="19" w:name="_Toc210958935"/>
-      <w:bookmarkStart w:id="20" w:name="_Toc413163084"/>
-      <w:bookmarkEnd w:id="19"/>
+      <w:bookmarkStart w:id="21" w:name="_Toc210958935"/>
+      <w:bookmarkStart w:id="22" w:name="_Toc413163084"/>
+      <w:bookmarkEnd w:id="21"/>
       <w:r>
         <w:rPr>
           <w:rFonts w:cs="Arial"/>
         </w:rPr>
         <w:t>Executing LVM over HBA tests</w:t>
       </w:r>
-      <w:bookmarkEnd w:id="20"/>
+      <w:bookmarkEnd w:id="22"/>
     </w:p>
     <w:p>
       <w:pPr>
@@ -7418,8 +7725,52 @@
           <w:sz w:val="20"/>
           <w:szCs w:val="20"/>
         </w:rPr>
-        <w:t xml:space="preserve">The information required by the block and </w:t>
-      </w:r>
+        <w:t xml:space="preserve">The information required by the block and unblock utility to work. See example below. </w:t>
+      </w:r>
+    </w:p>
+    <w:p>
+      <w:pPr>
+        <w:rPr>
+          <w:rFonts w:ascii="Arial" w:hAnsi="Arial" w:cs="Arial"/>
+          <w:sz w:val="20"/>
+          <w:szCs w:val="20"/>
+        </w:rPr>
+      </w:pPr>
+    </w:p>
+    <w:p>
+      <w:pPr>
+        <w:rPr>
+          <w:rFonts w:ascii="Arial" w:hAnsi="Arial" w:cs="Arial"/>
+          <w:sz w:val="20"/>
+          <w:szCs w:val="20"/>
+        </w:rPr>
+      </w:pPr>
+      <w:r>
+        <w:rPr>
+          <w:rFonts w:ascii="Arial" w:hAnsi="Arial" w:cs="Arial"/>
+          <w:sz w:val="20"/>
+          <w:szCs w:val="20"/>
+        </w:rPr>
+        <w:t xml:space="preserve">The test can then be initiated using the following command: </w:t>
+      </w:r>
+    </w:p>
+    <w:p>
+      <w:pPr>
+        <w:rPr>
+          <w:rFonts w:ascii="Arial" w:hAnsi="Arial" w:cs="Arial"/>
+          <w:sz w:val="20"/>
+          <w:szCs w:val="20"/>
+        </w:rPr>
+      </w:pPr>
+    </w:p>
+    <w:p>
+      <w:pPr>
+        <w:rPr>
+          <w:rFonts w:ascii="Arial" w:hAnsi="Arial" w:cs="Arial"/>
+          <w:sz w:val="20"/>
+          <w:szCs w:val="20"/>
+        </w:rPr>
+      </w:pPr>
       <w:proofErr w:type="gramStart"/>
       <w:r>
         <w:rPr>
@@ -7427,8 +7778,9 @@
           <w:sz w:val="20"/>
           <w:szCs w:val="20"/>
         </w:rPr>
-        <w:t>unblock</w:t>
-      </w:r>
+        <w:t>#  ./</w:t>
+      </w:r>
+      <w:proofErr w:type="spellStart"/>
       <w:proofErr w:type="gramEnd"/>
       <w:r>
         <w:rPr>
@@ -7436,52 +7788,87 @@
           <w:sz w:val="20"/>
           <w:szCs w:val="20"/>
         </w:rPr>
-        <w:t xml:space="preserve"> utility to work. See example below. </w:t>
-      </w:r>
-    </w:p>
-    <w:p>
-      <w:pPr>
-        <w:rPr>
-          <w:rFonts w:ascii="Arial" w:hAnsi="Arial" w:cs="Arial"/>
-          <w:sz w:val="20"/>
-          <w:szCs w:val="20"/>
-        </w:rPr>
-      </w:pPr>
-    </w:p>
-    <w:p>
-      <w:pPr>
-        <w:rPr>
-          <w:rFonts w:ascii="Arial" w:hAnsi="Arial" w:cs="Arial"/>
-          <w:sz w:val="20"/>
-          <w:szCs w:val="20"/>
-        </w:rPr>
-      </w:pPr>
-      <w:r>
-        <w:rPr>
-          <w:rFonts w:ascii="Arial" w:hAnsi="Arial" w:cs="Arial"/>
-          <w:sz w:val="20"/>
-          <w:szCs w:val="20"/>
-        </w:rPr>
-        <w:t xml:space="preserve">The test can then be initiated using the following command: </w:t>
-      </w:r>
-    </w:p>
-    <w:p>
-      <w:pPr>
-        <w:rPr>
-          <w:rFonts w:ascii="Arial" w:hAnsi="Arial" w:cs="Arial"/>
-          <w:sz w:val="20"/>
-          <w:szCs w:val="20"/>
-        </w:rPr>
-      </w:pPr>
-    </w:p>
-    <w:p>
-      <w:pPr>
-        <w:rPr>
-          <w:rFonts w:ascii="Arial" w:hAnsi="Arial" w:cs="Arial"/>
-          <w:sz w:val="20"/>
-          <w:szCs w:val="20"/>
-        </w:rPr>
-      </w:pPr>
+        <w:t>XenCert</w:t>
+      </w:r>
+      <w:proofErr w:type="spellEnd"/>
+      <w:r>
+        <w:rPr>
+          <w:rFonts w:ascii="Arial" w:hAnsi="Arial" w:cs="Arial"/>
+          <w:sz w:val="20"/>
+          <w:szCs w:val="20"/>
+        </w:rPr>
+        <w:t xml:space="preserve"> -b </w:t>
+      </w:r>
+      <w:proofErr w:type="spellStart"/>
+      <w:r>
+        <w:rPr>
+          <w:rFonts w:ascii="Arial" w:hAnsi="Arial" w:cs="Arial"/>
+          <w:sz w:val="20"/>
+          <w:szCs w:val="20"/>
+        </w:rPr>
+        <w:t>lvmohba</w:t>
+      </w:r>
+      <w:proofErr w:type="spellEnd"/>
+      <w:r>
+        <w:rPr>
+          <w:rFonts w:ascii="Arial" w:hAnsi="Arial" w:cs="Arial"/>
+          <w:sz w:val="20"/>
+          <w:szCs w:val="20"/>
+        </w:rPr>
+        <w:t xml:space="preserve"> –a &lt;adapter1,adapter2,…&gt; </w:t>
+      </w:r>
+      <w:r>
+        <w:rPr>
+          <w:rFonts w:ascii="Arial" w:hAnsi="Arial" w:cs="Arial"/>
+          <w:sz w:val="20"/>
+          <w:szCs w:val="20"/>
+        </w:rPr>
+        <w:t xml:space="preserve">-S &lt;SCSIID1, SCSIID2,..&gt; </w:t>
+      </w:r>
+      <w:r>
+        <w:rPr>
+          <w:rFonts w:ascii="Arial" w:hAnsi="Arial" w:cs="Arial"/>
+          <w:sz w:val="20"/>
+          <w:szCs w:val="20"/>
+        </w:rPr>
+        <w:t>–u &lt;full path &gt;/</w:t>
+      </w:r>
+      <w:proofErr w:type="spellStart"/>
+      <w:r>
+        <w:rPr>
+          <w:rFonts w:ascii="Arial" w:hAnsi="Arial" w:cs="Arial"/>
+          <w:sz w:val="20"/>
+          <w:szCs w:val="20"/>
+        </w:rPr>
+        <w:t>blockunblockhbapaths</w:t>
+      </w:r>
+      <w:proofErr w:type="spellEnd"/>
+      <w:r>
+        <w:rPr>
+          <w:rFonts w:ascii="Arial" w:hAnsi="Arial" w:cs="Arial"/>
+          <w:sz w:val="20"/>
+          <w:szCs w:val="20"/>
+        </w:rPr>
+        <w:t xml:space="preserve"> –</w:t>
+      </w:r>
+      <w:proofErr w:type="spellStart"/>
+      <w:r>
+        <w:rPr>
+          <w:rFonts w:ascii="Arial" w:hAnsi="Arial" w:cs="Arial"/>
+          <w:sz w:val="20"/>
+          <w:szCs w:val="20"/>
+        </w:rPr>
+        <w:t>i</w:t>
+      </w:r>
+      <w:proofErr w:type="spellEnd"/>
+      <w:r>
+        <w:rPr>
+          <w:rFonts w:ascii="Arial" w:hAnsi="Arial" w:cs="Arial"/>
+          <w:sz w:val="20"/>
+          <w:szCs w:val="20"/>
+        </w:rPr>
+        <w:t xml:space="preserve"> fc-switch-IP</w:t>
+      </w:r>
       <w:proofErr w:type="gramStart"/>
       <w:r>
         <w:rPr>
@@ -7489,9 +7876,8 @@
           <w:sz w:val="20"/>
           <w:szCs w:val="20"/>
         </w:rPr>
-        <w:t>#  ./</w:t>
-      </w:r>
-      <w:proofErr w:type="spellStart"/>
+        <w:t>:username:password:port</w:t>
+      </w:r>
       <w:proofErr w:type="gramEnd"/>
       <w:r>
         <w:rPr>
@@ -7499,70 +7885,7 @@
           <w:sz w:val="20"/>
           <w:szCs w:val="20"/>
         </w:rPr>
-        <w:t>XenCert</w:t>
-      </w:r>
-      <w:proofErr w:type="spellEnd"/>
-      <w:r>
-        <w:rPr>
-          <w:rFonts w:ascii="Arial" w:hAnsi="Arial" w:cs="Arial"/>
-          <w:sz w:val="20"/>
-          <w:szCs w:val="20"/>
-        </w:rPr>
-        <w:t xml:space="preserve"> -b </w:t>
-      </w:r>
-      <w:proofErr w:type="spellStart"/>
-      <w:r>
-        <w:rPr>
-          <w:rFonts w:ascii="Arial" w:hAnsi="Arial" w:cs="Arial"/>
-          <w:sz w:val="20"/>
-          <w:szCs w:val="20"/>
-        </w:rPr>
-        <w:t>lvmohba</w:t>
-      </w:r>
-      <w:proofErr w:type="spellEnd"/>
-      <w:r>
-        <w:rPr>
-          <w:rFonts w:ascii="Arial" w:hAnsi="Arial" w:cs="Arial"/>
-          <w:sz w:val="20"/>
-          <w:szCs w:val="20"/>
-        </w:rPr>
-        <w:t xml:space="preserve"> –a &lt;adapter1,adapter2,…&gt; –u &lt;full path &gt;/</w:t>
-      </w:r>
-      <w:proofErr w:type="spellStart"/>
-      <w:r>
-        <w:rPr>
-          <w:rFonts w:ascii="Arial" w:hAnsi="Arial" w:cs="Arial"/>
-          <w:sz w:val="20"/>
-          <w:szCs w:val="20"/>
-        </w:rPr>
-        <w:t>blockunblockhbapaths</w:t>
-      </w:r>
-      <w:proofErr w:type="spellEnd"/>
-      <w:r>
-        <w:rPr>
-          <w:rFonts w:ascii="Arial" w:hAnsi="Arial" w:cs="Arial"/>
-          <w:sz w:val="20"/>
-          <w:szCs w:val="20"/>
-        </w:rPr>
-        <w:t xml:space="preserve"> –</w:t>
-      </w:r>
-      <w:proofErr w:type="spellStart"/>
-      <w:r>
-        <w:rPr>
-          <w:rFonts w:ascii="Arial" w:hAnsi="Arial" w:cs="Arial"/>
-          <w:sz w:val="20"/>
-          <w:szCs w:val="20"/>
-        </w:rPr>
-        <w:t>i</w:t>
-      </w:r>
-      <w:proofErr w:type="spellEnd"/>
-      <w:r>
-        <w:rPr>
-          <w:rFonts w:ascii="Arial" w:hAnsi="Arial" w:cs="Arial"/>
-          <w:sz w:val="20"/>
-          <w:szCs w:val="20"/>
-        </w:rPr>
-        <w:t xml:space="preserve"> fc-switch-IP:username:password:port-no-1,port-no-2</w:t>
+        <w:t>-no-1,port-no-2</w:t>
       </w:r>
     </w:p>
     <w:p>
@@ -7867,7 +8190,7 @@
         </w:rPr>
         <w:t xml:space="preserve">Update the verification form fields </w:t>
       </w:r>
-      <w:bookmarkStart w:id="21" w:name="__DdeLink__2541_16224120081"/>
+      <w:bookmarkStart w:id="23" w:name="__DdeLink__2541_16224120081"/>
       <w:r>
         <w:rPr>
           <w:rFonts w:ascii="Arial" w:hAnsi="Arial" w:cs="Arial"/>
@@ -7922,7 +8245,7 @@
         </w:rPr>
         <w:t xml:space="preserve"> (alternate multipath configuration - optional))</w:t>
       </w:r>
-      <w:bookmarkEnd w:id="21"/>
+      <w:bookmarkEnd w:id="23"/>
       <w:r>
         <w:rPr>
           <w:rFonts w:ascii="Arial" w:hAnsi="Arial" w:cs="Arial"/>
@@ -8121,16 +8444,16 @@
           <w:rFonts w:cs="Arial"/>
         </w:rPr>
       </w:pPr>
-      <w:bookmarkStart w:id="22" w:name="_Toc210958936"/>
-      <w:bookmarkStart w:id="23" w:name="_Toc413163085"/>
-      <w:bookmarkEnd w:id="22"/>
+      <w:bookmarkStart w:id="24" w:name="_Toc210958936"/>
+      <w:bookmarkStart w:id="25" w:name="_Toc413163085"/>
+      <w:bookmarkEnd w:id="24"/>
       <w:r>
         <w:rPr>
           <w:rFonts w:cs="Arial"/>
         </w:rPr>
         <w:t>Executing NFS tests</w:t>
       </w:r>
-      <w:bookmarkEnd w:id="23"/>
+      <w:bookmarkEnd w:id="25"/>
     </w:p>
     <w:p>
       <w:pPr>
@@ -8442,40 +8765,63 @@
           <w:szCs w:val="28"/>
         </w:rPr>
       </w:pPr>
-      <w:bookmarkStart w:id="24" w:name="_Toc413163086"/>
+      <w:bookmarkStart w:id="26" w:name="_Toc413163086"/>
       <w:r>
         <w:rPr>
           <w:rFonts w:cs="Arial"/>
           <w:szCs w:val="28"/>
         </w:rPr>
-        <w:t>Executing CIFS tests</w:t>
-      </w:r>
-      <w:bookmarkEnd w:id="24"/>
-    </w:p>
-    <w:p>
-      <w:pPr>
-        <w:rPr>
-          <w:rFonts w:ascii="Arial" w:hAnsi="Arial" w:cs="Arial"/>
-          <w:sz w:val="20"/>
-          <w:szCs w:val="20"/>
-        </w:rPr>
-      </w:pPr>
-    </w:p>
-    <w:p>
-      <w:pPr>
-        <w:rPr>
-          <w:rFonts w:ascii="Arial" w:hAnsi="Arial" w:cs="Arial"/>
-          <w:sz w:val="20"/>
-          <w:szCs w:val="20"/>
-        </w:rPr>
-      </w:pPr>
-      <w:r>
-        <w:rPr>
-          <w:rFonts w:ascii="Arial" w:hAnsi="Arial" w:cs="Arial"/>
-          <w:sz w:val="20"/>
-          <w:szCs w:val="20"/>
-        </w:rPr>
-        <w:t>To be able to run the tests against a CIFS share, the following details need to be specified:</w:t>
+        <w:t>Executing SMB</w:t>
+      </w:r>
+      <w:r>
+        <w:rPr>
+          <w:rFonts w:cs="Arial"/>
+          <w:szCs w:val="28"/>
+        </w:rPr>
+        <w:t xml:space="preserve"> tests</w:t>
+      </w:r>
+      <w:bookmarkEnd w:id="26"/>
+    </w:p>
+    <w:p>
+      <w:pPr>
+        <w:rPr>
+          <w:rFonts w:ascii="Arial" w:hAnsi="Arial" w:cs="Arial"/>
+          <w:sz w:val="20"/>
+          <w:szCs w:val="20"/>
+        </w:rPr>
+      </w:pPr>
+    </w:p>
+    <w:p>
+      <w:pPr>
+        <w:rPr>
+          <w:rFonts w:ascii="Arial" w:hAnsi="Arial" w:cs="Arial"/>
+          <w:sz w:val="20"/>
+          <w:szCs w:val="20"/>
+        </w:rPr>
+      </w:pPr>
+      <w:r>
+        <w:rPr>
+          <w:rFonts w:ascii="Arial" w:hAnsi="Arial" w:cs="Arial"/>
+          <w:sz w:val="20"/>
+          <w:szCs w:val="20"/>
+        </w:rPr>
+        <w:t>To be able</w:t>
+      </w:r>
+      <w:r>
+        <w:rPr>
+          <w:rFonts w:ascii="Arial" w:hAnsi="Arial" w:cs="Arial"/>
+          <w:sz w:val="20"/>
+          <w:szCs w:val="20"/>
+        </w:rPr>
+        <w:t xml:space="preserve"> to run the tests against a SMB</w:t>
+      </w:r>
+      <w:r>
+        <w:rPr>
+          <w:rFonts w:ascii="Arial" w:hAnsi="Arial" w:cs="Arial"/>
+          <w:sz w:val="20"/>
+          <w:szCs w:val="20"/>
+        </w:rPr>
+        <w:t xml:space="preserve"> share, the following details need to be specified:</w:t>
       </w:r>
     </w:p>
     <w:p>
@@ -8506,7 +8852,23 @@
           <w:sz w:val="20"/>
           <w:szCs w:val="20"/>
         </w:rPr>
-        <w:t>Full path of the share root on the CIFS server</w:t>
+        <w:t xml:space="preserve">Full path of the share root on the </w:t>
+      </w:r>
+      <w:r>
+        <w:rPr>
+          <w:rFonts w:ascii="Arial" w:hAnsi="Arial" w:cs="Arial"/>
+          <w:sz w:val="20"/>
+          <w:szCs w:val="20"/>
+        </w:rPr>
+        <w:t>SMB</w:t>
+      </w:r>
+      <w:r>
+        <w:rPr>
+          <w:rFonts w:ascii="Arial" w:hAnsi="Arial" w:cs="Arial"/>
+          <w:sz w:val="20"/>
+          <w:szCs w:val="20"/>
+        </w:rPr>
+        <w:t xml:space="preserve"> server</w:t>
       </w:r>
     </w:p>
     <w:p>
@@ -8637,7 +8999,15 @@
           <w:sz w:val="20"/>
           <w:szCs w:val="20"/>
         </w:rPr>
-        <w:t xml:space="preserve"> –r &lt;server&gt; -y &lt;username&gt; -p &lt;password&gt;</w:t>
+        <w:t xml:space="preserve"> –r &lt;share</w:t>
+      </w:r>
+      <w:r>
+        <w:rPr>
+          <w:rFonts w:ascii="Arial" w:hAnsi="Arial" w:cs="Arial"/>
+          <w:sz w:val="20"/>
+          <w:szCs w:val="20"/>
+        </w:rPr>
+        <w:t>&gt; -y &lt;username&gt; -p &lt;password&gt;</w:t>
       </w:r>
     </w:p>
     <w:p>
@@ -8689,7 +9059,7 @@
           <w:sz w:val="20"/>
           <w:szCs w:val="20"/>
         </w:rPr>
-        <w:t>path_to_share_root</w:t>
+        <w:t>path_to_share</w:t>
       </w:r>
       <w:proofErr w:type="spellEnd"/>
       <w:r>
@@ -8707,7 +9077,30 @@
           <w:szCs w:val="20"/>
         </w:rPr>
         <w:tab/>
-        <w:t>//192.168.100.100/cifs_share_5</w:t>
+      </w:r>
+      <w:r>
+        <w:rPr>
+          <w:rFonts w:ascii="Arial" w:hAnsi="Arial" w:cs="Arial"/>
+          <w:sz w:val="20"/>
+          <w:szCs w:val="20"/>
+        </w:rPr>
+        <w:t xml:space="preserve">             </w:t>
+      </w:r>
+      <w:r>
+        <w:rPr>
+          <w:rFonts w:ascii="Arial" w:hAnsi="Arial" w:cs="Arial"/>
+          <w:sz w:val="20"/>
+          <w:szCs w:val="20"/>
+        </w:rPr>
+        <w:t>//192.168.100.100/smb</w:t>
+      </w:r>
+      <w:r>
+        <w:rPr>
+          <w:rFonts w:ascii="Arial" w:hAnsi="Arial" w:cs="Arial"/>
+          <w:sz w:val="20"/>
+          <w:szCs w:val="20"/>
+        </w:rPr>
+        <w:t>_share_5</w:t>
       </w:r>
     </w:p>
     <w:p>
@@ -8903,7 +9296,15 @@
           <w:sz w:val="20"/>
           <w:szCs w:val="20"/>
         </w:rPr>
-        <w:t xml:space="preserve"> -f -d -b </w:t>
+        <w:t xml:space="preserve"> -f -d -</w:t>
+      </w:r>
+      <w:r>
+        <w:rPr>
+          <w:rFonts w:ascii="Arial" w:hAnsi="Arial" w:cs="Arial"/>
+          <w:sz w:val="20"/>
+          <w:szCs w:val="20"/>
+        </w:rPr>
+        <w:t xml:space="preserve">b </w:t>
       </w:r>
       <w:proofErr w:type="spellStart"/>
       <w:r>
@@ -8921,7 +9322,15 @@
           <w:sz w:val="20"/>
           <w:szCs w:val="20"/>
         </w:rPr>
-        <w:t xml:space="preserve"> -r //192.168.100.100/cifs_share_5 -y </w:t>
+        <w:t xml:space="preserve"> -r //192.168.100.100/smb</w:t>
+      </w:r>
+      <w:r>
+        <w:rPr>
+          <w:rFonts w:ascii="Arial" w:hAnsi="Arial" w:cs="Arial"/>
+          <w:sz w:val="20"/>
+          <w:szCs w:val="20"/>
+        </w:rPr>
+        <w:t xml:space="preserve">_share_5 -y </w:t>
       </w:r>
       <w:proofErr w:type="spellStart"/>
       <w:r>
@@ -8983,24 +9392,48 @@
           <w:sz w:val="20"/>
           <w:szCs w:val="20"/>
         </w:rPr>
-        <w:t>&gt; is empty, all the tests applying to CIFS will run.</w:t>
-      </w:r>
-    </w:p>
-    <w:p>
-      <w:pPr>
-        <w:rPr>
-          <w:rFonts w:ascii="Arial" w:hAnsi="Arial" w:cs="Arial"/>
-          <w:sz w:val="20"/>
-          <w:szCs w:val="20"/>
-        </w:rPr>
-      </w:pPr>
-      <w:r>
-        <w:rPr>
-          <w:rFonts w:ascii="Arial" w:hAnsi="Arial" w:cs="Arial"/>
-          <w:sz w:val="20"/>
-          <w:szCs w:val="20"/>
-        </w:rPr>
-        <w:t>Valid CIFS tests with their respective flags are:</w:t>
+        <w:t>&gt; is empty, al</w:t>
+      </w:r>
+      <w:r>
+        <w:rPr>
+          <w:rFonts w:ascii="Arial" w:hAnsi="Arial" w:cs="Arial"/>
+          <w:sz w:val="20"/>
+          <w:szCs w:val="20"/>
+        </w:rPr>
+        <w:t>l the tests applying to SMB</w:t>
+      </w:r>
+      <w:r>
+        <w:rPr>
+          <w:rFonts w:ascii="Arial" w:hAnsi="Arial" w:cs="Arial"/>
+          <w:sz w:val="20"/>
+          <w:szCs w:val="20"/>
+        </w:rPr>
+        <w:t xml:space="preserve"> will run.</w:t>
+      </w:r>
+    </w:p>
+    <w:p>
+      <w:pPr>
+        <w:rPr>
+          <w:rFonts w:ascii="Arial" w:hAnsi="Arial" w:cs="Arial"/>
+          <w:sz w:val="20"/>
+          <w:szCs w:val="20"/>
+        </w:rPr>
+      </w:pPr>
+      <w:r>
+        <w:rPr>
+          <w:rFonts w:ascii="Arial" w:hAnsi="Arial" w:cs="Arial"/>
+          <w:sz w:val="20"/>
+          <w:szCs w:val="20"/>
+        </w:rPr>
+        <w:t>Valid SMB</w:t>
+      </w:r>
+      <w:r>
+        <w:rPr>
+          <w:rFonts w:ascii="Arial" w:hAnsi="Arial" w:cs="Arial"/>
+          <w:sz w:val="20"/>
+          <w:szCs w:val="20"/>
+        </w:rPr>
+        <w:t xml:space="preserve"> tests with their respective flags are:</w:t>
       </w:r>
     </w:p>
     <w:p>
@@ -9214,13 +9647,13 @@
       <w:pPr>
         <w:pStyle w:val="Heading2"/>
       </w:pPr>
-      <w:bookmarkStart w:id="25" w:name="_Toc210958937"/>
-      <w:bookmarkStart w:id="26" w:name="_Toc413163087"/>
-      <w:bookmarkEnd w:id="25"/>
+      <w:bookmarkStart w:id="27" w:name="_Toc210958937"/>
+      <w:bookmarkStart w:id="28" w:name="_Toc413163087"/>
+      <w:bookmarkEnd w:id="27"/>
       <w:r>
         <w:t>Executing Boot from SAN Multipath tests</w:t>
       </w:r>
-      <w:bookmarkEnd w:id="26"/>
+      <w:bookmarkEnd w:id="28"/>
     </w:p>
     <w:p>
       <w:pPr>
@@ -9405,25 +9838,7 @@
           <w:sz w:val="20"/>
           <w:szCs w:val="20"/>
         </w:rPr>
-        <w:t xml:space="preserve">Make sure that the expected </w:t>
-      </w:r>
-      <w:proofErr w:type="gramStart"/>
-      <w:r>
-        <w:rPr>
-          <w:rFonts w:ascii="Arial" w:hAnsi="Arial" w:cs="Arial"/>
-          <w:sz w:val="20"/>
-          <w:szCs w:val="20"/>
-        </w:rPr>
-        <w:t>number of paths are</w:t>
-      </w:r>
-      <w:proofErr w:type="gramEnd"/>
-      <w:r>
-        <w:rPr>
-          <w:rFonts w:ascii="Arial" w:hAnsi="Arial" w:cs="Arial"/>
-          <w:sz w:val="20"/>
-          <w:szCs w:val="20"/>
-        </w:rPr>
-        <w:t xml:space="preserve"> being used for the boot LUN.</w:t>
+        <w:t>Make sure that the expected number of paths are being used for the boot LUN.</w:t>
       </w:r>
     </w:p>
     <w:p>
@@ -9445,25 +9860,7 @@
           <w:sz w:val="20"/>
           <w:szCs w:val="20"/>
         </w:rPr>
-        <w:t xml:space="preserve">Unplug a single path/Fiber cable of the SAN and observe that the path has indeed not </w:t>
-      </w:r>
-      <w:proofErr w:type="gramStart"/>
-      <w:r>
-        <w:rPr>
-          <w:rFonts w:ascii="Arial" w:hAnsi="Arial" w:cs="Arial"/>
-          <w:sz w:val="20"/>
-          <w:szCs w:val="20"/>
-        </w:rPr>
-        <w:t>present</w:t>
-      </w:r>
-      <w:proofErr w:type="gramEnd"/>
-      <w:r>
-        <w:rPr>
-          <w:rFonts w:ascii="Arial" w:hAnsi="Arial" w:cs="Arial"/>
-          <w:sz w:val="20"/>
-          <w:szCs w:val="20"/>
-        </w:rPr>
-        <w:t xml:space="preserve"> on the </w:t>
+        <w:t xml:space="preserve">Unplug a single path/Fiber cable of the SAN and observe that the path has indeed not present on the </w:t>
       </w:r>
       <w:proofErr w:type="spellStart"/>
       <w:r>
@@ -9616,15 +10013,15 @@
       <w:pPr>
         <w:pStyle w:val="Heading1"/>
       </w:pPr>
-      <w:bookmarkStart w:id="27" w:name="_Toc210958938"/>
-      <w:bookmarkStart w:id="28" w:name="__DdeLink__1663_486461483"/>
-      <w:bookmarkStart w:id="29" w:name="_Toc413163088"/>
-      <w:bookmarkEnd w:id="27"/>
-      <w:bookmarkEnd w:id="28"/>
+      <w:bookmarkStart w:id="29" w:name="_Toc210958938"/>
+      <w:bookmarkStart w:id="30" w:name="__DdeLink__1663_486461483"/>
+      <w:bookmarkStart w:id="31" w:name="_Toc413163088"/>
+      <w:bookmarkEnd w:id="29"/>
+      <w:bookmarkEnd w:id="30"/>
       <w:r>
         <w:t>Forcing failure in multipath tests</w:t>
       </w:r>
-      <w:bookmarkEnd w:id="29"/>
+      <w:bookmarkEnd w:id="31"/>
     </w:p>
     <w:p>
       <w:pPr>
@@ -9690,9 +10087,9 @@
       <w:pPr>
         <w:pStyle w:val="Heading2"/>
       </w:pPr>
-      <w:bookmarkStart w:id="30" w:name="_Toc210958939"/>
-      <w:bookmarkStart w:id="31" w:name="_Toc413163089"/>
-      <w:bookmarkEnd w:id="30"/>
+      <w:bookmarkStart w:id="32" w:name="_Toc210958939"/>
+      <w:bookmarkStart w:id="33" w:name="_Toc413163089"/>
+      <w:bookmarkEnd w:id="32"/>
       <w:r>
         <w:t xml:space="preserve">Failing paths in </w:t>
       </w:r>
@@ -9704,7 +10101,7 @@
       <w:r>
         <w:t>:</w:t>
       </w:r>
-      <w:bookmarkEnd w:id="31"/>
+      <w:bookmarkEnd w:id="33"/>
     </w:p>
     <w:p>
       <w:pPr>
@@ -9796,9 +10193,9 @@
       <w:pPr>
         <w:pStyle w:val="Heading2"/>
       </w:pPr>
-      <w:bookmarkStart w:id="32" w:name="_Toc210958940"/>
-      <w:bookmarkStart w:id="33" w:name="_Toc413163090"/>
-      <w:bookmarkEnd w:id="32"/>
+      <w:bookmarkStart w:id="34" w:name="_Toc210958940"/>
+      <w:bookmarkStart w:id="35" w:name="_Toc413163090"/>
+      <w:bookmarkEnd w:id="34"/>
       <w:r>
         <w:t xml:space="preserve">Failing paths in </w:t>
       </w:r>
@@ -9810,7 +10207,7 @@
       <w:r>
         <w:t>:</w:t>
       </w:r>
-      <w:bookmarkEnd w:id="33"/>
+      <w:bookmarkEnd w:id="35"/>
     </w:p>
     <w:p>
       <w:pPr>
@@ -10074,11 +10471,11 @@
       <w:pPr>
         <w:pStyle w:val="Heading1"/>
       </w:pPr>
-      <w:bookmarkStart w:id="34" w:name="_Toc413163091"/>
+      <w:bookmarkStart w:id="36" w:name="_Toc413163091"/>
       <w:r>
         <w:t>Space Reclamation Tests</w:t>
       </w:r>
-      <w:bookmarkEnd w:id="34"/>
+      <w:bookmarkEnd w:id="36"/>
     </w:p>
     <w:p>
       <w:pPr>
@@ -10277,13 +10674,13 @@
       <w:pPr>
         <w:pStyle w:val="Heading1"/>
       </w:pPr>
-      <w:bookmarkStart w:id="35" w:name="_Toc210958941"/>
-      <w:bookmarkStart w:id="36" w:name="_Toc413163092"/>
-      <w:bookmarkEnd w:id="35"/>
+      <w:bookmarkStart w:id="37" w:name="_Toc210958941"/>
+      <w:bookmarkStart w:id="38" w:name="_Toc413163092"/>
+      <w:bookmarkEnd w:id="37"/>
       <w:r>
         <w:t>Log submission</w:t>
       </w:r>
-      <w:bookmarkEnd w:id="36"/>
+      <w:bookmarkEnd w:id="38"/>
     </w:p>
     <w:p>
       <w:pPr>
@@ -10768,14 +11165,14 @@
       <w:pPr>
         <w:pStyle w:val="Heading1"/>
       </w:pPr>
-      <w:bookmarkStart w:id="37" w:name="_Toc210958942"/>
-      <w:bookmarkStart w:id="38" w:name="_Toc413163093"/>
-      <w:bookmarkEnd w:id="37"/>
+      <w:bookmarkStart w:id="39" w:name="_Toc210958942"/>
+      <w:bookmarkStart w:id="40" w:name="_Toc413163093"/>
+      <w:bookmarkEnd w:id="39"/>
       <w:r>
         <w:lastRenderedPageBreak/>
         <w:t>Appendix A - Blocking paths for failover testing</w:t>
       </w:r>
-      <w:bookmarkEnd w:id="38"/>
+      <w:bookmarkEnd w:id="40"/>
     </w:p>
     <w:p>
       <w:pPr>
@@ -10784,11 +11181,11 @@
           <w:rFonts w:cs="Arial"/>
         </w:rPr>
       </w:pPr>
-      <w:bookmarkStart w:id="39" w:name="_Toc210958943"/>
-      <w:bookmarkStart w:id="40" w:name="_Lvmoiscsi_storage_type"/>
-      <w:bookmarkStart w:id="41" w:name="_Toc413163094"/>
-      <w:bookmarkEnd w:id="39"/>
-      <w:bookmarkEnd w:id="40"/>
+      <w:bookmarkStart w:id="41" w:name="_Toc210958943"/>
+      <w:bookmarkStart w:id="42" w:name="_Lvmoiscsi_storage_type"/>
+      <w:bookmarkStart w:id="43" w:name="_Toc413163094"/>
+      <w:bookmarkEnd w:id="41"/>
+      <w:bookmarkEnd w:id="42"/>
       <w:proofErr w:type="spellStart"/>
       <w:proofErr w:type="gramStart"/>
       <w:r>
@@ -10805,7 +11202,7 @@
         </w:rPr>
         <w:t xml:space="preserve"> storage type</w:t>
       </w:r>
-      <w:bookmarkEnd w:id="41"/>
+      <w:bookmarkEnd w:id="43"/>
     </w:p>
     <w:p>
       <w:pPr>
@@ -11003,11 +11400,11 @@
           <w:rFonts w:cs="Arial"/>
         </w:rPr>
       </w:pPr>
-      <w:bookmarkStart w:id="42" w:name="_Toc210958944"/>
-      <w:bookmarkStart w:id="43" w:name="_Lvmohba_storage_type"/>
-      <w:bookmarkStart w:id="44" w:name="_Toc413163095"/>
-      <w:bookmarkEnd w:id="42"/>
-      <w:bookmarkEnd w:id="43"/>
+      <w:bookmarkStart w:id="44" w:name="_Toc210958944"/>
+      <w:bookmarkStart w:id="45" w:name="_Lvmohba_storage_type"/>
+      <w:bookmarkStart w:id="46" w:name="_Toc413163095"/>
+      <w:bookmarkEnd w:id="44"/>
+      <w:bookmarkEnd w:id="45"/>
       <w:proofErr w:type="spellStart"/>
       <w:proofErr w:type="gramStart"/>
       <w:r>
@@ -11024,7 +11421,7 @@
         </w:rPr>
         <w:t xml:space="preserve"> storage type</w:t>
       </w:r>
-      <w:bookmarkEnd w:id="44"/>
+      <w:bookmarkEnd w:id="46"/>
     </w:p>
     <w:p/>
     <w:p>
@@ -12154,14 +12551,14 @@
       <w:pPr>
         <w:pStyle w:val="Heading1"/>
       </w:pPr>
-      <w:bookmarkStart w:id="45" w:name="_Toc210958945"/>
-      <w:bookmarkStart w:id="46" w:name="_Toc413163096"/>
-      <w:bookmarkEnd w:id="45"/>
+      <w:bookmarkStart w:id="47" w:name="_Toc210958945"/>
+      <w:bookmarkStart w:id="48" w:name="_Toc413163096"/>
+      <w:bookmarkEnd w:id="47"/>
       <w:r>
         <w:lastRenderedPageBreak/>
         <w:t>Appendix B - Notes on storage discovery</w:t>
       </w:r>
-      <w:bookmarkEnd w:id="46"/>
+      <w:bookmarkEnd w:id="48"/>
     </w:p>
     <w:p>
       <w:pPr>
@@ -15670,25 +16067,7 @@
           <w:sz w:val="20"/>
           <w:szCs w:val="20"/>
         </w:rPr>
-        <w:t xml:space="preserve">                        /</w:t>
-      </w:r>
-      <w:proofErr w:type="spellStart"/>
-      <w:r>
-        <w:rPr>
-          <w:rFonts w:ascii="Arial" w:hAnsi="Arial" w:cs="Arial"/>
-          <w:sz w:val="20"/>
-          <w:szCs w:val="20"/>
-        </w:rPr>
-        <w:t>dev</w:t>
-      </w:r>
-      <w:proofErr w:type="spellEnd"/>
-      <w:r>
-        <w:rPr>
-          <w:rFonts w:ascii="Arial" w:hAnsi="Arial" w:cs="Arial"/>
-          <w:sz w:val="20"/>
-          <w:szCs w:val="20"/>
-        </w:rPr>
-        <w:t>/disk/by-id/scsi-1HITACHI_730157980003</w:t>
+        <w:t xml:space="preserve">                        /dev/disk/by-id/scsi-1HITACHI_730157980003</w:t>
       </w:r>
     </w:p>
     <w:p>
@@ -17465,15 +17844,15 @@
       <w:pPr>
         <w:pStyle w:val="Heading1"/>
       </w:pPr>
-      <w:bookmarkStart w:id="47" w:name="_Appendix_C_–"/>
-      <w:bookmarkStart w:id="48" w:name="_Toc210958946"/>
-      <w:bookmarkStart w:id="49" w:name="_Toc413163097"/>
-      <w:bookmarkEnd w:id="47"/>
+      <w:bookmarkStart w:id="49" w:name="_Appendix_C_–"/>
+      <w:bookmarkStart w:id="50" w:name="_Toc210958946"/>
+      <w:bookmarkStart w:id="51" w:name="_Toc413163097"/>
+      <w:bookmarkEnd w:id="49"/>
       <w:r>
         <w:lastRenderedPageBreak/>
         <w:t xml:space="preserve">Appendix C – Sample scripts provided with </w:t>
       </w:r>
-      <w:bookmarkEnd w:id="48"/>
+      <w:bookmarkEnd w:id="50"/>
       <w:proofErr w:type="spellStart"/>
       <w:r>
         <w:t>XenCert</w:t>
@@ -17482,7 +17861,7 @@
       <w:r>
         <w:t xml:space="preserve"> 2.6</w:t>
       </w:r>
-      <w:bookmarkEnd w:id="49"/>
+      <w:bookmarkEnd w:id="51"/>
     </w:p>
     <w:p>
       <w:pPr>
@@ -17503,9 +17882,9 @@
           <w:szCs w:val="24"/>
         </w:rPr>
       </w:pPr>
-      <w:bookmarkStart w:id="50" w:name="_Toc210958947"/>
-      <w:bookmarkStart w:id="51" w:name="_Toc413163098"/>
-      <w:bookmarkEnd w:id="50"/>
+      <w:bookmarkStart w:id="52" w:name="_Toc210958947"/>
+      <w:bookmarkStart w:id="53" w:name="_Toc413163098"/>
+      <w:bookmarkEnd w:id="52"/>
       <w:proofErr w:type="spellStart"/>
       <w:proofErr w:type="gramStart"/>
       <w:r>
@@ -17516,7 +17895,7 @@
         </w:rPr>
         <w:t>blockunblockpaths</w:t>
       </w:r>
-      <w:bookmarkEnd w:id="51"/>
+      <w:bookmarkEnd w:id="53"/>
       <w:proofErr w:type="spellEnd"/>
       <w:proofErr w:type="gramEnd"/>
     </w:p>
@@ -17552,9 +17931,9 @@
           <w:szCs w:val="22"/>
         </w:rPr>
       </w:pPr>
-      <w:bookmarkStart w:id="52" w:name="_Toc210958948"/>
-      <w:bookmarkStart w:id="53" w:name="_Toc413163099"/>
-      <w:bookmarkEnd w:id="52"/>
+      <w:bookmarkStart w:id="54" w:name="_Toc210958948"/>
+      <w:bookmarkStart w:id="55" w:name="_Toc413163099"/>
+      <w:bookmarkEnd w:id="54"/>
       <w:r>
         <w:rPr>
           <w:sz w:val="22"/>
@@ -17562,7 +17941,7 @@
         </w:rPr>
         <w:t>Calling without any parameters (manual failover):</w:t>
       </w:r>
-      <w:bookmarkEnd w:id="53"/>
+      <w:bookmarkEnd w:id="55"/>
     </w:p>
     <w:p>
       <w:pPr>
@@ -17675,9 +18054,9 @@
           <w:szCs w:val="22"/>
         </w:rPr>
       </w:pPr>
-      <w:bookmarkStart w:id="54" w:name="_Toc210958949"/>
-      <w:bookmarkStart w:id="55" w:name="_Toc413163100"/>
-      <w:bookmarkEnd w:id="54"/>
+      <w:bookmarkStart w:id="56" w:name="_Toc210958949"/>
+      <w:bookmarkStart w:id="57" w:name="_Toc413163100"/>
+      <w:bookmarkEnd w:id="56"/>
       <w:r>
         <w:rPr>
           <w:sz w:val="22"/>
@@ -17685,7 +18064,7 @@
         </w:rPr>
         <w:t>Calling with parameters:</w:t>
       </w:r>
-      <w:bookmarkEnd w:id="55"/>
+      <w:bookmarkEnd w:id="57"/>
     </w:p>
     <w:p>
       <w:pPr>
@@ -18081,9 +18460,9 @@
           <w:szCs w:val="24"/>
         </w:rPr>
       </w:pPr>
-      <w:bookmarkStart w:id="56" w:name="_Toc210958950"/>
-      <w:bookmarkStart w:id="57" w:name="_Toc413163101"/>
-      <w:bookmarkEnd w:id="56"/>
+      <w:bookmarkStart w:id="58" w:name="_Toc210958950"/>
+      <w:bookmarkStart w:id="59" w:name="_Toc413163101"/>
+      <w:bookmarkEnd w:id="58"/>
       <w:proofErr w:type="spellStart"/>
       <w:proofErr w:type="gramStart"/>
       <w:r>
@@ -18094,7 +18473,7 @@
         </w:rPr>
         <w:t>blockunblockiscsipaths</w:t>
       </w:r>
-      <w:bookmarkEnd w:id="57"/>
+      <w:bookmarkEnd w:id="59"/>
       <w:proofErr w:type="spellEnd"/>
       <w:proofErr w:type="gramEnd"/>
     </w:p>
@@ -18591,9 +18970,9 @@
           <w:szCs w:val="24"/>
         </w:rPr>
       </w:pPr>
-      <w:bookmarkStart w:id="58" w:name="_Toc210958951"/>
-      <w:bookmarkStart w:id="59" w:name="_Toc413163102"/>
-      <w:bookmarkEnd w:id="58"/>
+      <w:bookmarkStart w:id="60" w:name="_Toc210958951"/>
+      <w:bookmarkStart w:id="61" w:name="_Toc413163102"/>
+      <w:bookmarkEnd w:id="60"/>
       <w:proofErr w:type="spellStart"/>
       <w:proofErr w:type="gramStart"/>
       <w:r>
@@ -18604,7 +18983,7 @@
         </w:rPr>
         <w:t>blockunblockhbapaths</w:t>
       </w:r>
-      <w:bookmarkEnd w:id="59"/>
+      <w:bookmarkEnd w:id="61"/>
       <w:proofErr w:type="spellEnd"/>
       <w:proofErr w:type="gramEnd"/>
     </w:p>
@@ -19282,9 +19661,9 @@
           <w:szCs w:val="24"/>
         </w:rPr>
       </w:pPr>
-      <w:bookmarkStart w:id="60" w:name="_Toc210958952"/>
-      <w:bookmarkStart w:id="61" w:name="_Toc413163103"/>
-      <w:bookmarkEnd w:id="60"/>
+      <w:bookmarkStart w:id="62" w:name="_Toc210958952"/>
+      <w:bookmarkStart w:id="63" w:name="_Toc413163103"/>
+      <w:bookmarkEnd w:id="62"/>
       <w:proofErr w:type="spellStart"/>
       <w:r>
         <w:rPr>
@@ -19294,7 +19673,7 @@
         </w:rPr>
         <w:t>blockunblockHBAport.sh.brocade</w:t>
       </w:r>
-      <w:bookmarkEnd w:id="61"/>
+      <w:bookmarkEnd w:id="63"/>
       <w:proofErr w:type="spellEnd"/>
     </w:p>
     <w:p>
@@ -19726,9 +20105,9 @@
           <w:szCs w:val="24"/>
         </w:rPr>
       </w:pPr>
-      <w:bookmarkStart w:id="62" w:name="_Toc210958953"/>
-      <w:bookmarkStart w:id="63" w:name="_Toc413163104"/>
-      <w:bookmarkEnd w:id="62"/>
+      <w:bookmarkStart w:id="64" w:name="_Toc210958953"/>
+      <w:bookmarkStart w:id="65" w:name="_Toc413163104"/>
+      <w:bookmarkEnd w:id="64"/>
       <w:proofErr w:type="spellStart"/>
       <w:r>
         <w:rPr>
@@ -19738,7 +20117,7 @@
         </w:rPr>
         <w:t>blockunblockHBAport.sh.qlogic</w:t>
       </w:r>
-      <w:bookmarkEnd w:id="63"/>
+      <w:bookmarkEnd w:id="65"/>
       <w:proofErr w:type="spellEnd"/>
     </w:p>
     <w:p>
@@ -20312,9 +20691,9 @@
           <w:szCs w:val="24"/>
         </w:rPr>
       </w:pPr>
-      <w:bookmarkStart w:id="64" w:name="_Toc210958954"/>
-      <w:bookmarkStart w:id="65" w:name="_Toc413163105"/>
-      <w:bookmarkEnd w:id="64"/>
+      <w:bookmarkStart w:id="66" w:name="_Toc210958954"/>
+      <w:bookmarkStart w:id="67" w:name="_Toc413163105"/>
+      <w:bookmarkEnd w:id="66"/>
       <w:proofErr w:type="spellStart"/>
       <w:r>
         <w:rPr>
@@ -20324,7 +20703,7 @@
         </w:rPr>
         <w:t>blockunblockHBAport.sh.cisco</w:t>
       </w:r>
-      <w:bookmarkEnd w:id="65"/>
+      <w:bookmarkEnd w:id="67"/>
       <w:proofErr w:type="spellEnd"/>
     </w:p>
     <w:p>
@@ -21031,8 +21410,8 @@
       <w:pPr>
         <w:pStyle w:val="Heading1"/>
       </w:pPr>
-      <w:bookmarkStart w:id="66" w:name="_Toc210958955"/>
-      <w:bookmarkStart w:id="67" w:name="_Toc413163106"/>
+      <w:bookmarkStart w:id="68" w:name="_Toc210958955"/>
+      <w:bookmarkStart w:id="69" w:name="_Toc413163106"/>
       <w:r>
         <w:lastRenderedPageBreak/>
         <w:t xml:space="preserve">Appendix D – Sample commands for testing </w:t>
@@ -21045,7 +21424,7 @@
       <w:r>
         <w:t xml:space="preserve"> with </w:t>
       </w:r>
-      <w:bookmarkEnd w:id="66"/>
+      <w:bookmarkEnd w:id="68"/>
       <w:proofErr w:type="spellStart"/>
       <w:r>
         <w:t>XenCert</w:t>
@@ -21054,7 +21433,7 @@
       <w:r>
         <w:t xml:space="preserve"> 2.6</w:t>
       </w:r>
-      <w:bookmarkEnd w:id="67"/>
+      <w:bookmarkEnd w:id="69"/>
     </w:p>
     <w:p>
       <w:pPr>
@@ -21139,15 +21518,15 @@
       <w:pPr>
         <w:pStyle w:val="Heading2"/>
       </w:pPr>
-      <w:bookmarkStart w:id="68" w:name="_Toc210958956"/>
-      <w:bookmarkStart w:id="69" w:name="_Toc413163107"/>
-      <w:bookmarkEnd w:id="68"/>
+      <w:bookmarkStart w:id="70" w:name="_Toc210958956"/>
+      <w:bookmarkStart w:id="71" w:name="_Toc413163107"/>
+      <w:bookmarkEnd w:id="70"/>
       <w:proofErr w:type="spellStart"/>
       <w:proofErr w:type="gramStart"/>
       <w:r>
         <w:t>lvmoiscsi</w:t>
       </w:r>
-      <w:bookmarkEnd w:id="69"/>
+      <w:bookmarkEnd w:id="71"/>
       <w:proofErr w:type="spellEnd"/>
       <w:proofErr w:type="gramEnd"/>
     </w:p>
@@ -21269,15 +21648,15 @@
       <w:pPr>
         <w:pStyle w:val="Heading2"/>
       </w:pPr>
-      <w:bookmarkStart w:id="70" w:name="_Toc210958957"/>
-      <w:bookmarkStart w:id="71" w:name="_Toc413163108"/>
-      <w:bookmarkEnd w:id="70"/>
+      <w:bookmarkStart w:id="72" w:name="_Toc210958957"/>
+      <w:bookmarkStart w:id="73" w:name="_Toc413163108"/>
+      <w:bookmarkEnd w:id="72"/>
       <w:proofErr w:type="spellStart"/>
       <w:proofErr w:type="gramStart"/>
       <w:r>
         <w:t>lvmohba</w:t>
       </w:r>
-      <w:bookmarkEnd w:id="71"/>
+      <w:bookmarkEnd w:id="73"/>
       <w:proofErr w:type="spellEnd"/>
       <w:proofErr w:type="gramEnd"/>
     </w:p>
@@ -21299,230 +21678,106 @@
       </w:r>
       <w:proofErr w:type="spellEnd"/>
       <w:r>
-        <w:t xml:space="preserve">, </w:t>
-      </w:r>
-      <w:proofErr w:type="spellStart"/>
-      <w:r>
-        <w:t>blockunblockHBAPort.sh.brocade</w:t>
-      </w:r>
-      <w:proofErr w:type="spellEnd"/>
-      <w:r>
-        <w:t xml:space="preserve"> and </w:t>
-      </w:r>
-      <w:proofErr w:type="spellStart"/>
-      <w:r>
-        <w:t>blockunblockHBAPort.sh.qlogic</w:t>
-      </w:r>
-      <w:proofErr w:type="spellEnd"/>
-      <w:r>
-        <w:t xml:space="preserve">, have been tested to working for the respective storage type, and performing as expected. The port numbers as mentioned in the example below are as they appear on the switch. </w:t>
+        <w:t>, blockunblockHBAPort</w:t>
+      </w:r>
+      <w:r>
+        <w:t>-brocade</w:t>
+      </w:r>
+      <w:r>
+        <w:t>.sh and blockunblockHBAPort</w:t>
+      </w:r>
+      <w:r>
+        <w:t>-qlogic</w:t>
+      </w:r>
+      <w:r>
+        <w:t xml:space="preserve">.sh, have been tested to working for the respective storage type, and performing as expected. The port numbers as mentioned in the example below are as they appear on the switch. </w:t>
       </w:r>
     </w:p>
     <w:p>
       <w:pPr>
         <w:pStyle w:val="Heading3"/>
       </w:pPr>
-      <w:bookmarkStart w:id="72" w:name="_Toc210958958"/>
-      <w:bookmarkStart w:id="73" w:name="_Toc413163109"/>
+      <w:bookmarkStart w:id="74" w:name="_Toc210958958"/>
+      <w:bookmarkStart w:id="75" w:name="_Toc413163109"/>
       <w:proofErr w:type="spellStart"/>
       <w:r>
         <w:t>QLogic</w:t>
-      </w:r>
-      <w:bookmarkEnd w:id="72"/>
-      <w:bookmarkEnd w:id="73"/>
-      <w:proofErr w:type="spellEnd"/>
-      <w:r>
-        <w:t xml:space="preserve"> </w:t>
-      </w:r>
-    </w:p>
-    <w:p>
-      <w:proofErr w:type="gramStart"/>
-      <w:r>
-        <w:t xml:space="preserve">Copy </w:t>
-      </w:r>
-      <w:proofErr w:type="spellStart"/>
-      <w:r>
-        <w:t>blockunblockHBAPort.sh.qlogic</w:t>
-      </w:r>
-      <w:proofErr w:type="spellEnd"/>
-      <w:r>
-        <w:t xml:space="preserve"> to blockunblockHBAPort.sh.</w:t>
-      </w:r>
-      <w:proofErr w:type="gramEnd"/>
-      <w:r>
-        <w:t xml:space="preserve"> </w:t>
-      </w:r>
-    </w:p>
-    <w:p/>
-    <w:p>
-      <w:r>
-        <w:t xml:space="preserve">For 100 iterations of </w:t>
-      </w:r>
-      <w:proofErr w:type="spellStart"/>
-      <w:r>
-        <w:t>multipathing</w:t>
-      </w:r>
-      <w:proofErr w:type="spellEnd"/>
-      <w:r>
-        <w:t xml:space="preserve"> failover test:</w:t>
-      </w:r>
-    </w:p>
-    <w:p/>
-    <w:p>
-      <w:proofErr w:type="gramStart"/>
-      <w:r>
-        <w:t>./</w:t>
-      </w:r>
-      <w:proofErr w:type="spellStart"/>
-      <w:proofErr w:type="gramEnd"/>
-      <w:r>
-        <w:t>XenCert</w:t>
-      </w:r>
-      <w:proofErr w:type="spellEnd"/>
-      <w:r>
-        <w:t xml:space="preserve"> –b </w:t>
-      </w:r>
-      <w:proofErr w:type="spellStart"/>
-      <w:r>
-        <w:t>lvmohba</w:t>
-      </w:r>
-      <w:proofErr w:type="spellEnd"/>
-      <w:r>
-        <w:t xml:space="preserve"> –m –u &lt;full path&gt;/</w:t>
-      </w:r>
-      <w:proofErr w:type="spellStart"/>
-      <w:r>
-        <w:t>blockunblockhbapaths-qlogic</w:t>
-      </w:r>
-      <w:proofErr w:type="spellEnd"/>
-      <w:r>
-        <w:t xml:space="preserve"> –</w:t>
-      </w:r>
-      <w:proofErr w:type="spellStart"/>
-      <w:r>
-        <w:t>i</w:t>
-      </w:r>
-      <w:proofErr w:type="spellEnd"/>
-      <w:r>
-        <w:t xml:space="preserve"> </w:t>
-      </w:r>
-      <w:proofErr w:type="spellStart"/>
-      <w:r>
-        <w:t>fc-switch-ip:username:password</w:t>
-      </w:r>
-      <w:proofErr w:type="spellEnd"/>
-      <w:r>
-        <w:t>:&lt;port1&gt;,&lt;port2&gt;</w:t>
-      </w:r>
-    </w:p>
-    <w:p/>
-    <w:p>
-      <w:r>
-        <w:t xml:space="preserve">For less than 100 iterations of </w:t>
-      </w:r>
-      <w:proofErr w:type="spellStart"/>
-      <w:r>
-        <w:t>multipathing</w:t>
-      </w:r>
-      <w:proofErr w:type="spellEnd"/>
-      <w:r>
-        <w:t xml:space="preserve"> failover test, for instance for 10 iterations:</w:t>
-      </w:r>
-    </w:p>
-    <w:p/>
-    <w:p>
-      <w:proofErr w:type="gramStart"/>
-      <w:r>
-        <w:t>./</w:t>
-      </w:r>
-      <w:proofErr w:type="spellStart"/>
-      <w:proofErr w:type="gramEnd"/>
-      <w:r>
-        <w:t>XenCert</w:t>
-      </w:r>
-      <w:proofErr w:type="spellEnd"/>
-      <w:r>
-        <w:t xml:space="preserve"> –b </w:t>
-      </w:r>
-      <w:proofErr w:type="spellStart"/>
-      <w:r>
-        <w:t>lvmohba</w:t>
-      </w:r>
-      <w:proofErr w:type="spellEnd"/>
-      <w:r>
-        <w:t xml:space="preserve"> –m –u &lt;full path&gt;/</w:t>
-      </w:r>
-      <w:proofErr w:type="spellStart"/>
-      <w:r>
-        <w:t>XenCert</w:t>
-      </w:r>
-      <w:proofErr w:type="spellEnd"/>
-      <w:r>
-        <w:t>/</w:t>
-      </w:r>
-      <w:proofErr w:type="spellStart"/>
-      <w:r>
-        <w:t>blockunblockhbapaths-qlogic</w:t>
-      </w:r>
-      <w:proofErr w:type="spellEnd"/>
-      <w:r>
-        <w:t xml:space="preserve"> –</w:t>
-      </w:r>
-      <w:proofErr w:type="spellStart"/>
-      <w:r>
-        <w:t>i</w:t>
-      </w:r>
-      <w:proofErr w:type="spellEnd"/>
-      <w:r>
-        <w:t xml:space="preserve"> </w:t>
-      </w:r>
-      <w:proofErr w:type="spellStart"/>
-      <w:r>
-        <w:t>fc-switch-ip:username:password</w:t>
-      </w:r>
-      <w:proofErr w:type="spellEnd"/>
-      <w:r>
-        <w:t>:&lt;port1&gt;,&lt;port2&gt; -g 10</w:t>
-      </w:r>
-    </w:p>
-    <w:p>
-      <w:pPr>
-        <w:pStyle w:val="Heading3"/>
-      </w:pPr>
-      <w:bookmarkStart w:id="74" w:name="_Toc210958959"/>
-      <w:bookmarkStart w:id="75" w:name="_Toc413163110"/>
-      <w:r>
-        <w:t>Brocade</w:t>
       </w:r>
       <w:bookmarkEnd w:id="74"/>
       <w:bookmarkEnd w:id="75"/>
+      <w:proofErr w:type="spellEnd"/>
       <w:r>
         <w:t xml:space="preserve"> </w:t>
       </w:r>
     </w:p>
+    <w:p>
+      <w:r>
+        <w:t xml:space="preserve">For 100 iterations of </w:t>
+      </w:r>
+      <w:proofErr w:type="spellStart"/>
+      <w:r>
+        <w:t>multipathing</w:t>
+      </w:r>
+      <w:proofErr w:type="spellEnd"/>
+      <w:r>
+        <w:t xml:space="preserve"> failover test:</w:t>
+      </w:r>
+    </w:p>
     <w:p/>
     <w:p>
       <w:proofErr w:type="gramStart"/>
       <w:r>
-        <w:t xml:space="preserve">Copy </w:t>
-      </w:r>
-      <w:proofErr w:type="spellStart"/>
-      <w:r>
-        <w:t>blockunblockHBAPort.sh.brocade</w:t>
-      </w:r>
-      <w:proofErr w:type="spellEnd"/>
-      <w:r>
-        <w:t xml:space="preserve"> to blockunblockHBAPort.sh.</w:t>
-      </w:r>
+        <w:t>./</w:t>
+      </w:r>
+      <w:proofErr w:type="spellStart"/>
       <w:proofErr w:type="gramEnd"/>
       <w:r>
+        <w:t>XenCert</w:t>
+      </w:r>
+      <w:proofErr w:type="spellEnd"/>
+      <w:r>
+        <w:t xml:space="preserve"> –b </w:t>
+      </w:r>
+      <w:proofErr w:type="spellStart"/>
+      <w:r>
+        <w:t>lvmohba</w:t>
+      </w:r>
+      <w:proofErr w:type="spellEnd"/>
+      <w:r>
+        <w:t xml:space="preserve"> –m –u &lt;full path&gt;/</w:t>
+      </w:r>
+      <w:proofErr w:type="spellStart"/>
+      <w:r>
+        <w:t>blockunblockhbapaths-qlogic</w:t>
+      </w:r>
+      <w:proofErr w:type="spellEnd"/>
+      <w:r>
+        <w:t xml:space="preserve"> –</w:t>
+      </w:r>
+      <w:proofErr w:type="spellStart"/>
+      <w:r>
+        <w:t>i</w:t>
+      </w:r>
+      <w:proofErr w:type="spellEnd"/>
+      <w:r>
         <w:t xml:space="preserve"> </w:t>
       </w:r>
+      <w:proofErr w:type="spellStart"/>
+      <w:r>
+        <w:t>fc-switch-ip:username:password</w:t>
+      </w:r>
+      <w:proofErr w:type="spellEnd"/>
+      <w:r>
+        <w:t>:&lt;port1&gt;,&lt;port2&gt;</w:t>
+      </w:r>
+      <w:r>
+        <w:t xml:space="preserve"> -S &lt;SCSIID1, SCSIID2,…&gt;</w:t>
+      </w:r>
     </w:p>
     <w:p/>
     <w:p>
       <w:r>
-        <w:t xml:space="preserve">For 100 iterations of </w:t>
+        <w:t xml:space="preserve">For less than 100 iterations of </w:t>
       </w:r>
       <w:proofErr w:type="spellStart"/>
       <w:r>
@@ -21530,7 +21785,7 @@
       </w:r>
       <w:proofErr w:type="spellEnd"/>
       <w:r>
-        <w:t xml:space="preserve"> failover test:</w:t>
+        <w:t xml:space="preserve"> failover test, for instance for 10 iterations:</w:t>
       </w:r>
     </w:p>
     <w:p/>
@@ -21566,11 +21821,11 @@
       </w:r>
       <w:proofErr w:type="spellStart"/>
       <w:r>
-        <w:t>blockunblockhbapaths</w:t>
-      </w:r>
-      <w:proofErr w:type="spellEnd"/>
-      <w:r>
-        <w:t>-brocade –</w:t>
+        <w:t>blockunblockhbapaths-qlogic</w:t>
+      </w:r>
+      <w:proofErr w:type="spellEnd"/>
+      <w:r>
+        <w:t xml:space="preserve"> –</w:t>
       </w:r>
       <w:proofErr w:type="spellStart"/>
       <w:r>
@@ -21586,88 +21841,26 @@
       </w:r>
       <w:proofErr w:type="spellEnd"/>
       <w:r>
-        <w:t>:&lt;port1&gt;,&lt;port2&gt;</w:t>
-      </w:r>
-    </w:p>
-    <w:p/>
-    <w:p>
-      <w:r>
-        <w:t xml:space="preserve">For less than 100 iterations of </w:t>
-      </w:r>
-      <w:proofErr w:type="spellStart"/>
-      <w:r>
-        <w:t>multipathing</w:t>
-      </w:r>
-      <w:proofErr w:type="spellEnd"/>
-      <w:r>
-        <w:t xml:space="preserve"> failover test, for instance for 10 iterations:</w:t>
-      </w:r>
-    </w:p>
-    <w:p/>
-    <w:p>
-      <w:proofErr w:type="gramStart"/>
-      <w:r>
-        <w:t>./</w:t>
-      </w:r>
-      <w:proofErr w:type="spellStart"/>
-      <w:proofErr w:type="gramEnd"/>
-      <w:r>
-        <w:t>XenCert</w:t>
-      </w:r>
-      <w:proofErr w:type="spellEnd"/>
-      <w:r>
-        <w:t xml:space="preserve"> –b </w:t>
-      </w:r>
-      <w:proofErr w:type="spellStart"/>
-      <w:r>
-        <w:t>lvmohba</w:t>
-      </w:r>
-      <w:proofErr w:type="spellEnd"/>
-      <w:r>
-        <w:t xml:space="preserve"> –m –u &lt;full path&gt;/</w:t>
-      </w:r>
-      <w:proofErr w:type="spellStart"/>
-      <w:r>
-        <w:t>XenCert</w:t>
-      </w:r>
-      <w:proofErr w:type="spellEnd"/>
-      <w:r>
-        <w:t>/</w:t>
-      </w:r>
-      <w:proofErr w:type="spellStart"/>
-      <w:r>
-        <w:t>blockunblockhbapaths</w:t>
-      </w:r>
-      <w:proofErr w:type="spellEnd"/>
-      <w:r>
-        <w:t>-brocade –</w:t>
-      </w:r>
-      <w:proofErr w:type="spellStart"/>
-      <w:r>
-        <w:t>i</w:t>
-      </w:r>
-      <w:proofErr w:type="spellEnd"/>
+        <w:t xml:space="preserve">:&lt;port1&gt;,&lt;port2&gt; </w:t>
+      </w:r>
+      <w:r>
+        <w:t>-S &lt;SCSIID1, SCSIID2,…&gt;</w:t>
+      </w:r>
       <w:r>
         <w:t xml:space="preserve"> </w:t>
       </w:r>
-      <w:proofErr w:type="spellStart"/>
-      <w:r>
-        <w:t>fc-switch-ip:username:password</w:t>
-      </w:r>
-      <w:proofErr w:type="spellEnd"/>
-      <w:r>
-        <w:t>:&lt;port1&gt;,&lt;port2&gt; -g 10</w:t>
-      </w:r>
-    </w:p>
-    <w:p/>
+      <w:r>
+        <w:t>-g 10</w:t>
+      </w:r>
+    </w:p>
     <w:p>
       <w:pPr>
         <w:pStyle w:val="Heading3"/>
       </w:pPr>
-      <w:bookmarkStart w:id="76" w:name="_Toc210958960"/>
-      <w:bookmarkStart w:id="77" w:name="_Toc413163111"/>
-      <w:r>
-        <w:t>Cisco</w:t>
+      <w:bookmarkStart w:id="76" w:name="_Toc210958959"/>
+      <w:bookmarkStart w:id="77" w:name="_Toc413163110"/>
+      <w:r>
+        <w:t>Brocade</w:t>
       </w:r>
       <w:bookmarkEnd w:id="76"/>
       <w:bookmarkEnd w:id="77"/>
@@ -21675,28 +21868,178 @@
         <w:t xml:space="preserve"> </w:t>
       </w:r>
     </w:p>
+    <w:p>
+      <w:r>
+        <w:t xml:space="preserve">For 100 iterations of </w:t>
+      </w:r>
+      <w:proofErr w:type="spellStart"/>
+      <w:r>
+        <w:t>multipathing</w:t>
+      </w:r>
+      <w:proofErr w:type="spellEnd"/>
+      <w:r>
+        <w:t xml:space="preserve"> failover test:</w:t>
+      </w:r>
+    </w:p>
     <w:p/>
     <w:p>
       <w:proofErr w:type="gramStart"/>
       <w:r>
-        <w:t xml:space="preserve">Copy </w:t>
-      </w:r>
-      <w:proofErr w:type="spellStart"/>
-      <w:r>
-        <w:t>blockunblockHBAPort.sh.cisco</w:t>
-      </w:r>
-      <w:proofErr w:type="spellEnd"/>
-      <w:r>
-        <w:t xml:space="preserve"> to blockunblockHBAPort.sh.</w:t>
-      </w:r>
+        <w:t>./</w:t>
+      </w:r>
+      <w:proofErr w:type="spellStart"/>
       <w:proofErr w:type="gramEnd"/>
       <w:r>
+        <w:t>XenCert</w:t>
+      </w:r>
+      <w:proofErr w:type="spellEnd"/>
+      <w:r>
+        <w:t xml:space="preserve"> –b </w:t>
+      </w:r>
+      <w:proofErr w:type="spellStart"/>
+      <w:r>
+        <w:t>lvmohba</w:t>
+      </w:r>
+      <w:proofErr w:type="spellEnd"/>
+      <w:r>
+        <w:t xml:space="preserve"> –m –u &lt;full path&gt;/</w:t>
+      </w:r>
+      <w:proofErr w:type="spellStart"/>
+      <w:r>
+        <w:t>XenCert</w:t>
+      </w:r>
+      <w:proofErr w:type="spellEnd"/>
+      <w:r>
+        <w:t>/</w:t>
+      </w:r>
+      <w:proofErr w:type="spellStart"/>
+      <w:r>
+        <w:t>blockunblockhbapaths</w:t>
+      </w:r>
+      <w:proofErr w:type="spellEnd"/>
+      <w:r>
+        <w:t>-brocade –</w:t>
+      </w:r>
+      <w:proofErr w:type="spellStart"/>
+      <w:r>
+        <w:t>i</w:t>
+      </w:r>
+      <w:proofErr w:type="spellEnd"/>
+      <w:r>
         <w:t xml:space="preserve"> </w:t>
       </w:r>
+      <w:proofErr w:type="spellStart"/>
+      <w:r>
+        <w:t>fc-switch-ip:username:password</w:t>
+      </w:r>
+      <w:proofErr w:type="spellEnd"/>
+      <w:r>
+        <w:t>:&lt;port1&gt;,&lt;port2&gt;</w:t>
+      </w:r>
+      <w:r>
+        <w:t xml:space="preserve"> </w:t>
+      </w:r>
+      <w:r>
+        <w:t>-S &lt;SCSIID1, SCSIID2,…&gt;</w:t>
+      </w:r>
     </w:p>
     <w:p/>
     <w:p>
       <w:r>
+        <w:t xml:space="preserve">For less than 100 iterations of </w:t>
+      </w:r>
+      <w:proofErr w:type="spellStart"/>
+      <w:r>
+        <w:t>multipathing</w:t>
+      </w:r>
+      <w:proofErr w:type="spellEnd"/>
+      <w:r>
+        <w:t xml:space="preserve"> failover test, for instance for 10 iterations:</w:t>
+      </w:r>
+    </w:p>
+    <w:p/>
+    <w:p>
+      <w:proofErr w:type="gramStart"/>
+      <w:r>
+        <w:t>./</w:t>
+      </w:r>
+      <w:proofErr w:type="spellStart"/>
+      <w:proofErr w:type="gramEnd"/>
+      <w:r>
+        <w:t>XenCert</w:t>
+      </w:r>
+      <w:proofErr w:type="spellEnd"/>
+      <w:r>
+        <w:t xml:space="preserve"> –b </w:t>
+      </w:r>
+      <w:proofErr w:type="spellStart"/>
+      <w:r>
+        <w:t>lvmohba</w:t>
+      </w:r>
+      <w:proofErr w:type="spellEnd"/>
+      <w:r>
+        <w:t xml:space="preserve"> –m –u &lt;full path&gt;/</w:t>
+      </w:r>
+      <w:proofErr w:type="spellStart"/>
+      <w:r>
+        <w:t>XenCert</w:t>
+      </w:r>
+      <w:proofErr w:type="spellEnd"/>
+      <w:r>
+        <w:t>/</w:t>
+      </w:r>
+      <w:proofErr w:type="spellStart"/>
+      <w:r>
+        <w:t>blockunblockhbapaths</w:t>
+      </w:r>
+      <w:proofErr w:type="spellEnd"/>
+      <w:r>
+        <w:t>-brocade –</w:t>
+      </w:r>
+      <w:proofErr w:type="spellStart"/>
+      <w:r>
+        <w:t>i</w:t>
+      </w:r>
+      <w:proofErr w:type="spellEnd"/>
+      <w:r>
+        <w:t xml:space="preserve"> </w:t>
+      </w:r>
+      <w:proofErr w:type="spellStart"/>
+      <w:r>
+        <w:t>fc-switch-ip:username:password</w:t>
+      </w:r>
+      <w:proofErr w:type="spellEnd"/>
+      <w:r>
+        <w:t xml:space="preserve">:&lt;port1&gt;,&lt;port2&gt; </w:t>
+      </w:r>
+      <w:r>
+        <w:t>-S &lt;SCSIID1, SCSIID2,…&gt;</w:t>
+      </w:r>
+      <w:r>
+        <w:t xml:space="preserve"> </w:t>
+      </w:r>
+      <w:r>
+        <w:t>-g 10</w:t>
+      </w:r>
+    </w:p>
+    <w:p/>
+    <w:p>
+      <w:pPr>
+        <w:pStyle w:val="Heading3"/>
+      </w:pPr>
+      <w:bookmarkStart w:id="78" w:name="_Toc210958960"/>
+      <w:bookmarkStart w:id="79" w:name="_Toc413163111"/>
+      <w:r>
+        <w:t>Cisco</w:t>
+      </w:r>
+      <w:bookmarkEnd w:id="78"/>
+      <w:bookmarkEnd w:id="79"/>
+      <w:r>
+        <w:t xml:space="preserve"> </w:t>
+      </w:r>
+    </w:p>
+    <w:p>
+      <w:r>
         <w:t xml:space="preserve">For 100 iterations of </w:t>
       </w:r>
       <w:proofErr w:type="spellStart"/>
@@ -21763,6 +22106,12 @@
       <w:r>
         <w:t>:&lt;port1&gt;,&lt;port2&gt;</w:t>
       </w:r>
+      <w:r>
+        <w:t xml:space="preserve"> </w:t>
+      </w:r>
+      <w:r>
+        <w:t>-S &lt;SCSIID1, SCSIID2,…&gt;</w:t>
+      </w:r>
     </w:p>
     <w:p/>
     <w:p>
@@ -21831,13 +22180,27 @@
       </w:r>
       <w:proofErr w:type="spellEnd"/>
       <w:r>
-        <w:t>:&lt;port1&gt;,&lt;port2&gt; -g 10</w:t>
+        <w:t>:&lt;port1&gt;,&lt;port2&gt;</w:t>
+      </w:r>
+      <w:r>
+        <w:t xml:space="preserve"> </w:t>
+      </w:r>
+      <w:bookmarkStart w:id="80" w:name="_GoBack"/>
+      <w:bookmarkEnd w:id="80"/>
+      <w:r>
+        <w:t>-S &lt;SCSIID1, SCSIID2,…&gt;</w:t>
+      </w:r>
+      <w:r>
+        <w:t xml:space="preserve"> </w:t>
+      </w:r>
+      <w:r>
+        <w:t xml:space="preserve"> -g 10</w:t>
       </w:r>
     </w:p>
     <w:p/>
     <w:sectPr>
-      <w:headerReference w:type="default" r:id="rId9"/>
-      <w:footerReference w:type="default" r:id="rId10"/>
+      <w:headerReference w:type="default" r:id="rId8"/>
+      <w:footerReference w:type="default" r:id="rId9"/>
       <w:pgSz w:w="12240" w:h="15840"/>
       <w:pgMar w:top="1440" w:right="1800" w:bottom="1440" w:left="1800" w:header="720" w:footer="720" w:gutter="0"/>
       <w:cols w:space="720"/>
@@ -21849,7 +22212,7 @@
 </file>
 
 <file path=word/endnotes.xml><?xml version="1.0" encoding="utf-8"?>
-<w:endnotes xmlns:wpc="http://schemas.microsoft.com/office/word/2010/wordprocessingCanvas" xmlns:mc="http://schemas.openxmlformats.org/markup-compatibility/2006" xmlns:o="urn:schemas-microsoft-com:office:office" xmlns:r="http://schemas.openxmlformats.org/officeDocument/2006/relationships" xmlns:m="http://schemas.openxmlformats.org/officeDocument/2006/math" xmlns:v="urn:schemas-microsoft-com:vml" xmlns:wp14="http://schemas.microsoft.com/office/word/2010/wordprocessingDrawing" xmlns:wp="http://schemas.openxmlformats.org/drawingml/2006/wordprocessingDrawing" xmlns:w10="urn:schemas-microsoft-com:office:word" xmlns:w="http://schemas.openxmlformats.org/wordprocessingml/2006/main" xmlns:w14="http://schemas.microsoft.com/office/word/2010/wordml" xmlns:wpg="http://schemas.microsoft.com/office/word/2010/wordprocessingGroup" xmlns:wpi="http://schemas.microsoft.com/office/word/2010/wordprocessingInk" xmlns:wne="http://schemas.microsoft.com/office/word/2006/wordml" xmlns:wps="http://schemas.microsoft.com/office/word/2010/wordprocessingShape" mc:Ignorable="w14 wp14">
+<w:endnotes xmlns:wpc="http://schemas.microsoft.com/office/word/2010/wordprocessingCanvas" xmlns:mc="http://schemas.openxmlformats.org/markup-compatibility/2006" xmlns:o="urn:schemas-microsoft-com:office:office" xmlns:r="http://schemas.openxmlformats.org/officeDocument/2006/relationships" xmlns:m="http://schemas.openxmlformats.org/officeDocument/2006/math" xmlns:v="urn:schemas-microsoft-com:vml" xmlns:wp14="http://schemas.microsoft.com/office/word/2010/wordprocessingDrawing" xmlns:wp="http://schemas.openxmlformats.org/drawingml/2006/wordprocessingDrawing" xmlns:w10="urn:schemas-microsoft-com:office:word" xmlns:w="http://schemas.openxmlformats.org/wordprocessingml/2006/main" xmlns:w14="http://schemas.microsoft.com/office/word/2010/wordml" xmlns:w15="http://schemas.microsoft.com/office/word/2012/wordml" xmlns:wpg="http://schemas.microsoft.com/office/word/2010/wordprocessingGroup" xmlns:wpi="http://schemas.microsoft.com/office/word/2010/wordprocessingInk" xmlns:wne="http://schemas.microsoft.com/office/word/2006/wordml" xmlns:wps="http://schemas.microsoft.com/office/word/2010/wordprocessingShape" mc:Ignorable="w14 w15 wp14">
   <w:endnote w:type="separator" w:id="-1">
     <w:p>
       <w:r>
@@ -21868,7 +22231,7 @@
 </file>
 
 <file path=word/footer1.xml><?xml version="1.0" encoding="utf-8"?>
-<w:ftr xmlns:wpc="http://schemas.microsoft.com/office/word/2010/wordprocessingCanvas" xmlns:mc="http://schemas.openxmlformats.org/markup-compatibility/2006" xmlns:o="urn:schemas-microsoft-com:office:office" xmlns:r="http://schemas.openxmlformats.org/officeDocument/2006/relationships" xmlns:m="http://schemas.openxmlformats.org/officeDocument/2006/math" xmlns:v="urn:schemas-microsoft-com:vml" xmlns:wp14="http://schemas.microsoft.com/office/word/2010/wordprocessingDrawing" xmlns:wp="http://schemas.openxmlformats.org/drawingml/2006/wordprocessingDrawing" xmlns:w10="urn:schemas-microsoft-com:office:word" xmlns:w="http://schemas.openxmlformats.org/wordprocessingml/2006/main" xmlns:w14="http://schemas.microsoft.com/office/word/2010/wordml" xmlns:wpg="http://schemas.microsoft.com/office/word/2010/wordprocessingGroup" xmlns:wpi="http://schemas.microsoft.com/office/word/2010/wordprocessingInk" xmlns:wne="http://schemas.microsoft.com/office/word/2006/wordml" xmlns:wps="http://schemas.microsoft.com/office/word/2010/wordprocessingShape" mc:Ignorable="w14 wp14">
+<w:ftr xmlns:wpc="http://schemas.microsoft.com/office/word/2010/wordprocessingCanvas" xmlns:mc="http://schemas.openxmlformats.org/markup-compatibility/2006" xmlns:o="urn:schemas-microsoft-com:office:office" xmlns:r="http://schemas.openxmlformats.org/officeDocument/2006/relationships" xmlns:m="http://schemas.openxmlformats.org/officeDocument/2006/math" xmlns:v="urn:schemas-microsoft-com:vml" xmlns:wp14="http://schemas.microsoft.com/office/word/2010/wordprocessingDrawing" xmlns:wp="http://schemas.openxmlformats.org/drawingml/2006/wordprocessingDrawing" xmlns:w10="urn:schemas-microsoft-com:office:word" xmlns:w="http://schemas.openxmlformats.org/wordprocessingml/2006/main" xmlns:w14="http://schemas.microsoft.com/office/word/2010/wordml" xmlns:w15="http://schemas.microsoft.com/office/word/2012/wordml" xmlns:wpg="http://schemas.microsoft.com/office/word/2010/wordprocessingGroup" xmlns:wpi="http://schemas.microsoft.com/office/word/2010/wordprocessingInk" xmlns:wne="http://schemas.microsoft.com/office/word/2006/wordml" xmlns:wps="http://schemas.microsoft.com/office/word/2010/wordprocessingShape" mc:Ignorable="w14 w15 wp14">
   <w:p>
     <w:pPr>
       <w:pStyle w:val="Footer"/>
@@ -21922,7 +22285,7 @@
       <w:rPr>
         <w:noProof/>
       </w:rPr>
-      <w:t>3</w:t>
+      <w:t>20</w:t>
     </w:r>
     <w:r>
       <w:fldChar w:fldCharType="end"/>
@@ -21953,7 +22316,7 @@
       <w:rPr>
         <w:noProof/>
       </w:rPr>
-      <w:t>09/03/15</w:t>
+      <w:t>04/05/16</w:t>
     </w:r>
     <w:r>
       <w:fldChar w:fldCharType="end"/>
@@ -21963,7 +22326,7 @@
 </file>
 
 <file path=word/footnotes.xml><?xml version="1.0" encoding="utf-8"?>
-<w:footnotes xmlns:wpc="http://schemas.microsoft.com/office/word/2010/wordprocessingCanvas" xmlns:mc="http://schemas.openxmlformats.org/markup-compatibility/2006" xmlns:o="urn:schemas-microsoft-com:office:office" xmlns:r="http://schemas.openxmlformats.org/officeDocument/2006/relationships" xmlns:m="http://schemas.openxmlformats.org/officeDocument/2006/math" xmlns:v="urn:schemas-microsoft-com:vml" xmlns:wp14="http://schemas.microsoft.com/office/word/2010/wordprocessingDrawing" xmlns:wp="http://schemas.openxmlformats.org/drawingml/2006/wordprocessingDrawing" xmlns:w10="urn:schemas-microsoft-com:office:word" xmlns:w="http://schemas.openxmlformats.org/wordprocessingml/2006/main" xmlns:w14="http://schemas.microsoft.com/office/word/2010/wordml" xmlns:wpg="http://schemas.microsoft.com/office/word/2010/wordprocessingGroup" xmlns:wpi="http://schemas.microsoft.com/office/word/2010/wordprocessingInk" xmlns:wne="http://schemas.microsoft.com/office/word/2006/wordml" xmlns:wps="http://schemas.microsoft.com/office/word/2010/wordprocessingShape" mc:Ignorable="w14 wp14">
+<w:footnotes xmlns:wpc="http://schemas.microsoft.com/office/word/2010/wordprocessingCanvas" xmlns:mc="http://schemas.openxmlformats.org/markup-compatibility/2006" xmlns:o="urn:schemas-microsoft-com:office:office" xmlns:r="http://schemas.openxmlformats.org/officeDocument/2006/relationships" xmlns:m="http://schemas.openxmlformats.org/officeDocument/2006/math" xmlns:v="urn:schemas-microsoft-com:vml" xmlns:wp14="http://schemas.microsoft.com/office/word/2010/wordprocessingDrawing" xmlns:wp="http://schemas.openxmlformats.org/drawingml/2006/wordprocessingDrawing" xmlns:w10="urn:schemas-microsoft-com:office:word" xmlns:w="http://schemas.openxmlformats.org/wordprocessingml/2006/main" xmlns:w14="http://schemas.microsoft.com/office/word/2010/wordml" xmlns:w15="http://schemas.microsoft.com/office/word/2012/wordml" xmlns:wpg="http://schemas.microsoft.com/office/word/2010/wordprocessingGroup" xmlns:wpi="http://schemas.microsoft.com/office/word/2010/wordprocessingInk" xmlns:wne="http://schemas.microsoft.com/office/word/2006/wordml" xmlns:wps="http://schemas.microsoft.com/office/word/2010/wordprocessingShape" mc:Ignorable="w14 w15 wp14">
   <w:footnote w:type="separator" w:id="-1">
     <w:p>
       <w:r>
@@ -21982,7 +22345,7 @@
 </file>
 
 <file path=word/header1.xml><?xml version="1.0" encoding="utf-8"?>
-<w:hdr xmlns:wpc="http://schemas.microsoft.com/office/word/2010/wordprocessingCanvas" xmlns:mc="http://schemas.openxmlformats.org/markup-compatibility/2006" xmlns:o="urn:schemas-microsoft-com:office:office" xmlns:r="http://schemas.openxmlformats.org/officeDocument/2006/relationships" xmlns:m="http://schemas.openxmlformats.org/officeDocument/2006/math" xmlns:v="urn:schemas-microsoft-com:vml" xmlns:wp14="http://schemas.microsoft.com/office/word/2010/wordprocessingDrawing" xmlns:wp="http://schemas.openxmlformats.org/drawingml/2006/wordprocessingDrawing" xmlns:w10="urn:schemas-microsoft-com:office:word" xmlns:w="http://schemas.openxmlformats.org/wordprocessingml/2006/main" xmlns:w14="http://schemas.microsoft.com/office/word/2010/wordml" xmlns:wpg="http://schemas.microsoft.com/office/word/2010/wordprocessingGroup" xmlns:wpi="http://schemas.microsoft.com/office/word/2010/wordprocessingInk" xmlns:wne="http://schemas.microsoft.com/office/word/2006/wordml" xmlns:wps="http://schemas.microsoft.com/office/word/2010/wordprocessingShape" mc:Ignorable="w14 wp14">
+<w:hdr xmlns:wpc="http://schemas.microsoft.com/office/word/2010/wordprocessingCanvas" xmlns:mc="http://schemas.openxmlformats.org/markup-compatibility/2006" xmlns:o="urn:schemas-microsoft-com:office:office" xmlns:r="http://schemas.openxmlformats.org/officeDocument/2006/relationships" xmlns:m="http://schemas.openxmlformats.org/officeDocument/2006/math" xmlns:v="urn:schemas-microsoft-com:vml" xmlns:wp14="http://schemas.microsoft.com/office/word/2010/wordprocessingDrawing" xmlns:wp="http://schemas.openxmlformats.org/drawingml/2006/wordprocessingDrawing" xmlns:w10="urn:schemas-microsoft-com:office:word" xmlns:w="http://schemas.openxmlformats.org/wordprocessingml/2006/main" xmlns:w14="http://schemas.microsoft.com/office/word/2010/wordml" xmlns:w15="http://schemas.microsoft.com/office/word/2012/wordml" xmlns:wpg="http://schemas.microsoft.com/office/word/2010/wordprocessingGroup" xmlns:wpi="http://schemas.microsoft.com/office/word/2010/wordprocessingInk" xmlns:wne="http://schemas.microsoft.com/office/word/2006/wordml" xmlns:wps="http://schemas.microsoft.com/office/word/2010/wordprocessingShape" mc:Ignorable="w14 w15 wp14">
   <w:p>
     <w:pPr>
       <w:pStyle w:val="Header"/>
@@ -22071,7 +22434,7 @@
         <w:color w:val="4D4F53"/>
         <w:sz w:val="20"/>
         <w:szCs w:val="20"/>
-        <w:lang w:val="en-GB" w:eastAsia="zh-CN" w:bidi="ar-SA"/>
+        <w:lang w:val="en-GB" w:eastAsia="en-GB" w:bidi="ar-SA"/>
       </w:rPr>
       <w:drawing>
         <wp:anchor distT="0" distB="0" distL="114300" distR="114300" simplePos="0" relativeHeight="18" behindDoc="1" locked="0" layoutInCell="1" allowOverlap="1" wp14:anchorId="7D80E67E" wp14:editId="55177884">
@@ -22131,8 +22494,8 @@
 </file>
 
 <file path=word/numbering.xml><?xml version="1.0" encoding="utf-8"?>
-<w:numbering xmlns:wpc="http://schemas.microsoft.com/office/word/2010/wordprocessingCanvas" xmlns:mc="http://schemas.openxmlformats.org/markup-compatibility/2006" xmlns:o="urn:schemas-microsoft-com:office:office" xmlns:r="http://schemas.openxmlformats.org/officeDocument/2006/relationships" xmlns:m="http://schemas.openxmlformats.org/officeDocument/2006/math" xmlns:v="urn:schemas-microsoft-com:vml" xmlns:wp14="http://schemas.microsoft.com/office/word/2010/wordprocessingDrawing" xmlns:wp="http://schemas.openxmlformats.org/drawingml/2006/wordprocessingDrawing" xmlns:w10="urn:schemas-microsoft-com:office:word" xmlns:w="http://schemas.openxmlformats.org/wordprocessingml/2006/main" xmlns:w14="http://schemas.microsoft.com/office/word/2010/wordml" xmlns:wpg="http://schemas.microsoft.com/office/word/2010/wordprocessingGroup" xmlns:wpi="http://schemas.microsoft.com/office/word/2010/wordprocessingInk" xmlns:wne="http://schemas.microsoft.com/office/word/2006/wordml" xmlns:wps="http://schemas.microsoft.com/office/word/2010/wordprocessingShape" mc:Ignorable="w14 wp14">
-  <w:abstractNum w:abstractNumId="0">
+<w:numbering xmlns:wpc="http://schemas.microsoft.com/office/word/2010/wordprocessingCanvas" xmlns:mc="http://schemas.openxmlformats.org/markup-compatibility/2006" xmlns:o="urn:schemas-microsoft-com:office:office" xmlns:r="http://schemas.openxmlformats.org/officeDocument/2006/relationships" xmlns:m="http://schemas.openxmlformats.org/officeDocument/2006/math" xmlns:v="urn:schemas-microsoft-com:vml" xmlns:wp14="http://schemas.microsoft.com/office/word/2010/wordprocessingDrawing" xmlns:wp="http://schemas.openxmlformats.org/drawingml/2006/wordprocessingDrawing" xmlns:w10="urn:schemas-microsoft-com:office:word" xmlns:w="http://schemas.openxmlformats.org/wordprocessingml/2006/main" xmlns:w14="http://schemas.microsoft.com/office/word/2010/wordml" xmlns:w15="http://schemas.microsoft.com/office/word/2012/wordml" xmlns:wpg="http://schemas.microsoft.com/office/word/2010/wordprocessingGroup" xmlns:wpi="http://schemas.microsoft.com/office/word/2010/wordprocessingInk" xmlns:wne="http://schemas.microsoft.com/office/word/2006/wordml" xmlns:wps="http://schemas.microsoft.com/office/word/2010/wordprocessingShape" mc:Ignorable="w14 w15 wp14">
+  <w:abstractNum w:abstractNumId="0" w15:restartNumberingAfterBreak="0">
     <w:nsid w:val="06F3368A"/>
     <w:multiLevelType w:val="multilevel"/>
     <w:tmpl w:val="16121EC6"/>
@@ -22222,7 +22585,7 @@
       </w:pPr>
     </w:lvl>
   </w:abstractNum>
-  <w:abstractNum w:abstractNumId="1">
+  <w:abstractNum w:abstractNumId="1" w15:restartNumberingAfterBreak="0">
     <w:nsid w:val="0B771785"/>
     <w:multiLevelType w:val="multilevel"/>
     <w:tmpl w:val="E3027046"/>
@@ -22344,7 +22707,7 @@
       </w:pPr>
     </w:lvl>
   </w:abstractNum>
-  <w:abstractNum w:abstractNumId="2">
+  <w:abstractNum w:abstractNumId="2" w15:restartNumberingAfterBreak="0">
     <w:nsid w:val="10E30B8D"/>
     <w:multiLevelType w:val="multilevel"/>
     <w:tmpl w:val="90465548"/>
@@ -22457,7 +22820,7 @@
       </w:pPr>
     </w:lvl>
   </w:abstractNum>
-  <w:abstractNum w:abstractNumId="3">
+  <w:abstractNum w:abstractNumId="3" w15:restartNumberingAfterBreak="0">
     <w:nsid w:val="182D2EA6"/>
     <w:multiLevelType w:val="multilevel"/>
     <w:tmpl w:val="B074E70E"/>
@@ -22543,7 +22906,7 @@
       </w:pPr>
     </w:lvl>
   </w:abstractNum>
-  <w:abstractNum w:abstractNumId="4">
+  <w:abstractNum w:abstractNumId="4" w15:restartNumberingAfterBreak="0">
     <w:nsid w:val="1E83485D"/>
     <w:multiLevelType w:val="multilevel"/>
     <w:tmpl w:val="C5889D16"/>
@@ -22683,7 +23046,7 @@
       </w:rPr>
     </w:lvl>
   </w:abstractNum>
-  <w:abstractNum w:abstractNumId="5">
+  <w:abstractNum w:abstractNumId="5" w15:restartNumberingAfterBreak="0">
     <w:nsid w:val="23580E86"/>
     <w:multiLevelType w:val="multilevel"/>
     <w:tmpl w:val="B414D5D2"/>
@@ -22796,7 +23159,7 @@
       </w:rPr>
     </w:lvl>
   </w:abstractNum>
-  <w:abstractNum w:abstractNumId="6">
+  <w:abstractNum w:abstractNumId="6" w15:restartNumberingAfterBreak="0">
     <w:nsid w:val="35BE0A60"/>
     <w:multiLevelType w:val="hybridMultilevel"/>
     <w:tmpl w:val="8C60C650"/>
@@ -22909,7 +23272,7 @@
       </w:rPr>
     </w:lvl>
   </w:abstractNum>
-  <w:abstractNum w:abstractNumId="7">
+  <w:abstractNum w:abstractNumId="7" w15:restartNumberingAfterBreak="0">
     <w:nsid w:val="3E7A1558"/>
     <w:multiLevelType w:val="multilevel"/>
     <w:tmpl w:val="09FEAEA6"/>
@@ -23022,7 +23385,7 @@
       </w:rPr>
     </w:lvl>
   </w:abstractNum>
-  <w:abstractNum w:abstractNumId="8">
+  <w:abstractNum w:abstractNumId="8" w15:restartNumberingAfterBreak="0">
     <w:nsid w:val="49E2336B"/>
     <w:multiLevelType w:val="multilevel"/>
     <w:tmpl w:val="970E9B3E"/>
@@ -23135,7 +23498,7 @@
       </w:rPr>
     </w:lvl>
   </w:abstractNum>
-  <w:abstractNum w:abstractNumId="9">
+  <w:abstractNum w:abstractNumId="9" w15:restartNumberingAfterBreak="0">
     <w:nsid w:val="4EB40AF7"/>
     <w:multiLevelType w:val="multilevel"/>
     <w:tmpl w:val="A686DD62"/>
@@ -23275,7 +23638,7 @@
       </w:rPr>
     </w:lvl>
   </w:abstractNum>
-  <w:abstractNum w:abstractNumId="10">
+  <w:abstractNum w:abstractNumId="10" w15:restartNumberingAfterBreak="0">
     <w:nsid w:val="573F4833"/>
     <w:multiLevelType w:val="multilevel"/>
     <w:tmpl w:val="31366BCC"/>
@@ -23361,7 +23724,7 @@
       </w:pPr>
     </w:lvl>
   </w:abstractNum>
-  <w:abstractNum w:abstractNumId="11">
+  <w:abstractNum w:abstractNumId="11" w15:restartNumberingAfterBreak="0">
     <w:nsid w:val="5E965F60"/>
     <w:multiLevelType w:val="multilevel"/>
     <w:tmpl w:val="3B101FB0"/>
@@ -23501,7 +23864,7 @@
       </w:rPr>
     </w:lvl>
   </w:abstractNum>
-  <w:abstractNum w:abstractNumId="12">
+  <w:abstractNum w:abstractNumId="12" w15:restartNumberingAfterBreak="0">
     <w:nsid w:val="617C2282"/>
     <w:multiLevelType w:val="multilevel"/>
     <w:tmpl w:val="1428BF0E"/>
@@ -23592,7 +23955,7 @@
       </w:pPr>
     </w:lvl>
   </w:abstractNum>
-  <w:abstractNum w:abstractNumId="13">
+  <w:abstractNum w:abstractNumId="13" w15:restartNumberingAfterBreak="0">
     <w:nsid w:val="641372BA"/>
     <w:multiLevelType w:val="multilevel"/>
     <w:tmpl w:val="1FC2D9A8"/>
@@ -23678,7 +24041,7 @@
       </w:pPr>
     </w:lvl>
   </w:abstractNum>
-  <w:abstractNum w:abstractNumId="14">
+  <w:abstractNum w:abstractNumId="14" w15:restartNumberingAfterBreak="0">
     <w:nsid w:val="665D38ED"/>
     <w:multiLevelType w:val="multilevel"/>
     <w:tmpl w:val="2EDAC606"/>
@@ -23791,7 +24154,7 @@
       </w:rPr>
     </w:lvl>
   </w:abstractNum>
-  <w:abstractNum w:abstractNumId="15">
+  <w:abstractNum w:abstractNumId="15" w15:restartNumberingAfterBreak="0">
     <w:nsid w:val="6AA16DB9"/>
     <w:multiLevelType w:val="multilevel"/>
     <w:tmpl w:val="1D9AE280"/>
@@ -23931,7 +24294,7 @@
       </w:rPr>
     </w:lvl>
   </w:abstractNum>
-  <w:abstractNum w:abstractNumId="16">
+  <w:abstractNum w:abstractNumId="16" w15:restartNumberingAfterBreak="0">
     <w:nsid w:val="6F247CC8"/>
     <w:multiLevelType w:val="multilevel"/>
     <w:tmpl w:val="8A88EA3C"/>
@@ -24017,7 +24380,7 @@
       </w:pPr>
     </w:lvl>
   </w:abstractNum>
-  <w:abstractNum w:abstractNumId="17">
+  <w:abstractNum w:abstractNumId="17" w15:restartNumberingAfterBreak="0">
     <w:nsid w:val="77EA2E03"/>
     <w:multiLevelType w:val="multilevel"/>
     <w:tmpl w:val="E1F64C80"/>
@@ -24156,21 +24519,12 @@
   </w:num>
   <w:num w:numId="18">
     <w:abstractNumId w:val="9"/>
-    <w:lvlOverride w:ilvl="0"/>
-    <w:lvlOverride w:ilvl="1"/>
-    <w:lvlOverride w:ilvl="2"/>
-    <w:lvlOverride w:ilvl="3"/>
-    <w:lvlOverride w:ilvl="4"/>
-    <w:lvlOverride w:ilvl="5"/>
-    <w:lvlOverride w:ilvl="6"/>
-    <w:lvlOverride w:ilvl="7"/>
-    <w:lvlOverride w:ilvl="8"/>
   </w:num>
 </w:numbering>
 </file>
 
 <file path=word/styles.xml><?xml version="1.0" encoding="utf-8"?>
-<w:styles xmlns:mc="http://schemas.openxmlformats.org/markup-compatibility/2006" xmlns:r="http://schemas.openxmlformats.org/officeDocument/2006/relationships" xmlns:w="http://schemas.openxmlformats.org/wordprocessingml/2006/main" xmlns:w14="http://schemas.microsoft.com/office/word/2010/wordml" mc:Ignorable="w14">
+<w:styles xmlns:mc="http://schemas.openxmlformats.org/markup-compatibility/2006" xmlns:r="http://schemas.openxmlformats.org/officeDocument/2006/relationships" xmlns:w="http://schemas.openxmlformats.org/wordprocessingml/2006/main" xmlns:w14="http://schemas.microsoft.com/office/word/2010/wordml" xmlns:w15="http://schemas.microsoft.com/office/word/2012/wordml" mc:Ignorable="w14 w15">
   <w:docDefaults>
     <w:rPrDefault>
       <w:rPr>
@@ -24180,7 +24534,7 @@
     </w:rPrDefault>
     <w:pPrDefault/>
   </w:docDefaults>
-  <w:latentStyles w:defLockedState="0" w:defUIPriority="0" w:defSemiHidden="0" w:defUnhideWhenUsed="0" w:defQFormat="0" w:count="267">
+  <w:latentStyles w:defLockedState="0" w:defUIPriority="0" w:defSemiHidden="0" w:defUnhideWhenUsed="0" w:defQFormat="0" w:count="371">
     <w:lsdException w:name="Normal" w:qFormat="1"/>
     <w:lsdException w:name="heading 1" w:uiPriority="9" w:qFormat="1"/>
     <w:lsdException w:name="heading 2" w:uiPriority="9" w:qFormat="1"/>
@@ -24188,18 +24542,148 @@
     <w:lsdException w:name="heading 4" w:uiPriority="9" w:qFormat="1"/>
     <w:lsdException w:name="heading 5" w:uiPriority="9" w:qFormat="1"/>
     <w:lsdException w:name="heading 6" w:uiPriority="9" w:qFormat="1"/>
-    <w:lsdException w:name="heading 7" w:uiPriority="9" w:qFormat="1"/>
-    <w:lsdException w:name="heading 8" w:uiPriority="9" w:qFormat="1"/>
-    <w:lsdException w:name="heading 9" w:uiPriority="9" w:qFormat="1"/>
-    <w:lsdException w:name="toc 1" w:uiPriority="39"/>
-    <w:lsdException w:name="toc 2" w:uiPriority="39"/>
-    <w:lsdException w:name="toc 3" w:uiPriority="39"/>
-    <w:lsdException w:name="caption" w:uiPriority="35" w:qFormat="1"/>
+    <w:lsdException w:name="heading 7" w:semiHidden="1" w:uiPriority="9" w:unhideWhenUsed="1" w:qFormat="1"/>
+    <w:lsdException w:name="heading 8" w:semiHidden="1" w:uiPriority="9" w:unhideWhenUsed="1" w:qFormat="1"/>
+    <w:lsdException w:name="heading 9" w:semiHidden="1" w:uiPriority="9" w:unhideWhenUsed="1" w:qFormat="1"/>
+    <w:lsdException w:name="index 1" w:semiHidden="1" w:unhideWhenUsed="1"/>
+    <w:lsdException w:name="index 2" w:semiHidden="1" w:unhideWhenUsed="1"/>
+    <w:lsdException w:name="index 3" w:semiHidden="1" w:unhideWhenUsed="1"/>
+    <w:lsdException w:name="index 4" w:semiHidden="1" w:unhideWhenUsed="1"/>
+    <w:lsdException w:name="index 5" w:semiHidden="1" w:unhideWhenUsed="1"/>
+    <w:lsdException w:name="index 6" w:semiHidden="1" w:unhideWhenUsed="1"/>
+    <w:lsdException w:name="index 7" w:semiHidden="1" w:unhideWhenUsed="1"/>
+    <w:lsdException w:name="index 8" w:semiHidden="1" w:unhideWhenUsed="1"/>
+    <w:lsdException w:name="index 9" w:semiHidden="1" w:unhideWhenUsed="1"/>
+    <w:lsdException w:name="toc 1" w:semiHidden="1" w:uiPriority="39" w:unhideWhenUsed="1"/>
+    <w:lsdException w:name="toc 2" w:semiHidden="1" w:uiPriority="39" w:unhideWhenUsed="1"/>
+    <w:lsdException w:name="toc 3" w:semiHidden="1" w:uiPriority="39" w:unhideWhenUsed="1"/>
+    <w:lsdException w:name="toc 4" w:semiHidden="1" w:unhideWhenUsed="1"/>
+    <w:lsdException w:name="toc 5" w:semiHidden="1" w:unhideWhenUsed="1"/>
+    <w:lsdException w:name="toc 6" w:semiHidden="1" w:unhideWhenUsed="1"/>
+    <w:lsdException w:name="toc 7" w:semiHidden="1" w:unhideWhenUsed="1"/>
+    <w:lsdException w:name="toc 8" w:semiHidden="1" w:unhideWhenUsed="1"/>
+    <w:lsdException w:name="toc 9" w:semiHidden="1" w:unhideWhenUsed="1"/>
+    <w:lsdException w:name="Normal Indent" w:semiHidden="1" w:unhideWhenUsed="1"/>
+    <w:lsdException w:name="footnote text" w:semiHidden="1" w:unhideWhenUsed="1"/>
+    <w:lsdException w:name="annotation text" w:semiHidden="1" w:unhideWhenUsed="1"/>
+    <w:lsdException w:name="header" w:semiHidden="1" w:unhideWhenUsed="1"/>
+    <w:lsdException w:name="footer" w:semiHidden="1" w:unhideWhenUsed="1"/>
+    <w:lsdException w:name="index heading" w:semiHidden="1" w:unhideWhenUsed="1"/>
+    <w:lsdException w:name="caption" w:semiHidden="1" w:uiPriority="35" w:unhideWhenUsed="1" w:qFormat="1"/>
+    <w:lsdException w:name="table of figures" w:semiHidden="1" w:unhideWhenUsed="1"/>
+    <w:lsdException w:name="envelope address" w:semiHidden="1" w:unhideWhenUsed="1"/>
+    <w:lsdException w:name="envelope return" w:semiHidden="1" w:unhideWhenUsed="1"/>
+    <w:lsdException w:name="footnote reference" w:semiHidden="1" w:unhideWhenUsed="1"/>
+    <w:lsdException w:name="annotation reference" w:semiHidden="1" w:unhideWhenUsed="1"/>
+    <w:lsdException w:name="line number" w:semiHidden="1" w:unhideWhenUsed="1"/>
+    <w:lsdException w:name="page number" w:semiHidden="1" w:unhideWhenUsed="1"/>
+    <w:lsdException w:name="endnote reference" w:semiHidden="1" w:unhideWhenUsed="1"/>
+    <w:lsdException w:name="endnote text" w:semiHidden="1" w:unhideWhenUsed="1"/>
+    <w:lsdException w:name="table of authorities" w:semiHidden="1" w:unhideWhenUsed="1"/>
+    <w:lsdException w:name="macro" w:semiHidden="1" w:unhideWhenUsed="1"/>
+    <w:lsdException w:name="toa heading" w:semiHidden="1" w:unhideWhenUsed="1"/>
+    <w:lsdException w:name="List" w:semiHidden="1" w:unhideWhenUsed="1"/>
+    <w:lsdException w:name="List Bullet" w:semiHidden="1" w:unhideWhenUsed="1"/>
+    <w:lsdException w:name="List 2" w:semiHidden="1" w:unhideWhenUsed="1"/>
+    <w:lsdException w:name="List 3" w:semiHidden="1" w:unhideWhenUsed="1"/>
+    <w:lsdException w:name="List Bullet 2" w:semiHidden="1" w:unhideWhenUsed="1"/>
+    <w:lsdException w:name="List Bullet 3" w:semiHidden="1" w:unhideWhenUsed="1"/>
+    <w:lsdException w:name="List Bullet 4" w:semiHidden="1" w:unhideWhenUsed="1"/>
+    <w:lsdException w:name="List Bullet 5" w:semiHidden="1" w:unhideWhenUsed="1"/>
+    <w:lsdException w:name="List Number 2" w:semiHidden="1" w:unhideWhenUsed="1"/>
+    <w:lsdException w:name="List Number 3" w:semiHidden="1" w:unhideWhenUsed="1"/>
+    <w:lsdException w:name="List Number 4" w:semiHidden="1" w:unhideWhenUsed="1"/>
+    <w:lsdException w:name="List Number 5" w:semiHidden="1" w:unhideWhenUsed="1"/>
     <w:lsdException w:name="Title" w:uiPriority="10" w:qFormat="1"/>
+    <w:lsdException w:name="Closing" w:semiHidden="1" w:unhideWhenUsed="1"/>
+    <w:lsdException w:name="Signature" w:semiHidden="1" w:unhideWhenUsed="1"/>
+    <w:lsdException w:name="Default Paragraph Font" w:semiHidden="1" w:unhideWhenUsed="1"/>
+    <w:lsdException w:name="Body Text" w:semiHidden="1" w:unhideWhenUsed="1"/>
+    <w:lsdException w:name="Body Text Indent" w:semiHidden="1" w:unhideWhenUsed="1"/>
+    <w:lsdException w:name="List Continue" w:semiHidden="1" w:unhideWhenUsed="1"/>
+    <w:lsdException w:name="List Continue 2" w:semiHidden="1" w:unhideWhenUsed="1"/>
+    <w:lsdException w:name="List Continue 3" w:semiHidden="1" w:unhideWhenUsed="1"/>
+    <w:lsdException w:name="List Continue 4" w:semiHidden="1" w:unhideWhenUsed="1"/>
+    <w:lsdException w:name="List Continue 5" w:semiHidden="1" w:unhideWhenUsed="1"/>
+    <w:lsdException w:name="Message Header" w:semiHidden="1" w:unhideWhenUsed="1"/>
     <w:lsdException w:name="Subtitle" w:uiPriority="11" w:qFormat="1"/>
-    <w:lsdException w:name="Hyperlink" w:uiPriority="99"/>
+    <w:lsdException w:name="Body Text First Indent 2" w:semiHidden="1" w:unhideWhenUsed="1"/>
+    <w:lsdException w:name="Note Heading" w:semiHidden="1" w:unhideWhenUsed="1"/>
+    <w:lsdException w:name="Body Text 2" w:semiHidden="1" w:unhideWhenUsed="1"/>
+    <w:lsdException w:name="Body Text 3" w:semiHidden="1" w:unhideWhenUsed="1"/>
+    <w:lsdException w:name="Body Text Indent 2" w:semiHidden="1" w:unhideWhenUsed="1"/>
+    <w:lsdException w:name="Body Text Indent 3" w:semiHidden="1" w:unhideWhenUsed="1"/>
+    <w:lsdException w:name="Block Text" w:semiHidden="1" w:unhideWhenUsed="1"/>
+    <w:lsdException w:name="Hyperlink" w:semiHidden="1" w:uiPriority="99" w:unhideWhenUsed="1"/>
+    <w:lsdException w:name="FollowedHyperlink" w:semiHidden="1" w:unhideWhenUsed="1"/>
     <w:lsdException w:name="Strong" w:uiPriority="22" w:qFormat="1"/>
     <w:lsdException w:name="Emphasis" w:uiPriority="20" w:qFormat="1"/>
+    <w:lsdException w:name="Document Map" w:semiHidden="1" w:unhideWhenUsed="1"/>
+    <w:lsdException w:name="Plain Text" w:semiHidden="1" w:unhideWhenUsed="1"/>
+    <w:lsdException w:name="E-mail Signature" w:semiHidden="1" w:unhideWhenUsed="1"/>
+    <w:lsdException w:name="HTML Top of Form" w:semiHidden="1" w:unhideWhenUsed="1"/>
+    <w:lsdException w:name="HTML Bottom of Form" w:semiHidden="1" w:unhideWhenUsed="1"/>
+    <w:lsdException w:name="Normal (Web)" w:semiHidden="1" w:unhideWhenUsed="1"/>
+    <w:lsdException w:name="HTML Acronym" w:semiHidden="1" w:unhideWhenUsed="1"/>
+    <w:lsdException w:name="HTML Address" w:semiHidden="1" w:unhideWhenUsed="1"/>
+    <w:lsdException w:name="HTML Cite" w:semiHidden="1" w:unhideWhenUsed="1"/>
+    <w:lsdException w:name="HTML Code" w:semiHidden="1" w:unhideWhenUsed="1"/>
+    <w:lsdException w:name="HTML Definition" w:semiHidden="1" w:unhideWhenUsed="1"/>
+    <w:lsdException w:name="HTML Keyboard" w:semiHidden="1" w:unhideWhenUsed="1"/>
+    <w:lsdException w:name="HTML Preformatted" w:semiHidden="1" w:unhideWhenUsed="1"/>
+    <w:lsdException w:name="HTML Sample" w:semiHidden="1" w:unhideWhenUsed="1"/>
+    <w:lsdException w:name="HTML Typewriter" w:semiHidden="1" w:unhideWhenUsed="1"/>
+    <w:lsdException w:name="HTML Variable" w:semiHidden="1" w:unhideWhenUsed="1"/>
+    <w:lsdException w:name="Normal Table" w:semiHidden="1" w:unhideWhenUsed="1"/>
+    <w:lsdException w:name="annotation subject" w:semiHidden="1" w:unhideWhenUsed="1"/>
+    <w:lsdException w:name="No List" w:semiHidden="1" w:unhideWhenUsed="1"/>
+    <w:lsdException w:name="Outline List 1" w:semiHidden="1" w:unhideWhenUsed="1"/>
+    <w:lsdException w:name="Outline List 2" w:semiHidden="1" w:unhideWhenUsed="1"/>
+    <w:lsdException w:name="Outline List 3" w:semiHidden="1" w:unhideWhenUsed="1"/>
+    <w:lsdException w:name="Table Simple 1" w:semiHidden="1" w:unhideWhenUsed="1"/>
+    <w:lsdException w:name="Table Simple 2" w:semiHidden="1" w:unhideWhenUsed="1"/>
+    <w:lsdException w:name="Table Simple 3" w:semiHidden="1" w:unhideWhenUsed="1"/>
+    <w:lsdException w:name="Table Classic 1" w:semiHidden="1" w:unhideWhenUsed="1"/>
+    <w:lsdException w:name="Table Classic 2" w:semiHidden="1" w:unhideWhenUsed="1"/>
+    <w:lsdException w:name="Table Classic 3" w:semiHidden="1" w:unhideWhenUsed="1"/>
+    <w:lsdException w:name="Table Classic 4" w:semiHidden="1" w:unhideWhenUsed="1"/>
+    <w:lsdException w:name="Table Colorful 1" w:semiHidden="1" w:unhideWhenUsed="1"/>
+    <w:lsdException w:name="Table Colorful 2" w:semiHidden="1" w:unhideWhenUsed="1"/>
+    <w:lsdException w:name="Table Colorful 3" w:semiHidden="1" w:unhideWhenUsed="1"/>
+    <w:lsdException w:name="Table Columns 1" w:semiHidden="1" w:unhideWhenUsed="1"/>
+    <w:lsdException w:name="Table Columns 2" w:semiHidden="1" w:unhideWhenUsed="1"/>
+    <w:lsdException w:name="Table Columns 3" w:semiHidden="1" w:unhideWhenUsed="1"/>
+    <w:lsdException w:name="Table Columns 4" w:semiHidden="1" w:unhideWhenUsed="1"/>
+    <w:lsdException w:name="Table Columns 5" w:semiHidden="1" w:unhideWhenUsed="1"/>
+    <w:lsdException w:name="Table Grid 1" w:semiHidden="1" w:unhideWhenUsed="1"/>
+    <w:lsdException w:name="Table Grid 2" w:semiHidden="1" w:unhideWhenUsed="1"/>
+    <w:lsdException w:name="Table Grid 3" w:semiHidden="1" w:unhideWhenUsed="1"/>
+    <w:lsdException w:name="Table Grid 4" w:semiHidden="1" w:unhideWhenUsed="1"/>
+    <w:lsdException w:name="Table Grid 5" w:semiHidden="1" w:unhideWhenUsed="1"/>
+    <w:lsdException w:name="Table Grid 6" w:semiHidden="1" w:unhideWhenUsed="1"/>
+    <w:lsdException w:name="Table Grid 7" w:semiHidden="1" w:unhideWhenUsed="1"/>
+    <w:lsdException w:name="Table Grid 8" w:semiHidden="1" w:unhideWhenUsed="1"/>
+    <w:lsdException w:name="Table List 1" w:semiHidden="1" w:unhideWhenUsed="1"/>
+    <w:lsdException w:name="Table List 2" w:semiHidden="1" w:unhideWhenUsed="1"/>
+    <w:lsdException w:name="Table List 3" w:semiHidden="1" w:unhideWhenUsed="1"/>
+    <w:lsdException w:name="Table List 4" w:semiHidden="1" w:unhideWhenUsed="1"/>
+    <w:lsdException w:name="Table List 5" w:semiHidden="1" w:unhideWhenUsed="1"/>
+    <w:lsdException w:name="Table List 6" w:semiHidden="1" w:unhideWhenUsed="1"/>
+    <w:lsdException w:name="Table List 7" w:semiHidden="1" w:unhideWhenUsed="1"/>
+    <w:lsdException w:name="Table List 8" w:semiHidden="1" w:unhideWhenUsed="1"/>
+    <w:lsdException w:name="Table 3D effects 1" w:semiHidden="1" w:unhideWhenUsed="1"/>
+    <w:lsdException w:name="Table 3D effects 2" w:semiHidden="1" w:unhideWhenUsed="1"/>
+    <w:lsdException w:name="Table 3D effects 3" w:semiHidden="1" w:unhideWhenUsed="1"/>
+    <w:lsdException w:name="Table Contemporary" w:semiHidden="1" w:unhideWhenUsed="1"/>
+    <w:lsdException w:name="Table Elegant" w:semiHidden="1" w:unhideWhenUsed="1"/>
+    <w:lsdException w:name="Table Professional" w:semiHidden="1" w:unhideWhenUsed="1"/>
+    <w:lsdException w:name="Table Subtle 1" w:semiHidden="1" w:unhideWhenUsed="1"/>
+    <w:lsdException w:name="Table Subtle 2" w:semiHidden="1" w:unhideWhenUsed="1"/>
+    <w:lsdException w:name="Table Web 1" w:semiHidden="1" w:unhideWhenUsed="1"/>
+    <w:lsdException w:name="Table Web 2" w:semiHidden="1" w:unhideWhenUsed="1"/>
+    <w:lsdException w:name="Table Web 3" w:semiHidden="1" w:unhideWhenUsed="1"/>
+    <w:lsdException w:name="Balloon Text" w:semiHidden="1" w:unhideWhenUsed="1"/>
+    <w:lsdException w:name="Table Theme" w:semiHidden="1" w:unhideWhenUsed="1"/>
     <w:lsdException w:name="Placeholder Text" w:semiHidden="1" w:uiPriority="99"/>
     <w:lsdException w:name="No Spacing" w:uiPriority="1" w:qFormat="1"/>
     <w:lsdException w:name="Light Shading" w:uiPriority="60"/>
@@ -24310,7 +24794,111 @@
     <w:lsdException w:name="Intense Reference" w:uiPriority="32" w:qFormat="1"/>
     <w:lsdException w:name="Book Title" w:uiPriority="33" w:qFormat="1"/>
     <w:lsdException w:name="Bibliography" w:semiHidden="1" w:uiPriority="37" w:unhideWhenUsed="1"/>
-    <w:lsdException w:name="TOC Heading" w:uiPriority="39" w:qFormat="1"/>
+    <w:lsdException w:name="TOC Heading" w:semiHidden="1" w:uiPriority="39" w:unhideWhenUsed="1" w:qFormat="1"/>
+    <w:lsdException w:name="Plain Table 1" w:uiPriority="41"/>
+    <w:lsdException w:name="Plain Table 2" w:uiPriority="42"/>
+    <w:lsdException w:name="Plain Table 3" w:uiPriority="43"/>
+    <w:lsdException w:name="Plain Table 4" w:uiPriority="44"/>
+    <w:lsdException w:name="Plain Table 5" w:uiPriority="45"/>
+    <w:lsdException w:name="Grid Table Light" w:uiPriority="40"/>
+    <w:lsdException w:name="Grid Table 1 Light" w:uiPriority="46"/>
+    <w:lsdException w:name="Grid Table 2" w:uiPriority="47"/>
+    <w:lsdException w:name="Grid Table 3" w:uiPriority="48"/>
+    <w:lsdException w:name="Grid Table 4" w:uiPriority="49"/>
+    <w:lsdException w:name="Grid Table 5 Dark" w:uiPriority="50"/>
+    <w:lsdException w:name="Grid Table 6 Colorful" w:uiPriority="51"/>
+    <w:lsdException w:name="Grid Table 7 Colorful" w:uiPriority="52"/>
+    <w:lsdException w:name="Grid Table 1 Light Accent 1" w:uiPriority="46"/>
+    <w:lsdException w:name="Grid Table 2 Accent 1" w:uiPriority="47"/>
+    <w:lsdException w:name="Grid Table 3 Accent 1" w:uiPriority="48"/>
+    <w:lsdException w:name="Grid Table 4 Accent 1" w:uiPriority="49"/>
+    <w:lsdException w:name="Grid Table 5 Dark Accent 1" w:uiPriority="50"/>
+    <w:lsdException w:name="Grid Table 6 Colorful Accent 1" w:uiPriority="51"/>
+    <w:lsdException w:name="Grid Table 7 Colorful Accent 1" w:uiPriority="52"/>
+    <w:lsdException w:name="Grid Table 1 Light Accent 2" w:uiPriority="46"/>
+    <w:lsdException w:name="Grid Table 2 Accent 2" w:uiPriority="47"/>
+    <w:lsdException w:name="Grid Table 3 Accent 2" w:uiPriority="48"/>
+    <w:lsdException w:name="Grid Table 4 Accent 2" w:uiPriority="49"/>
+    <w:lsdException w:name="Grid Table 5 Dark Accent 2" w:uiPriority="50"/>
+    <w:lsdException w:name="Grid Table 6 Colorful Accent 2" w:uiPriority="51"/>
+    <w:lsdException w:name="Grid Table 7 Colorful Accent 2" w:uiPriority="52"/>
+    <w:lsdException w:name="Grid Table 1 Light Accent 3" w:uiPriority="46"/>
+    <w:lsdException w:name="Grid Table 2 Accent 3" w:uiPriority="47"/>
+    <w:lsdException w:name="Grid Table 3 Accent 3" w:uiPriority="48"/>
+    <w:lsdException w:name="Grid Table 4 Accent 3" w:uiPriority="49"/>
+    <w:lsdException w:name="Grid Table 5 Dark Accent 3" w:uiPriority="50"/>
+    <w:lsdException w:name="Grid Table 6 Colorful Accent 3" w:uiPriority="51"/>
+    <w:lsdException w:name="Grid Table 7 Colorful Accent 3" w:uiPriority="52"/>
+    <w:lsdException w:name="Grid Table 1 Light Accent 4" w:uiPriority="46"/>
+    <w:lsdException w:name="Grid Table 2 Accent 4" w:uiPriority="47"/>
+    <w:lsdException w:name="Grid Table 3 Accent 4" w:uiPriority="48"/>
+    <w:lsdException w:name="Grid Table 4 Accent 4" w:uiPriority="49"/>
+    <w:lsdException w:name="Grid Table 5 Dark Accent 4" w:uiPriority="50"/>
+    <w:lsdException w:name="Grid Table 6 Colorful Accent 4" w:uiPriority="51"/>
+    <w:lsdException w:name="Grid Table 7 Colorful Accent 4" w:uiPriority="52"/>
+    <w:lsdException w:name="Grid Table 1 Light Accent 5" w:uiPriority="46"/>
+    <w:lsdException w:name="Grid Table 2 Accent 5" w:uiPriority="47"/>
+    <w:lsdException w:name="Grid Table 3 Accent 5" w:uiPriority="48"/>
+    <w:lsdException w:name="Grid Table 4 Accent 5" w:uiPriority="49"/>
+    <w:lsdException w:name="Grid Table 5 Dark Accent 5" w:uiPriority="50"/>
+    <w:lsdException w:name="Grid Table 6 Colorful Accent 5" w:uiPriority="51"/>
+    <w:lsdException w:name="Grid Table 7 Colorful Accent 5" w:uiPriority="52"/>
+    <w:lsdException w:name="Grid Table 1 Light Accent 6" w:uiPriority="46"/>
+    <w:lsdException w:name="Grid Table 2 Accent 6" w:uiPriority="47"/>
+    <w:lsdException w:name="Grid Table 3 Accent 6" w:uiPriority="48"/>
+    <w:lsdException w:name="Grid Table 4 Accent 6" w:uiPriority="49"/>
+    <w:lsdException w:name="Grid Table 5 Dark Accent 6" w:uiPriority="50"/>
+    <w:lsdException w:name="Grid Table 6 Colorful Accent 6" w:uiPriority="51"/>
+    <w:lsdException w:name="Grid Table 7 Colorful Accent 6" w:uiPriority="52"/>
+    <w:lsdException w:name="List Table 1 Light" w:uiPriority="46"/>
+    <w:lsdException w:name="List Table 2" w:uiPriority="47"/>
+    <w:lsdException w:name="List Table 3" w:uiPriority="48"/>
+    <w:lsdException w:name="List Table 4" w:uiPriority="49"/>
+    <w:lsdException w:name="List Table 5 Dark" w:uiPriority="50"/>
+    <w:lsdException w:name="List Table 6 Colorful" w:uiPriority="51"/>
+    <w:lsdException w:name="List Table 7 Colorful" w:uiPriority="52"/>
+    <w:lsdException w:name="List Table 1 Light Accent 1" w:uiPriority="46"/>
+    <w:lsdException w:name="List Table 2 Accent 1" w:uiPriority="47"/>
+    <w:lsdException w:name="List Table 3 Accent 1" w:uiPriority="48"/>
+    <w:lsdException w:name="List Table 4 Accent 1" w:uiPriority="49"/>
+    <w:lsdException w:name="List Table 5 Dark Accent 1" w:uiPriority="50"/>
+    <w:lsdException w:name="List Table 6 Colorful Accent 1" w:uiPriority="51"/>
+    <w:lsdException w:name="List Table 7 Colorful Accent 1" w:uiPriority="52"/>
+    <w:lsdException w:name="List Table 1 Light Accent 2" w:uiPriority="46"/>
+    <w:lsdException w:name="List Table 2 Accent 2" w:uiPriority="47"/>
+    <w:lsdException w:name="List Table 3 Accent 2" w:uiPriority="48"/>
+    <w:lsdException w:name="List Table 4 Accent 2" w:uiPriority="49"/>
+    <w:lsdException w:name="List Table 5 Dark Accent 2" w:uiPriority="50"/>
+    <w:lsdException w:name="List Table 6 Colorful Accent 2" w:uiPriority="51"/>
+    <w:lsdException w:name="List Table 7 Colorful Accent 2" w:uiPriority="52"/>
+    <w:lsdException w:name="List Table 1 Light Accent 3" w:uiPriority="46"/>
+    <w:lsdException w:name="List Table 2 Accent 3" w:uiPriority="47"/>
+    <w:lsdException w:name="List Table 3 Accent 3" w:uiPriority="48"/>
+    <w:lsdException w:name="List Table 4 Accent 3" w:uiPriority="49"/>
+    <w:lsdException w:name="List Table 5 Dark Accent 3" w:uiPriority="50"/>
+    <w:lsdException w:name="List Table 6 Colorful Accent 3" w:uiPriority="51"/>
+    <w:lsdException w:name="List Table 7 Colorful Accent 3" w:uiPriority="52"/>
+    <w:lsdException w:name="List Table 1 Light Accent 4" w:uiPriority="46"/>
+    <w:lsdException w:name="List Table 2 Accent 4" w:uiPriority="47"/>
+    <w:lsdException w:name="List Table 3 Accent 4" w:uiPriority="48"/>
+    <w:lsdException w:name="List Table 4 Accent 4" w:uiPriority="49"/>
+    <w:lsdException w:name="List Table 5 Dark Accent 4" w:uiPriority="50"/>
+    <w:lsdException w:name="List Table 6 Colorful Accent 4" w:uiPriority="51"/>
+    <w:lsdException w:name="List Table 7 Colorful Accent 4" w:uiPriority="52"/>
+    <w:lsdException w:name="List Table 1 Light Accent 5" w:uiPriority="46"/>
+    <w:lsdException w:name="List Table 2 Accent 5" w:uiPriority="47"/>
+    <w:lsdException w:name="List Table 3 Accent 5" w:uiPriority="48"/>
+    <w:lsdException w:name="List Table 4 Accent 5" w:uiPriority="49"/>
+    <w:lsdException w:name="List Table 5 Dark Accent 5" w:uiPriority="50"/>
+    <w:lsdException w:name="List Table 6 Colorful Accent 5" w:uiPriority="51"/>
+    <w:lsdException w:name="List Table 7 Colorful Accent 5" w:uiPriority="52"/>
+    <w:lsdException w:name="List Table 1 Light Accent 6" w:uiPriority="46"/>
+    <w:lsdException w:name="List Table 2 Accent 6" w:uiPriority="47"/>
+    <w:lsdException w:name="List Table 3 Accent 6" w:uiPriority="48"/>
+    <w:lsdException w:name="List Table 4 Accent 6" w:uiPriority="49"/>
+    <w:lsdException w:name="List Table 5 Dark Accent 6" w:uiPriority="50"/>
+    <w:lsdException w:name="List Table 6 Colorful Accent 6" w:uiPriority="51"/>
+    <w:lsdException w:name="List Table 7 Colorful Accent 6" w:uiPriority="52"/>
   </w:latentStyles>
   <w:style w:type="paragraph" w:default="1" w:styleId="Normal">
     <w:name w:val="Normal"/>
@@ -25438,196 +26026,6 @@
 </w:styles>
 </file>
 
-<file path=word/stylesWithEffects.xml><?xml version="1.0" encoding="utf-8"?>
-<w:styles xmlns:wpc="http://schemas.microsoft.com/office/word/2010/wordprocessingCanvas" xmlns:mc="http://schemas.openxmlformats.org/markup-compatibility/2006" xmlns:o="urn:schemas-microsoft-com:office:office" xmlns:r="http://schemas.openxmlformats.org/officeDocument/2006/relationships" xmlns:m="http://schemas.openxmlformats.org/officeDocument/2006/math" xmlns:v="urn:schemas-microsoft-com:vml" xmlns:wp14="http://schemas.microsoft.com/office/word/2010/wordprocessingDrawing" xmlns:wp="http://schemas.openxmlformats.org/drawingml/2006/wordprocessingDrawing" xmlns:w10="urn:schemas-microsoft-com:office:word" xmlns:w="http://schemas.openxmlformats.org/wordprocessingml/2006/main" xmlns:w14="http://schemas.microsoft.com/office/word/2010/wordml" xmlns:wpg="http://schemas.microsoft.com/office/word/2010/wordprocessingGroup" xmlns:wpi="http://schemas.microsoft.com/office/word/2010/wordprocessingInk" xmlns:wne="http://schemas.microsoft.com/office/word/2006/wordml" xmlns:wps="http://schemas.microsoft.com/office/word/2010/wordprocessingShape" mc:Ignorable="w14 wp14">
-  <w:docDefaults>
-    <w:rPrDefault>
-      <w:rPr>
-        <w:rFonts w:asciiTheme="minorHAnsi" w:eastAsiaTheme="minorEastAsia" w:hAnsiTheme="minorHAnsi" w:cstheme="minorBidi"/>
-        <w:sz w:val="22"/>
-        <w:szCs w:val="22"/>
-        <w:lang w:val="en-GB" w:eastAsia="zh-CN" w:bidi="ar-SA"/>
-      </w:rPr>
-    </w:rPrDefault>
-    <w:pPrDefault>
-      <w:pPr>
-        <w:spacing w:after="200" w:line="276" w:lineRule="auto"/>
-      </w:pPr>
-    </w:pPrDefault>
-  </w:docDefaults>
-  <w:latentStyles w:defLockedState="0" w:defUIPriority="99" w:defSemiHidden="1" w:defUnhideWhenUsed="1" w:defQFormat="0" w:count="267">
-    <w:lsdException w:name="Normal" w:semiHidden="0" w:uiPriority="0" w:unhideWhenUsed="0" w:qFormat="1"/>
-    <w:lsdException w:name="heading 1" w:semiHidden="0" w:uiPriority="9" w:unhideWhenUsed="0" w:qFormat="1"/>
-    <w:lsdException w:name="heading 2" w:uiPriority="9" w:qFormat="1"/>
-    <w:lsdException w:name="heading 3" w:uiPriority="9" w:qFormat="1"/>
-    <w:lsdException w:name="heading 4" w:uiPriority="9" w:qFormat="1"/>
-    <w:lsdException w:name="heading 5" w:uiPriority="9" w:qFormat="1"/>
-    <w:lsdException w:name="heading 6" w:uiPriority="9" w:qFormat="1"/>
-    <w:lsdException w:name="heading 7" w:uiPriority="9" w:qFormat="1"/>
-    <w:lsdException w:name="heading 8" w:uiPriority="9" w:qFormat="1"/>
-    <w:lsdException w:name="heading 9" w:uiPriority="9" w:qFormat="1"/>
-    <w:lsdException w:name="toc 1" w:uiPriority="39"/>
-    <w:lsdException w:name="toc 2" w:uiPriority="39"/>
-    <w:lsdException w:name="toc 3" w:uiPriority="39"/>
-    <w:lsdException w:name="toc 4" w:uiPriority="39"/>
-    <w:lsdException w:name="toc 5" w:uiPriority="39"/>
-    <w:lsdException w:name="toc 6" w:uiPriority="39"/>
-    <w:lsdException w:name="toc 7" w:uiPriority="39"/>
-    <w:lsdException w:name="toc 8" w:uiPriority="39"/>
-    <w:lsdException w:name="toc 9" w:uiPriority="39"/>
-    <w:lsdException w:name="caption" w:uiPriority="35" w:qFormat="1"/>
-    <w:lsdException w:name="Title" w:semiHidden="0" w:uiPriority="10" w:unhideWhenUsed="0" w:qFormat="1"/>
-    <w:lsdException w:name="Default Paragraph Font" w:uiPriority="1"/>
-    <w:lsdException w:name="Subtitle" w:semiHidden="0" w:uiPriority="11" w:unhideWhenUsed="0" w:qFormat="1"/>
-    <w:lsdException w:name="Strong" w:semiHidden="0" w:uiPriority="22" w:unhideWhenUsed="0" w:qFormat="1"/>
-    <w:lsdException w:name="Emphasis" w:semiHidden="0" w:uiPriority="20" w:unhideWhenUsed="0" w:qFormat="1"/>
-    <w:lsdException w:name="Table Grid" w:semiHidden="0" w:uiPriority="59" w:unhideWhenUsed="0"/>
-    <w:lsdException w:name="Placeholder Text" w:unhideWhenUsed="0"/>
-    <w:lsdException w:name="No Spacing" w:semiHidden="0" w:uiPriority="1" w:unhideWhenUsed="0" w:qFormat="1"/>
-    <w:lsdException w:name="Light Shading" w:semiHidden="0" w:uiPriority="60" w:unhideWhenUsed="0"/>
-    <w:lsdException w:name="Light List" w:semiHidden="0" w:uiPriority="61" w:unhideWhenUsed="0"/>
-    <w:lsdException w:name="Light Grid" w:semiHidden="0" w:uiPriority="62" w:unhideWhenUsed="0"/>
-    <w:lsdException w:name="Medium Shading 1" w:semiHidden="0" w:uiPriority="63" w:unhideWhenUsed="0"/>
-    <w:lsdException w:name="Medium Shading 2" w:semiHidden="0" w:uiPriority="64" w:unhideWhenUsed="0"/>
-    <w:lsdException w:name="Medium List 1" w:semiHidden="0" w:uiPriority="65" w:unhideWhenUsed="0"/>
-    <w:lsdException w:name="Medium List 2" w:semiHidden="0" w:uiPriority="66" w:unhideWhenUsed="0"/>
-    <w:lsdException w:name="Medium Grid 1" w:semiHidden="0" w:uiPriority="67" w:unhideWhenUsed="0"/>
-    <w:lsdException w:name="Medium Grid 2" w:semiHidden="0" w:uiPriority="68" w:unhideWhenUsed="0"/>
-    <w:lsdException w:name="Medium Grid 3" w:semiHidden="0" w:uiPriority="69" w:unhideWhenUsed="0"/>
-    <w:lsdException w:name="Dark List" w:semiHidden="0" w:uiPriority="70" w:unhideWhenUsed="0"/>
-    <w:lsdException w:name="Colorful Shading" w:semiHidden="0" w:uiPriority="71" w:unhideWhenUsed="0"/>
-    <w:lsdException w:name="Colorful List" w:semiHidden="0" w:uiPriority="72" w:unhideWhenUsed="0"/>
-    <w:lsdException w:name="Colorful Grid" w:semiHidden="0" w:uiPriority="73" w:unhideWhenUsed="0"/>
-    <w:lsdException w:name="Light Shading Accent 1" w:semiHidden="0" w:uiPriority="60" w:unhideWhenUsed="0"/>
-    <w:lsdException w:name="Light List Accent 1" w:semiHidden="0" w:uiPriority="61" w:unhideWhenUsed="0"/>
-    <w:lsdException w:name="Light Grid Accent 1" w:semiHidden="0" w:uiPriority="62" w:unhideWhenUsed="0"/>
-    <w:lsdException w:name="Medium Shading 1 Accent 1" w:semiHidden="0" w:uiPriority="63" w:unhideWhenUsed="0"/>
-    <w:lsdException w:name="Medium Shading 2 Accent 1" w:semiHidden="0" w:uiPriority="64" w:unhideWhenUsed="0"/>
-    <w:lsdException w:name="Medium List 1 Accent 1" w:semiHidden="0" w:uiPriority="65" w:unhideWhenUsed="0"/>
-    <w:lsdException w:name="Revision" w:unhideWhenUsed="0"/>
-    <w:lsdException w:name="List Paragraph" w:semiHidden="0" w:uiPriority="34" w:unhideWhenUsed="0" w:qFormat="1"/>
-    <w:lsdException w:name="Quote" w:semiHidden="0" w:uiPriority="29" w:unhideWhenUsed="0" w:qFormat="1"/>
-    <w:lsdException w:name="Intense Quote" w:semiHidden="0" w:uiPriority="30" w:unhideWhenUsed="0" w:qFormat="1"/>
-    <w:lsdException w:name="Medium List 2 Accent 1" w:semiHidden="0" w:uiPriority="66" w:unhideWhenUsed="0"/>
-    <w:lsdException w:name="Medium Grid 1 Accent 1" w:semiHidden="0" w:uiPriority="67" w:unhideWhenUsed="0"/>
-    <w:lsdException w:name="Medium Grid 2 Accent 1" w:semiHidden="0" w:uiPriority="68" w:unhideWhenUsed="0"/>
-    <w:lsdException w:name="Medium Grid 3 Accent 1" w:semiHidden="0" w:uiPriority="69" w:unhideWhenUsed="0"/>
-    <w:lsdException w:name="Dark List Accent 1" w:semiHidden="0" w:uiPriority="70" w:unhideWhenUsed="0"/>
-    <w:lsdException w:name="Colorful Shading Accent 1" w:semiHidden="0" w:uiPriority="71" w:unhideWhenUsed="0"/>
-    <w:lsdException w:name="Colorful List Accent 1" w:semiHidden="0" w:uiPriority="72" w:unhideWhenUsed="0"/>
-    <w:lsdException w:name="Colorful Grid Accent 1" w:semiHidden="0" w:uiPriority="73" w:unhideWhenUsed="0"/>
-    <w:lsdException w:name="Light Shading Accent 2" w:semiHidden="0" w:uiPriority="60" w:unhideWhenUsed="0"/>
-    <w:lsdException w:name="Light List Accent 2" w:semiHidden="0" w:uiPriority="61" w:unhideWhenUsed="0"/>
-    <w:lsdException w:name="Light Grid Accent 2" w:semiHidden="0" w:uiPriority="62" w:unhideWhenUsed="0"/>
-    <w:lsdException w:name="Medium Shading 1 Accent 2" w:semiHidden="0" w:uiPriority="63" w:unhideWhenUsed="0"/>
-    <w:lsdException w:name="Medium Shading 2 Accent 2" w:semiHidden="0" w:uiPriority="64" w:unhideWhenUsed="0"/>
-    <w:lsdException w:name="Medium List 1 Accent 2" w:semiHidden="0" w:uiPriority="65" w:unhideWhenUsed="0"/>
-    <w:lsdException w:name="Medium List 2 Accent 2" w:semiHidden="0" w:uiPriority="66" w:unhideWhenUsed="0"/>
-    <w:lsdException w:name="Medium Grid 1 Accent 2" w:semiHidden="0" w:uiPriority="67" w:unhideWhenUsed="0"/>
-    <w:lsdException w:name="Medium Grid 2 Accent 2" w:semiHidden="0" w:uiPriority="68" w:unhideWhenUsed="0"/>
-    <w:lsdException w:name="Medium Grid 3 Accent 2" w:semiHidden="0" w:uiPriority="69" w:unhideWhenUsed="0"/>
-    <w:lsdException w:name="Dark List Accent 2" w:semiHidden="0" w:uiPriority="70" w:unhideWhenUsed="0"/>
-    <w:lsdException w:name="Colorful Shading Accent 2" w:semiHidden="0" w:uiPriority="71" w:unhideWhenUsed="0"/>
-    <w:lsdException w:name="Colorful List Accent 2" w:semiHidden="0" w:uiPriority="72" w:unhideWhenUsed="0"/>
-    <w:lsdException w:name="Colorful Grid Accent 2" w:semiHidden="0" w:uiPriority="73" w:unhideWhenUsed="0"/>
-    <w:lsdException w:name="Light Shading Accent 3" w:semiHidden="0" w:uiPriority="60" w:unhideWhenUsed="0"/>
-    <w:lsdException w:name="Light List Accent 3" w:semiHidden="0" w:uiPriority="61" w:unhideWhenUsed="0"/>
-    <w:lsdException w:name="Light Grid Accent 3" w:semiHidden="0" w:uiPriority="62" w:unhideWhenUsed="0"/>
-    <w:lsdException w:name="Medium Shading 1 Accent 3" w:semiHidden="0" w:uiPriority="63" w:unhideWhenUsed="0"/>
-    <w:lsdException w:name="Medium Shading 2 Accent 3" w:semiHidden="0" w:uiPriority="64" w:unhideWhenUsed="0"/>
-    <w:lsdException w:name="Medium List 1 Accent 3" w:semiHidden="0" w:uiPriority="65" w:unhideWhenUsed="0"/>
-    <w:lsdException w:name="Medium List 2 Accent 3" w:semiHidden="0" w:uiPriority="66" w:unhideWhenUsed="0"/>
-    <w:lsdException w:name="Medium Grid 1 Accent 3" w:semiHidden="0" w:uiPriority="67" w:unhideWhenUsed="0"/>
-    <w:lsdException w:name="Medium Grid 2 Accent 3" w:semiHidden="0" w:uiPriority="68" w:unhideWhenUsed="0"/>
-    <w:lsdException w:name="Medium Grid 3 Accent 3" w:semiHidden="0" w:uiPriority="69" w:unhideWhenUsed="0"/>
-    <w:lsdException w:name="Dark List Accent 3" w:semiHidden="0" w:uiPriority="70" w:unhideWhenUsed="0"/>
-    <w:lsdException w:name="Colorful Shading Accent 3" w:semiHidden="0" w:uiPriority="71" w:unhideWhenUsed="0"/>
-    <w:lsdException w:name="Colorful List Accent 3" w:semiHidden="0" w:uiPriority="72" w:unhideWhenUsed="0"/>
-    <w:lsdException w:name="Colorful Grid Accent 3" w:semiHidden="0" w:uiPriority="73" w:unhideWhenUsed="0"/>
-    <w:lsdException w:name="Light Shading Accent 4" w:semiHidden="0" w:uiPriority="60" w:unhideWhenUsed="0"/>
-    <w:lsdException w:name="Light List Accent 4" w:semiHidden="0" w:uiPriority="61" w:unhideWhenUsed="0"/>
-    <w:lsdException w:name="Light Grid Accent 4" w:semiHidden="0" w:uiPriority="62" w:unhideWhenUsed="0"/>
-    <w:lsdException w:name="Medium Shading 1 Accent 4" w:semiHidden="0" w:uiPriority="63" w:unhideWhenUsed="0"/>
-    <w:lsdException w:name="Medium Shading 2 Accent 4" w:semiHidden="0" w:uiPriority="64" w:unhideWhenUsed="0"/>
-    <w:lsdException w:name="Medium List 1 Accent 4" w:semiHidden="0" w:uiPriority="65" w:unhideWhenUsed="0"/>
-    <w:lsdException w:name="Medium List 2 Accent 4" w:semiHidden="0" w:uiPriority="66" w:unhideWhenUsed="0"/>
-    <w:lsdException w:name="Medium Grid 1 Accent 4" w:semiHidden="0" w:uiPriority="67" w:unhideWhenUsed="0"/>
-    <w:lsdException w:name="Medium Grid 2 Accent 4" w:semiHidden="0" w:uiPriority="68" w:unhideWhenUsed="0"/>
-    <w:lsdException w:name="Medium Grid 3 Accent 4" w:semiHidden="0" w:uiPriority="69" w:unhideWhenUsed="0"/>
-    <w:lsdException w:name="Dark List Accent 4" w:semiHidden="0" w:uiPriority="70" w:unhideWhenUsed="0"/>
-    <w:lsdException w:name="Colorful Shading Accent 4" w:semiHidden="0" w:uiPriority="71" w:unhideWhenUsed="0"/>
-    <w:lsdException w:name="Colorful List Accent 4" w:semiHidden="0" w:uiPriority="72" w:unhideWhenUsed="0"/>
-    <w:lsdException w:name="Colorful Grid Accent 4" w:semiHidden="0" w:uiPriority="73" w:unhideWhenUsed="0"/>
-    <w:lsdException w:name="Light Shading Accent 5" w:semiHidden="0" w:uiPriority="60" w:unhideWhenUsed="0"/>
-    <w:lsdException w:name="Light List Accent 5" w:semiHidden="0" w:uiPriority="61" w:unhideWhenUsed="0"/>
-    <w:lsdException w:name="Light Grid Accent 5" w:semiHidden="0" w:uiPriority="62" w:unhideWhenUsed="0"/>
-    <w:lsdException w:name="Medium Shading 1 Accent 5" w:semiHidden="0" w:uiPriority="63" w:unhideWhenUsed="0"/>
-    <w:lsdException w:name="Medium Shading 2 Accent 5" w:semiHidden="0" w:uiPriority="64" w:unhideWhenUsed="0"/>
-    <w:lsdException w:name="Medium List 1 Accent 5" w:semiHidden="0" w:uiPriority="65" w:unhideWhenUsed="0"/>
-    <w:lsdException w:name="Medium List 2 Accent 5" w:semiHidden="0" w:uiPriority="66" w:unhideWhenUsed="0"/>
-    <w:lsdException w:name="Medium Grid 1 Accent 5" w:semiHidden="0" w:uiPriority="67" w:unhideWhenUsed="0"/>
-    <w:lsdException w:name="Medium Grid 2 Accent 5" w:semiHidden="0" w:uiPriority="68" w:unhideWhenUsed="0"/>
-    <w:lsdException w:name="Medium Grid 3 Accent 5" w:semiHidden="0" w:uiPriority="69" w:unhideWhenUsed="0"/>
-    <w:lsdException w:name="Dark List Accent 5" w:semiHidden="0" w:uiPriority="70" w:unhideWhenUsed="0"/>
-    <w:lsdException w:name="Colorful Shading Accent 5" w:semiHidden="0" w:uiPriority="71" w:unhideWhenUsed="0"/>
-    <w:lsdException w:name="Colorful List Accent 5" w:semiHidden="0" w:uiPriority="72" w:unhideWhenUsed="0"/>
-    <w:lsdException w:name="Colorful Grid Accent 5" w:semiHidden="0" w:uiPriority="73" w:unhideWhenUsed="0"/>
-    <w:lsdException w:name="Light Shading Accent 6" w:semiHidden="0" w:uiPriority="60" w:unhideWhenUsed="0"/>
-    <w:lsdException w:name="Light List Accent 6" w:semiHidden="0" w:uiPriority="61" w:unhideWhenUsed="0"/>
-    <w:lsdException w:name="Light Grid Accent 6" w:semiHidden="0" w:uiPriority="62" w:unhideWhenUsed="0"/>
-    <w:lsdException w:name="Medium Shading 1 Accent 6" w:semiHidden="0" w:uiPriority="63" w:unhideWhenUsed="0"/>
-    <w:lsdException w:name="Medium Shading 2 Accent 6" w:semiHidden="0" w:uiPriority="64" w:unhideWhenUsed="0"/>
-    <w:lsdException w:name="Medium List 1 Accent 6" w:semiHidden="0" w:uiPriority="65" w:unhideWhenUsed="0"/>
-    <w:lsdException w:name="Medium List 2 Accent 6" w:semiHidden="0" w:uiPriority="66" w:unhideWhenUsed="0"/>
-    <w:lsdException w:name="Medium Grid 1 Accent 6" w:semiHidden="0" w:uiPriority="67" w:unhideWhenUsed="0"/>
-    <w:lsdException w:name="Medium Grid 2 Accent 6" w:semiHidden="0" w:uiPriority="68" w:unhideWhenUsed="0"/>
-    <w:lsdException w:name="Medium Grid 3 Accent 6" w:semiHidden="0" w:uiPriority="69" w:unhideWhenUsed="0"/>
-    <w:lsdException w:name="Dark List Accent 6" w:semiHidden="0" w:uiPriority="70" w:unhideWhenUsed="0"/>
-    <w:lsdException w:name="Colorful Shading Accent 6" w:semiHidden="0" w:uiPriority="71" w:unhideWhenUsed="0"/>
-    <w:lsdException w:name="Colorful List Accent 6" w:semiHidden="0" w:uiPriority="72" w:unhideWhenUsed="0"/>
-    <w:lsdException w:name="Colorful Grid Accent 6" w:semiHidden="0" w:uiPriority="73" w:unhideWhenUsed="0"/>
-    <w:lsdException w:name="Subtle Emphasis" w:semiHidden="0" w:uiPriority="19" w:unhideWhenUsed="0" w:qFormat="1"/>
-    <w:lsdException w:name="Intense Emphasis" w:semiHidden="0" w:uiPriority="21" w:unhideWhenUsed="0" w:qFormat="1"/>
-    <w:lsdException w:name="Subtle Reference" w:semiHidden="0" w:uiPriority="31" w:unhideWhenUsed="0" w:qFormat="1"/>
-    <w:lsdException w:name="Intense Reference" w:semiHidden="0" w:uiPriority="32" w:unhideWhenUsed="0" w:qFormat="1"/>
-    <w:lsdException w:name="Book Title" w:semiHidden="0" w:uiPriority="33" w:unhideWhenUsed="0" w:qFormat="1"/>
-    <w:lsdException w:name="Bibliography" w:uiPriority="37"/>
-    <w:lsdException w:name="TOC Heading" w:uiPriority="39" w:qFormat="1"/>
-  </w:latentStyles>
-  <w:style w:type="paragraph" w:default="1" w:styleId="Normal">
-    <w:name w:val="Normal"/>
-    <w:qFormat/>
-  </w:style>
-  <w:style w:type="character" w:default="1" w:styleId="DefaultParagraphFont">
-    <w:name w:val="Default Paragraph Font"/>
-    <w:uiPriority w:val="1"/>
-    <w:semiHidden/>
-    <w:unhideWhenUsed/>
-  </w:style>
-  <w:style w:type="table" w:default="1" w:styleId="TableNormal">
-    <w:name w:val="Normal Table"/>
-    <w:uiPriority w:val="99"/>
-    <w:semiHidden/>
-    <w:unhideWhenUsed/>
-    <w:tblPr>
-      <w:tblInd w:w="0" w:type="dxa"/>
-      <w:tblCellMar>
-        <w:top w:w="0" w:type="dxa"/>
-        <w:left w:w="108" w:type="dxa"/>
-        <w:bottom w:w="0" w:type="dxa"/>
-        <w:right w:w="108" w:type="dxa"/>
-      </w:tblCellMar>
-    </w:tblPr>
-  </w:style>
-  <w:style w:type="numbering" w:default="1" w:styleId="NoList">
-    <w:name w:val="No List"/>
-    <w:uiPriority w:val="99"/>
-    <w:semiHidden/>
-    <w:unhideWhenUsed/>
-  </w:style>
-</w:styles>
-</file>
-
 <file path=word/theme/theme1.xml><?xml version="1.0" encoding="utf-8"?>
 <a:theme xmlns:a="http://schemas.openxmlformats.org/drawingml/2006/main" name="Office Theme">
   <a:themeElements>
@@ -25916,7 +26314,7 @@
 </file>
 
 <file path=customXml/itemProps1.xml><?xml version="1.0" encoding="utf-8"?>
-<ds:datastoreItem xmlns:ds="http://schemas.openxmlformats.org/officeDocument/2006/customXml" ds:itemID="{36B75586-E248-4701-8EE9-9D062965835C}">
+<ds:datastoreItem xmlns:ds="http://schemas.openxmlformats.org/officeDocument/2006/customXml" ds:itemID="{C2E5DE02-13AD-4F28-8E25-D3292BC25A9F}">
   <ds:schemaRefs>
     <ds:schemaRef ds:uri="http://schemas.openxmlformats.org/officeDocument/2006/bibliography"/>
   </ds:schemaRefs>

</xml_diff>